<commit_message>
Updated requirements (draft version for 2.2.0)
</commit_message>
<xml_diff>
--- a/Documents/External/Common/CML000001 Requirements CommLib.docx
+++ b/Documents/External/Common/CML000001 Requirements CommLib.docx
@@ -2,15 +2,6 @@
 <file path=word/document.xml><?xml version="1.0" encoding="utf-8"?>
 <w:document xmlns:wpc="http://schemas.microsoft.com/office/word/2010/wordprocessingCanvas" xmlns:mo="http://schemas.microsoft.com/office/mac/office/2008/main" xmlns:mc="http://schemas.openxmlformats.org/markup-compatibility/2006" xmlns:mv="urn:schemas-microsoft-com:mac:vml" xmlns:o="urn:schemas-microsoft-com:office:office" xmlns:r="http://schemas.openxmlformats.org/officeDocument/2006/relationships" xmlns:m="http://schemas.openxmlformats.org/officeDocument/2006/math" xmlns:v="urn:schemas-microsoft-com:vml" xmlns:wp14="http://schemas.microsoft.com/office/word/2010/wordprocessingDrawing" xmlns:wp="http://schemas.openxmlformats.org/drawingml/2006/wordprocessingDrawing" xmlns:w10="urn:schemas-microsoft-com:office:word" xmlns:w="http://schemas.openxmlformats.org/wordprocessingml/2006/main" xmlns:w14="http://schemas.microsoft.com/office/word/2010/wordml" xmlns:w15="http://schemas.microsoft.com/office/word/2012/wordml" xmlns:wpg="http://schemas.microsoft.com/office/word/2010/wordprocessingGroup" xmlns:wpi="http://schemas.microsoft.com/office/word/2010/wordprocessingInk" xmlns:wne="http://schemas.microsoft.com/office/word/2006/wordml" xmlns:wps="http://schemas.microsoft.com/office/word/2010/wordprocessingShape" mc:Ignorable="w14 w15 wp14">
   <w:body>
-    <w:p>
-      <w:pPr>
-        <w:rPr>
-          <w:i/>
-          <w:color w:val="C0504D" w:themeColor="accent2"/>
-        </w:rPr>
-      </w:pPr>
-    </w:p>
-    <w:p/>
     <w:p>
       <w:pPr>
         <w:pStyle w:val="TOCHeading"/>
@@ -1523,7 +1514,13 @@
         <w:t xml:space="preserve">the </w:t>
       </w:r>
       <w:r>
-        <w:t xml:space="preserve">requirements for work completed in PI 17.2 for components as marked in below diagram with </w:t>
+        <w:t>requiremen</w:t>
+      </w:r>
+      <w:r>
+        <w:t>ts for work completed in PI 17.3</w:t>
+      </w:r>
+      <w:r>
+        <w:t xml:space="preserve"> for components as marked in below diagram with </w:t>
       </w:r>
       <w:proofErr w:type="spellStart"/>
       <w:r>
@@ -1587,27 +1584,14 @@
       <w:r>
         <w:t xml:space="preserve">Figure </w:t>
       </w:r>
-      <w:r>
-        <w:fldChar w:fldCharType="begin"/>
-      </w:r>
-      <w:r>
-        <w:instrText xml:space="preserve"> SEQ Figure \* ARABIC </w:instrText>
-      </w:r>
-      <w:r>
-        <w:fldChar w:fldCharType="separate"/>
-      </w:r>
-      <w:r>
-        <w:rPr>
-          <w:noProof/>
-        </w:rPr>
-        <w:t>1</w:t>
-      </w:r>
-      <w:r>
-        <w:rPr>
-          <w:noProof/>
-        </w:rPr>
-        <w:fldChar w:fldCharType="end"/>
-      </w:r>
+      <w:fldSimple w:instr=" SEQ Figure \* ARABIC ">
+        <w:r>
+          <w:rPr>
+            <w:noProof/>
+          </w:rPr>
+          <w:t>1</w:t>
+        </w:r>
+      </w:fldSimple>
       <w:r>
         <w:t xml:space="preserve">: Bundling of documents for </w:t>
       </w:r>
@@ -2110,23 +2094,14 @@
     </w:p>
     <w:p>
       <w:pPr>
-        <w:rPr>
-          <w:color w:val="000000" w:themeColor="text1"/>
-        </w:rPr>
-      </w:pPr>
-    </w:p>
-    <w:p>
-      <w:pPr>
         <w:pStyle w:val="Heading2"/>
         <w:spacing w:before="0" w:after="240"/>
         <w:ind w:left="0" w:firstLine="0"/>
       </w:pPr>
-      <w:bookmarkStart w:id="20" w:name="_Toc482186503"/>
       <w:proofErr w:type="spellStart"/>
       <w:r>
         <w:t>CommLib</w:t>
       </w:r>
-      <w:bookmarkEnd w:id="20"/>
       <w:proofErr w:type="spellEnd"/>
     </w:p>
     <w:p>
@@ -2135,23 +2110,9 @@
         <w:spacing w:before="0" w:after="240"/>
         <w:ind w:left="0" w:firstLine="0"/>
       </w:pPr>
-      <w:bookmarkStart w:id="21" w:name="_Toc482186504"/>
-      <w:r>
-        <w:t>General Requirements</w:t>
-      </w:r>
-      <w:bookmarkEnd w:id="21"/>
-    </w:p>
-    <w:p>
-      <w:pPr>
-        <w:pStyle w:val="Heading3"/>
-        <w:spacing w:before="0" w:after="240"/>
-        <w:ind w:left="0" w:firstLine="0"/>
-      </w:pPr>
-      <w:bookmarkStart w:id="22" w:name="_Toc482186505"/>
       <w:r>
         <w:t>Interface Requirements</w:t>
       </w:r>
-      <w:bookmarkEnd w:id="22"/>
     </w:p>
     <w:p>
       <w:pPr>
@@ -2163,6 +2124,214 @@
         <w:t>Technical Interfaces</w:t>
       </w:r>
     </w:p>
+    <w:tbl>
+      <w:tblPr>
+        <w:tblW w:w="0" w:type="auto"/>
+        <w:tblBorders>
+          <w:top w:val="single" w:sz="4" w:space="0" w:color="auto"/>
+          <w:left w:val="single" w:sz="4" w:space="0" w:color="auto"/>
+          <w:bottom w:val="single" w:sz="4" w:space="0" w:color="auto"/>
+          <w:right w:val="single" w:sz="4" w:space="0" w:color="auto"/>
+          <w:insideH w:val="single" w:sz="4" w:space="0" w:color="auto"/>
+          <w:insideV w:val="single" w:sz="4" w:space="0" w:color="auto"/>
+        </w:tblBorders>
+        <w:tblLook w:val="04A0" w:firstRow="1" w:lastRow="0" w:firstColumn="1" w:lastColumn="0" w:noHBand="0" w:noVBand="1"/>
+      </w:tblPr>
+      <w:tblGrid>
+        <w:gridCol w:w="4816"/>
+        <w:gridCol w:w="4815"/>
+      </w:tblGrid>
+      <w:tr>
+        <w:tc>
+          <w:tcPr>
+            <w:tcW w:w="4820" w:type="dxa"/>
+          </w:tcPr>
+          <w:p>
+            <w:r>
+              <w:rPr>
+                <w:b/>
+              </w:rPr>
+              <w:t>The component must provide certain properties of a discovered peripheral</w:t>
+            </w:r>
+          </w:p>
+        </w:tc>
+        <w:tc>
+          <w:tcPr>
+            <w:tcW w:w="4819" w:type="dxa"/>
+          </w:tcPr>
+          <w:p>
+            <w:r>
+              <w:t>ID: 22226, POF: -, Safety: -, Security: -</w:t>
+            </w:r>
+          </w:p>
+          <w:p>
+            <w:r>
+              <w:t>State: Draft, 2017-Jul-12 16:16</w:t>
+            </w:r>
+          </w:p>
+        </w:tc>
+      </w:tr>
+      <w:tr>
+        <w:tc>
+          <w:tcPr>
+            <w:tcW w:w="0" w:type="auto"/>
+            <w:gridSpan w:val="2"/>
+          </w:tcPr>
+          <w:p>
+            <w:pPr>
+              <w:rPr>
+                <w:rFonts w:eastAsia="Times New Roman"/>
+                <w:sz w:val="24"/>
+                <w:szCs w:val="24"/>
+              </w:rPr>
+            </w:pPr>
+            <w:r>
+              <w:rPr>
+                <w:rFonts w:eastAsia="Times New Roman"/>
+                <w:u w:val="single"/>
+              </w:rPr>
+              <w:t>Description:</w:t>
+            </w:r>
+            <w:r>
+              <w:rPr>
+                <w:rFonts w:eastAsia="Times New Roman"/>
+              </w:rPr>
+              <w:t xml:space="preserve"> </w:t>
+            </w:r>
+            <w:r>
+              <w:rPr>
+                <w:rFonts w:eastAsia="Times New Roman"/>
+              </w:rPr>
+              <w:br/>
+            </w:r>
+            <w:r>
+              <w:rPr>
+                <w:rFonts w:eastAsia="Times New Roman"/>
+              </w:rPr>
+              <w:br/>
+              <w:t>The iOS connectivity components must provide the following properties of a discovered peripheral:</w:t>
+            </w:r>
+          </w:p>
+          <w:p>
+            <w:pPr>
+              <w:numPr>
+                <w:ilvl w:val="0"/>
+                <w:numId w:val="34"/>
+              </w:numPr>
+              <w:spacing w:before="100" w:beforeAutospacing="1" w:after="100" w:afterAutospacing="1"/>
+              <w:rPr>
+                <w:rFonts w:eastAsia="Times New Roman"/>
+              </w:rPr>
+            </w:pPr>
+            <w:proofErr w:type="spellStart"/>
+            <w:r>
+              <w:rPr>
+                <w:rFonts w:eastAsia="Times New Roman"/>
+              </w:rPr>
+              <w:t>CppId</w:t>
+            </w:r>
+            <w:proofErr w:type="spellEnd"/>
+          </w:p>
+          <w:p>
+            <w:pPr>
+              <w:numPr>
+                <w:ilvl w:val="0"/>
+                <w:numId w:val="34"/>
+              </w:numPr>
+              <w:spacing w:before="100" w:beforeAutospacing="1" w:after="100" w:afterAutospacing="1"/>
+              <w:rPr>
+                <w:rFonts w:eastAsia="Times New Roman"/>
+              </w:rPr>
+            </w:pPr>
+            <w:proofErr w:type="spellStart"/>
+            <w:r>
+              <w:rPr>
+                <w:rFonts w:eastAsia="Times New Roman"/>
+              </w:rPr>
+              <w:t>ModelId</w:t>
+            </w:r>
+            <w:proofErr w:type="spellEnd"/>
+          </w:p>
+          <w:p>
+            <w:pPr>
+              <w:spacing w:after="0"/>
+              <w:rPr>
+                <w:rFonts w:eastAsia="Times New Roman"/>
+              </w:rPr>
+            </w:pPr>
+            <w:r>
+              <w:rPr>
+                <w:rFonts w:eastAsia="Times New Roman"/>
+              </w:rPr>
+              <w:t>The Android connectivity components must provide the following properties of a discovered peripheral:</w:t>
+            </w:r>
+          </w:p>
+          <w:p>
+            <w:pPr>
+              <w:numPr>
+                <w:ilvl w:val="0"/>
+                <w:numId w:val="35"/>
+              </w:numPr>
+              <w:spacing w:before="100" w:beforeAutospacing="1" w:after="100" w:afterAutospacing="1"/>
+              <w:rPr>
+                <w:rFonts w:eastAsia="Times New Roman"/>
+              </w:rPr>
+            </w:pPr>
+            <w:proofErr w:type="spellStart"/>
+            <w:r>
+              <w:rPr>
+                <w:rFonts w:eastAsia="Times New Roman"/>
+              </w:rPr>
+              <w:t>ModelId</w:t>
+            </w:r>
+            <w:proofErr w:type="spellEnd"/>
+          </w:p>
+          <w:p>
+            <w:pPr>
+              <w:spacing w:after="0"/>
+              <w:rPr>
+                <w:rFonts w:eastAsia="Times New Roman"/>
+              </w:rPr>
+            </w:pPr>
+          </w:p>
+          <w:p/>
+        </w:tc>
+      </w:tr>
+      <w:tr>
+        <w:tc>
+          <w:tcPr>
+            <w:tcW w:w="0" w:type="auto"/>
+            <w:gridSpan w:val="2"/>
+          </w:tcPr>
+          <w:p>
+            <w:pPr>
+              <w:spacing w:after="240"/>
+              <w:rPr>
+                <w:rFonts w:eastAsia="Times New Roman"/>
+                <w:sz w:val="24"/>
+                <w:szCs w:val="24"/>
+              </w:rPr>
+            </w:pPr>
+            <w:r>
+              <w:rPr>
+                <w:rFonts w:eastAsia="Times New Roman"/>
+                <w:u w:val="single"/>
+              </w:rPr>
+              <w:t>Acceptance Criteria:</w:t>
+            </w:r>
+            <w:r>
+              <w:rPr>
+                <w:rFonts w:eastAsia="Times New Roman"/>
+              </w:rPr>
+              <w:t xml:space="preserve"> </w:t>
+            </w:r>
+          </w:p>
+          <w:p/>
+        </w:tc>
+      </w:tr>
+    </w:tbl>
+    <w:p/>
+    <w:p/>
     <w:tbl>
       <w:tblPr>
         <w:tblW w:w="0" w:type="auto"/>
@@ -2415,6 +2584,7 @@
           </w:p>
           <w:p>
             <w:r>
+              <w:lastRenderedPageBreak/>
               <w:t>State: Approved, 2017-May-10 13:09</w:t>
             </w:r>
           </w:p>
@@ -2440,6 +2610,7 @@
                 <w:rFonts w:eastAsia="Times New Roman"/>
                 <w:u w:val="single"/>
               </w:rPr>
+              <w:lastRenderedPageBreak/>
               <w:t>Description:</w:t>
             </w:r>
             <w:r>
@@ -2453,7 +2624,7 @@
             <w:pPr>
               <w:numPr>
                 <w:ilvl w:val="0"/>
-                <w:numId w:val="32"/>
+                <w:numId w:val="36"/>
               </w:numPr>
               <w:spacing w:before="100" w:beforeAutospacing="1" w:after="100" w:afterAutospacing="1"/>
               <w:rPr>
@@ -2499,7 +2670,7 @@
             <w:pPr>
               <w:numPr>
                 <w:ilvl w:val="0"/>
-                <w:numId w:val="32"/>
+                <w:numId w:val="36"/>
               </w:numPr>
               <w:spacing w:before="100" w:beforeAutospacing="1" w:after="100" w:afterAutospacing="1"/>
               <w:rPr>
@@ -2557,7 +2728,7 @@
             <w:pPr>
               <w:numPr>
                 <w:ilvl w:val="0"/>
-                <w:numId w:val="33"/>
+                <w:numId w:val="37"/>
               </w:numPr>
               <w:spacing w:before="100" w:beforeAutospacing="1" w:after="100" w:afterAutospacing="1"/>
               <w:rPr>
@@ -2575,7 +2746,7 @@
             <w:pPr>
               <w:numPr>
                 <w:ilvl w:val="0"/>
-                <w:numId w:val="33"/>
+                <w:numId w:val="37"/>
               </w:numPr>
               <w:spacing w:before="100" w:beforeAutospacing="1" w:after="100" w:afterAutospacing="1"/>
               <w:rPr>
@@ -2607,7 +2778,7 @@
             <w:pPr>
               <w:numPr>
                 <w:ilvl w:val="0"/>
-                <w:numId w:val="33"/>
+                <w:numId w:val="37"/>
               </w:numPr>
               <w:spacing w:before="100" w:beforeAutospacing="1" w:after="100" w:afterAutospacing="1"/>
               <w:rPr>
@@ -2619,6 +2790,1316 @@
                 <w:rFonts w:eastAsia="Times New Roman"/>
               </w:rPr>
               <w:t>Release notes is updated</w:t>
+            </w:r>
+          </w:p>
+          <w:p/>
+        </w:tc>
+      </w:tr>
+    </w:tbl>
+    <w:p/>
+    <w:p/>
+    <w:tbl>
+      <w:tblPr>
+        <w:tblW w:w="0" w:type="auto"/>
+        <w:tblBorders>
+          <w:top w:val="single" w:sz="4" w:space="0" w:color="auto"/>
+          <w:left w:val="single" w:sz="4" w:space="0" w:color="auto"/>
+          <w:bottom w:val="single" w:sz="4" w:space="0" w:color="auto"/>
+          <w:right w:val="single" w:sz="4" w:space="0" w:color="auto"/>
+          <w:insideH w:val="single" w:sz="4" w:space="0" w:color="auto"/>
+          <w:insideV w:val="single" w:sz="4" w:space="0" w:color="auto"/>
+        </w:tblBorders>
+        <w:tblLook w:val="04A0" w:firstRow="1" w:lastRow="0" w:firstColumn="1" w:lastColumn="0" w:noHBand="0" w:noVBand="1"/>
+      </w:tblPr>
+      <w:tblGrid>
+        <w:gridCol w:w="4816"/>
+        <w:gridCol w:w="4815"/>
+      </w:tblGrid>
+      <w:tr>
+        <w:tc>
+          <w:tcPr>
+            <w:tcW w:w="4820" w:type="dxa"/>
+          </w:tcPr>
+          <w:p>
+            <w:r>
+              <w:rPr>
+                <w:b/>
+              </w:rPr>
+              <w:t xml:space="preserve">The component must pin an encountered TLS certificate for a persistently stored </w:t>
+            </w:r>
+            <w:proofErr w:type="spellStart"/>
+            <w:r>
+              <w:rPr>
+                <w:b/>
+              </w:rPr>
+              <w:t>DiComm</w:t>
+            </w:r>
+            <w:proofErr w:type="spellEnd"/>
+            <w:r>
+              <w:rPr>
+                <w:b/>
+              </w:rPr>
+              <w:t xml:space="preserve"> appliance when a first </w:t>
+            </w:r>
+            <w:proofErr w:type="spellStart"/>
+            <w:r>
+              <w:rPr>
+                <w:b/>
+              </w:rPr>
+              <w:t>DiComm</w:t>
+            </w:r>
+            <w:proofErr w:type="spellEnd"/>
+            <w:r>
+              <w:rPr>
+                <w:b/>
+              </w:rPr>
+              <w:t xml:space="preserve"> response is received.</w:t>
+            </w:r>
+          </w:p>
+        </w:tc>
+        <w:tc>
+          <w:tcPr>
+            <w:tcW w:w="4819" w:type="dxa"/>
+          </w:tcPr>
+          <w:p>
+            <w:r>
+              <w:t>ID: 35799, POF: -, Safety: -, Security: Yes</w:t>
+            </w:r>
+          </w:p>
+          <w:p>
+            <w:r>
+              <w:t>State: Draft, 2017-Jul-12 16:19</w:t>
+            </w:r>
+          </w:p>
+        </w:tc>
+      </w:tr>
+      <w:tr>
+        <w:tc>
+          <w:tcPr>
+            <w:tcW w:w="0" w:type="auto"/>
+            <w:gridSpan w:val="2"/>
+          </w:tcPr>
+          <w:p>
+            <w:pPr>
+              <w:rPr>
+                <w:rFonts w:eastAsia="Times New Roman"/>
+                <w:sz w:val="24"/>
+                <w:szCs w:val="24"/>
+              </w:rPr>
+            </w:pPr>
+            <w:r>
+              <w:rPr>
+                <w:rFonts w:eastAsia="Times New Roman"/>
+                <w:u w:val="single"/>
+              </w:rPr>
+              <w:t>Description:</w:t>
+            </w:r>
+            <w:r>
+              <w:rPr>
+                <w:rFonts w:eastAsia="Times New Roman"/>
+              </w:rPr>
+              <w:t xml:space="preserve"> </w:t>
+            </w:r>
+            <w:r>
+              <w:rPr>
+                <w:rFonts w:eastAsia="Times New Roman"/>
+              </w:rPr>
+              <w:br/>
+            </w:r>
+            <w:r>
+              <w:rPr>
+                <w:rFonts w:eastAsia="Times New Roman"/>
+              </w:rPr>
+              <w:br/>
+              <w:t>A pinned certificate is called a "pin".</w:t>
+            </w:r>
+          </w:p>
+          <w:p/>
+        </w:tc>
+      </w:tr>
+      <w:tr>
+        <w:tc>
+          <w:tcPr>
+            <w:tcW w:w="0" w:type="auto"/>
+            <w:gridSpan w:val="2"/>
+          </w:tcPr>
+          <w:p>
+            <w:pPr>
+              <w:spacing w:after="240"/>
+              <w:rPr>
+                <w:rFonts w:eastAsia="Times New Roman"/>
+                <w:sz w:val="24"/>
+                <w:szCs w:val="24"/>
+              </w:rPr>
+            </w:pPr>
+            <w:r>
+              <w:rPr>
+                <w:rFonts w:eastAsia="Times New Roman"/>
+                <w:u w:val="single"/>
+              </w:rPr>
+              <w:t>Acceptance Criteria:</w:t>
+            </w:r>
+            <w:r>
+              <w:rPr>
+                <w:rFonts w:eastAsia="Times New Roman"/>
+              </w:rPr>
+              <w:t xml:space="preserve"> </w:t>
+            </w:r>
+          </w:p>
+          <w:p/>
+        </w:tc>
+      </w:tr>
+    </w:tbl>
+    <w:p/>
+    <w:p/>
+    <w:tbl>
+      <w:tblPr>
+        <w:tblW w:w="0" w:type="auto"/>
+        <w:tblBorders>
+          <w:top w:val="single" w:sz="4" w:space="0" w:color="auto"/>
+          <w:left w:val="single" w:sz="4" w:space="0" w:color="auto"/>
+          <w:bottom w:val="single" w:sz="4" w:space="0" w:color="auto"/>
+          <w:right w:val="single" w:sz="4" w:space="0" w:color="auto"/>
+          <w:insideH w:val="single" w:sz="4" w:space="0" w:color="auto"/>
+          <w:insideV w:val="single" w:sz="4" w:space="0" w:color="auto"/>
+        </w:tblBorders>
+        <w:tblLook w:val="04A0" w:firstRow="1" w:lastRow="0" w:firstColumn="1" w:lastColumn="0" w:noHBand="0" w:noVBand="1"/>
+      </w:tblPr>
+      <w:tblGrid>
+        <w:gridCol w:w="4816"/>
+        <w:gridCol w:w="4815"/>
+      </w:tblGrid>
+      <w:tr>
+        <w:tc>
+          <w:tcPr>
+            <w:tcW w:w="4820" w:type="dxa"/>
+          </w:tcPr>
+          <w:p>
+            <w:r>
+              <w:rPr>
+                <w:b/>
+              </w:rPr>
+              <w:t xml:space="preserve">Pins shall have infinite lifetime for managed </w:t>
+            </w:r>
+            <w:proofErr w:type="spellStart"/>
+            <w:r>
+              <w:rPr>
+                <w:b/>
+              </w:rPr>
+              <w:t>DiComm</w:t>
+            </w:r>
+            <w:proofErr w:type="spellEnd"/>
+            <w:r>
+              <w:rPr>
+                <w:b/>
+              </w:rPr>
+              <w:t xml:space="preserve"> appliances</w:t>
+            </w:r>
+          </w:p>
+        </w:tc>
+        <w:tc>
+          <w:tcPr>
+            <w:tcW w:w="4819" w:type="dxa"/>
+          </w:tcPr>
+          <w:p>
+            <w:r>
+              <w:t>ID: 35800, POF: -, Safety: -, Security: Yes</w:t>
+            </w:r>
+          </w:p>
+          <w:p>
+            <w:r>
+              <w:t>State: Draft, 2017-Jul-12 16:23</w:t>
+            </w:r>
+          </w:p>
+        </w:tc>
+      </w:tr>
+      <w:tr>
+        <w:tc>
+          <w:tcPr>
+            <w:tcW w:w="0" w:type="auto"/>
+            <w:gridSpan w:val="2"/>
+          </w:tcPr>
+          <w:p>
+            <w:pPr>
+              <w:spacing w:after="240"/>
+              <w:rPr>
+                <w:rFonts w:eastAsia="Times New Roman"/>
+                <w:sz w:val="24"/>
+                <w:szCs w:val="24"/>
+              </w:rPr>
+            </w:pPr>
+            <w:r>
+              <w:rPr>
+                <w:rFonts w:eastAsia="Times New Roman"/>
+                <w:u w:val="single"/>
+              </w:rPr>
+              <w:t>Description:</w:t>
+            </w:r>
+            <w:r>
+              <w:rPr>
+                <w:rFonts w:eastAsia="Times New Roman"/>
+              </w:rPr>
+              <w:t xml:space="preserve"> </w:t>
+            </w:r>
+          </w:p>
+          <w:p>
+            <w:pPr>
+              <w:rPr>
+                <w:rFonts w:ascii="Calibri" w:eastAsiaTheme="minorEastAsia" w:hAnsi="Calibri"/>
+              </w:rPr>
+            </w:pPr>
+            <w:r>
+              <w:rPr>
+                <w:rFonts w:ascii="Calibri" w:hAnsi="Calibri"/>
+                <w:sz w:val="22"/>
+                <w:szCs w:val="22"/>
+              </w:rPr>
+              <w:t xml:space="preserve">Pins for managed </w:t>
+            </w:r>
+            <w:proofErr w:type="spellStart"/>
+            <w:r>
+              <w:rPr>
+                <w:rFonts w:ascii="Calibri" w:hAnsi="Calibri"/>
+                <w:sz w:val="22"/>
+                <w:szCs w:val="22"/>
+              </w:rPr>
+              <w:t>DiComm</w:t>
+            </w:r>
+            <w:proofErr w:type="spellEnd"/>
+            <w:r>
+              <w:rPr>
+                <w:rFonts w:ascii="Calibri" w:hAnsi="Calibri"/>
+                <w:sz w:val="22"/>
+                <w:szCs w:val="22"/>
+              </w:rPr>
+              <w:t xml:space="preserve"> appliances must not expire.</w:t>
+            </w:r>
+          </w:p>
+          <w:p>
+            <w:pPr>
+              <w:rPr>
+                <w:rFonts w:ascii="Calibri" w:hAnsi="Calibri"/>
+              </w:rPr>
+            </w:pPr>
+            <w:r>
+              <w:rPr>
+                <w:rFonts w:ascii="Calibri" w:hAnsi="Calibri"/>
+                <w:sz w:val="22"/>
+                <w:szCs w:val="22"/>
+              </w:rPr>
+              <w:t xml:space="preserve">Pins must be persisted for connected managed </w:t>
+            </w:r>
+            <w:proofErr w:type="spellStart"/>
+            <w:r>
+              <w:rPr>
+                <w:rFonts w:ascii="Calibri" w:hAnsi="Calibri"/>
+                <w:sz w:val="22"/>
+                <w:szCs w:val="22"/>
+              </w:rPr>
+              <w:t>DiComm</w:t>
+            </w:r>
+            <w:proofErr w:type="spellEnd"/>
+            <w:r>
+              <w:rPr>
+                <w:rFonts w:ascii="Calibri" w:hAnsi="Calibri"/>
+                <w:sz w:val="22"/>
+                <w:szCs w:val="22"/>
+              </w:rPr>
+              <w:t xml:space="preserve"> appliances.</w:t>
+            </w:r>
+          </w:p>
+          <w:p/>
+        </w:tc>
+      </w:tr>
+      <w:tr>
+        <w:tc>
+          <w:tcPr>
+            <w:tcW w:w="0" w:type="auto"/>
+            <w:gridSpan w:val="2"/>
+          </w:tcPr>
+          <w:p>
+            <w:pPr>
+              <w:spacing w:after="240"/>
+              <w:rPr>
+                <w:rFonts w:eastAsia="Times New Roman"/>
+                <w:sz w:val="24"/>
+                <w:szCs w:val="24"/>
+              </w:rPr>
+            </w:pPr>
+            <w:r>
+              <w:rPr>
+                <w:rFonts w:eastAsia="Times New Roman"/>
+                <w:u w:val="single"/>
+              </w:rPr>
+              <w:t>Acceptance Criteria:</w:t>
+            </w:r>
+            <w:r>
+              <w:rPr>
+                <w:rFonts w:eastAsia="Times New Roman"/>
+              </w:rPr>
+              <w:t xml:space="preserve"> </w:t>
+            </w:r>
+          </w:p>
+          <w:p/>
+        </w:tc>
+      </w:tr>
+    </w:tbl>
+    <w:p/>
+    <w:p/>
+    <w:tbl>
+      <w:tblPr>
+        <w:tblW w:w="0" w:type="auto"/>
+        <w:tblBorders>
+          <w:top w:val="single" w:sz="4" w:space="0" w:color="auto"/>
+          <w:left w:val="single" w:sz="4" w:space="0" w:color="auto"/>
+          <w:bottom w:val="single" w:sz="4" w:space="0" w:color="auto"/>
+          <w:right w:val="single" w:sz="4" w:space="0" w:color="auto"/>
+          <w:insideH w:val="single" w:sz="4" w:space="0" w:color="auto"/>
+          <w:insideV w:val="single" w:sz="4" w:space="0" w:color="auto"/>
+        </w:tblBorders>
+        <w:tblLook w:val="04A0" w:firstRow="1" w:lastRow="0" w:firstColumn="1" w:lastColumn="0" w:noHBand="0" w:noVBand="1"/>
+      </w:tblPr>
+      <w:tblGrid>
+        <w:gridCol w:w="4904"/>
+        <w:gridCol w:w="4727"/>
+      </w:tblGrid>
+      <w:tr>
+        <w:tc>
+          <w:tcPr>
+            <w:tcW w:w="4820" w:type="dxa"/>
+          </w:tcPr>
+          <w:p>
+            <w:r>
+              <w:rPr>
+                <w:b/>
+              </w:rPr>
+              <w:t xml:space="preserve">The component shall refuse to connect to a managed connected appliance via </w:t>
+            </w:r>
+            <w:proofErr w:type="spellStart"/>
+            <w:r>
+              <w:rPr>
+                <w:b/>
+              </w:rPr>
+              <w:t>DiComm</w:t>
+            </w:r>
+            <w:proofErr w:type="spellEnd"/>
+            <w:r>
+              <w:rPr>
+                <w:b/>
+              </w:rPr>
+              <w:t xml:space="preserve"> over the LAN if the certificate does not match the pin.</w:t>
+            </w:r>
+          </w:p>
+        </w:tc>
+        <w:tc>
+          <w:tcPr>
+            <w:tcW w:w="4819" w:type="dxa"/>
+          </w:tcPr>
+          <w:p>
+            <w:r>
+              <w:t>ID: 35801, POF: -, Safety: -, Security: -</w:t>
+            </w:r>
+          </w:p>
+          <w:p>
+            <w:r>
+              <w:t>State: Draft, 2017-Jul-12 16:32</w:t>
+            </w:r>
+          </w:p>
+        </w:tc>
+      </w:tr>
+      <w:tr>
+        <w:tc>
+          <w:tcPr>
+            <w:tcW w:w="0" w:type="auto"/>
+            <w:gridSpan w:val="2"/>
+          </w:tcPr>
+          <w:p>
+            <w:pPr>
+              <w:spacing w:after="240"/>
+              <w:rPr>
+                <w:rFonts w:eastAsia="Times New Roman"/>
+                <w:sz w:val="24"/>
+                <w:szCs w:val="24"/>
+              </w:rPr>
+            </w:pPr>
+            <w:r>
+              <w:rPr>
+                <w:rFonts w:eastAsia="Times New Roman"/>
+                <w:u w:val="single"/>
+              </w:rPr>
+              <w:t>Description:</w:t>
+            </w:r>
+            <w:r>
+              <w:rPr>
+                <w:rFonts w:eastAsia="Times New Roman"/>
+              </w:rPr>
+              <w:t xml:space="preserve"> </w:t>
+            </w:r>
+          </w:p>
+          <w:p>
+            <w:pPr>
+              <w:spacing w:after="0"/>
+              <w:rPr>
+                <w:rFonts w:eastAsia="Times New Roman"/>
+              </w:rPr>
+            </w:pPr>
+            <w:r>
+              <w:rPr>
+                <w:rFonts w:ascii="Calibri" w:eastAsia="Times New Roman" w:hAnsi="Calibri"/>
+                <w:sz w:val="22"/>
+                <w:szCs w:val="22"/>
+              </w:rPr>
+              <w:t>When no pins match the certificate of the managed connected appliance, a callback or error must be given on the public interface of the component. This fact must be available to the caller even after the moment it occurred.</w:t>
+            </w:r>
+          </w:p>
+          <w:p>
+            <w:pPr>
+              <w:rPr>
+                <w:rFonts w:eastAsiaTheme="minorEastAsia"/>
+              </w:rPr>
+            </w:pPr>
+          </w:p>
+          <w:p>
+            <w:pPr>
+              <w:rPr>
+                <w:rFonts w:ascii="Calibri" w:eastAsia="Times New Roman" w:hAnsi="Calibri"/>
+                <w:sz w:val="22"/>
+                <w:szCs w:val="22"/>
+              </w:rPr>
+            </w:pPr>
+          </w:p>
+          <w:p/>
+        </w:tc>
+      </w:tr>
+      <w:tr>
+        <w:tc>
+          <w:tcPr>
+            <w:tcW w:w="0" w:type="auto"/>
+            <w:gridSpan w:val="2"/>
+          </w:tcPr>
+          <w:p>
+            <w:pPr>
+              <w:spacing w:after="240"/>
+              <w:rPr>
+                <w:rFonts w:eastAsia="Times New Roman"/>
+                <w:sz w:val="24"/>
+                <w:szCs w:val="24"/>
+              </w:rPr>
+            </w:pPr>
+            <w:r>
+              <w:rPr>
+                <w:rFonts w:eastAsia="Times New Roman"/>
+                <w:u w:val="single"/>
+              </w:rPr>
+              <w:t>Acceptance Criteria:</w:t>
+            </w:r>
+            <w:r>
+              <w:rPr>
+                <w:rFonts w:eastAsia="Times New Roman"/>
+              </w:rPr>
+              <w:t xml:space="preserve"> </w:t>
+            </w:r>
+          </w:p>
+          <w:p/>
+        </w:tc>
+      </w:tr>
+    </w:tbl>
+    <w:p/>
+    <w:p/>
+    <w:tbl>
+      <w:tblPr>
+        <w:tblW w:w="0" w:type="auto"/>
+        <w:tblBorders>
+          <w:top w:val="single" w:sz="4" w:space="0" w:color="auto"/>
+          <w:left w:val="single" w:sz="4" w:space="0" w:color="auto"/>
+          <w:bottom w:val="single" w:sz="4" w:space="0" w:color="auto"/>
+          <w:right w:val="single" w:sz="4" w:space="0" w:color="auto"/>
+          <w:insideH w:val="single" w:sz="4" w:space="0" w:color="auto"/>
+          <w:insideV w:val="single" w:sz="4" w:space="0" w:color="auto"/>
+        </w:tblBorders>
+        <w:tblLook w:val="04A0" w:firstRow="1" w:lastRow="0" w:firstColumn="1" w:lastColumn="0" w:noHBand="0" w:noVBand="1"/>
+      </w:tblPr>
+      <w:tblGrid>
+        <w:gridCol w:w="4856"/>
+        <w:gridCol w:w="4775"/>
+      </w:tblGrid>
+      <w:tr>
+        <w:tc>
+          <w:tcPr>
+            <w:tcW w:w="4820" w:type="dxa"/>
+          </w:tcPr>
+          <w:p>
+            <w:r>
+              <w:rPr>
+                <w:b/>
+              </w:rPr>
+              <w:t>The component must allow the caller to add the non-matching certificate as a pin.</w:t>
+            </w:r>
+          </w:p>
+        </w:tc>
+        <w:tc>
+          <w:tcPr>
+            <w:tcW w:w="4819" w:type="dxa"/>
+          </w:tcPr>
+          <w:p>
+            <w:r>
+              <w:t>ID: 35804, POF: -, Safety: -, Security: -</w:t>
+            </w:r>
+          </w:p>
+          <w:p>
+            <w:r>
+              <w:t>State: Draft, 2017-Jul-12 16:32</w:t>
+            </w:r>
+          </w:p>
+        </w:tc>
+      </w:tr>
+      <w:tr>
+        <w:tc>
+          <w:tcPr>
+            <w:tcW w:w="0" w:type="auto"/>
+            <w:gridSpan w:val="2"/>
+          </w:tcPr>
+          <w:p>
+            <w:pPr>
+              <w:spacing w:after="240"/>
+              <w:rPr>
+                <w:rFonts w:eastAsia="Times New Roman"/>
+                <w:sz w:val="24"/>
+                <w:szCs w:val="24"/>
+              </w:rPr>
+            </w:pPr>
+            <w:r>
+              <w:rPr>
+                <w:rFonts w:eastAsia="Times New Roman"/>
+                <w:u w:val="single"/>
+              </w:rPr>
+              <w:t>Description:</w:t>
+            </w:r>
+            <w:r>
+              <w:rPr>
+                <w:rFonts w:eastAsia="Times New Roman"/>
+              </w:rPr>
+              <w:t xml:space="preserve"> </w:t>
+            </w:r>
+          </w:p>
+          <w:p>
+            <w:pPr>
+              <w:rPr>
+                <w:rFonts w:ascii="Calibri" w:eastAsiaTheme="minorEastAsia" w:hAnsi="Calibri"/>
+              </w:rPr>
+            </w:pPr>
+            <w:r>
+              <w:rPr>
+                <w:rFonts w:ascii="Calibri" w:hAnsi="Calibri"/>
+                <w:sz w:val="22"/>
+                <w:szCs w:val="22"/>
+              </w:rPr>
+              <w:t>When the non-matching certificate is added as a pin, this must re-establish the possibility for connection with the managed appliance. </w:t>
+            </w:r>
+          </w:p>
+          <w:p>
+            <w:pPr>
+              <w:rPr>
+                <w:rFonts w:ascii="Times New Roman" w:eastAsia="Times New Roman" w:hAnsi="Times New Roman"/>
+              </w:rPr>
+            </w:pPr>
+          </w:p>
+          <w:p/>
+        </w:tc>
+      </w:tr>
+      <w:tr>
+        <w:tc>
+          <w:tcPr>
+            <w:tcW w:w="0" w:type="auto"/>
+            <w:gridSpan w:val="2"/>
+          </w:tcPr>
+          <w:p>
+            <w:pPr>
+              <w:spacing w:after="240"/>
+              <w:rPr>
+                <w:rFonts w:eastAsia="Times New Roman"/>
+                <w:sz w:val="24"/>
+                <w:szCs w:val="24"/>
+              </w:rPr>
+            </w:pPr>
+            <w:r>
+              <w:rPr>
+                <w:rFonts w:eastAsia="Times New Roman"/>
+                <w:u w:val="single"/>
+              </w:rPr>
+              <w:t>Acceptance Criteria:</w:t>
+            </w:r>
+            <w:r>
+              <w:rPr>
+                <w:rFonts w:eastAsia="Times New Roman"/>
+              </w:rPr>
+              <w:t xml:space="preserve"> </w:t>
+            </w:r>
+          </w:p>
+          <w:p/>
+        </w:tc>
+      </w:tr>
+    </w:tbl>
+    <w:p/>
+    <w:p/>
+    <w:tbl>
+      <w:tblPr>
+        <w:tblW w:w="0" w:type="auto"/>
+        <w:tblBorders>
+          <w:top w:val="single" w:sz="4" w:space="0" w:color="auto"/>
+          <w:left w:val="single" w:sz="4" w:space="0" w:color="auto"/>
+          <w:bottom w:val="single" w:sz="4" w:space="0" w:color="auto"/>
+          <w:right w:val="single" w:sz="4" w:space="0" w:color="auto"/>
+          <w:insideH w:val="single" w:sz="4" w:space="0" w:color="auto"/>
+          <w:insideV w:val="single" w:sz="4" w:space="0" w:color="auto"/>
+        </w:tblBorders>
+        <w:tblLook w:val="04A0" w:firstRow="1" w:lastRow="0" w:firstColumn="1" w:lastColumn="0" w:noHBand="0" w:noVBand="1"/>
+      </w:tblPr>
+      <w:tblGrid>
+        <w:gridCol w:w="4816"/>
+        <w:gridCol w:w="4815"/>
+      </w:tblGrid>
+      <w:tr>
+        <w:tc>
+          <w:tcPr>
+            <w:tcW w:w="4820" w:type="dxa"/>
+          </w:tcPr>
+          <w:p>
+            <w:r>
+              <w:rPr>
+                <w:b/>
+              </w:rPr>
+              <w:t xml:space="preserve">The component must still allow DI </w:t>
+            </w:r>
+            <w:proofErr w:type="spellStart"/>
+            <w:r>
+              <w:rPr>
+                <w:b/>
+              </w:rPr>
+              <w:t>Comm</w:t>
+            </w:r>
+            <w:proofErr w:type="spellEnd"/>
+            <w:r>
+              <w:rPr>
+                <w:b/>
+              </w:rPr>
+              <w:t xml:space="preserve"> communications over LAN HTTPS with App Transport Security enabled on iOS. The component is allowed to require exceptions to App Transport Security for local networking.</w:t>
+            </w:r>
+          </w:p>
+        </w:tc>
+        <w:tc>
+          <w:tcPr>
+            <w:tcW w:w="4819" w:type="dxa"/>
+          </w:tcPr>
+          <w:p>
+            <w:r>
+              <w:t>ID: 37176, POF: -, Safety: -, Security: -</w:t>
+            </w:r>
+          </w:p>
+          <w:p>
+            <w:r>
+              <w:t>State: Draft, 2017-Jul-12 16:36</w:t>
+            </w:r>
+          </w:p>
+        </w:tc>
+      </w:tr>
+      <w:tr>
+        <w:tc>
+          <w:tcPr>
+            <w:tcW w:w="0" w:type="auto"/>
+            <w:gridSpan w:val="2"/>
+          </w:tcPr>
+          <w:p>
+            <w:pPr>
+              <w:spacing w:after="240"/>
+              <w:rPr>
+                <w:rFonts w:eastAsia="Times New Roman"/>
+                <w:sz w:val="24"/>
+                <w:szCs w:val="24"/>
+              </w:rPr>
+            </w:pPr>
+            <w:r>
+              <w:rPr>
+                <w:rFonts w:eastAsia="Times New Roman"/>
+                <w:u w:val="single"/>
+              </w:rPr>
+              <w:t>Description:</w:t>
+            </w:r>
+            <w:r>
+              <w:rPr>
+                <w:rFonts w:eastAsia="Times New Roman"/>
+              </w:rPr>
+              <w:t xml:space="preserve"> </w:t>
+            </w:r>
+          </w:p>
+          <w:p/>
+        </w:tc>
+      </w:tr>
+      <w:tr>
+        <w:tc>
+          <w:tcPr>
+            <w:tcW w:w="0" w:type="auto"/>
+            <w:gridSpan w:val="2"/>
+          </w:tcPr>
+          <w:p>
+            <w:pPr>
+              <w:spacing w:after="240"/>
+              <w:rPr>
+                <w:rFonts w:eastAsia="Times New Roman"/>
+                <w:sz w:val="24"/>
+                <w:szCs w:val="24"/>
+              </w:rPr>
+            </w:pPr>
+            <w:r>
+              <w:rPr>
+                <w:rFonts w:eastAsia="Times New Roman"/>
+                <w:u w:val="single"/>
+              </w:rPr>
+              <w:t>Acceptance Criteria:</w:t>
+            </w:r>
+            <w:r>
+              <w:rPr>
+                <w:rFonts w:eastAsia="Times New Roman"/>
+              </w:rPr>
+              <w:t xml:space="preserve"> </w:t>
+            </w:r>
+          </w:p>
+          <w:p/>
+        </w:tc>
+      </w:tr>
+    </w:tbl>
+    <w:p/>
+    <w:p/>
+    <w:tbl>
+      <w:tblPr>
+        <w:tblW w:w="0" w:type="auto"/>
+        <w:tblBorders>
+          <w:top w:val="single" w:sz="4" w:space="0" w:color="auto"/>
+          <w:left w:val="single" w:sz="4" w:space="0" w:color="auto"/>
+          <w:bottom w:val="single" w:sz="4" w:space="0" w:color="auto"/>
+          <w:right w:val="single" w:sz="4" w:space="0" w:color="auto"/>
+          <w:insideH w:val="single" w:sz="4" w:space="0" w:color="auto"/>
+          <w:insideV w:val="single" w:sz="4" w:space="0" w:color="auto"/>
+        </w:tblBorders>
+        <w:tblLook w:val="04A0" w:firstRow="1" w:lastRow="0" w:firstColumn="1" w:lastColumn="0" w:noHBand="0" w:noVBand="1"/>
+      </w:tblPr>
+      <w:tblGrid>
+        <w:gridCol w:w="4942"/>
+        <w:gridCol w:w="4689"/>
+      </w:tblGrid>
+      <w:tr>
+        <w:tc>
+          <w:tcPr>
+            <w:tcW w:w="4820" w:type="dxa"/>
+          </w:tcPr>
+          <w:p>
+            <w:r>
+              <w:rPr>
+                <w:b/>
+              </w:rPr>
+              <w:lastRenderedPageBreak/>
+              <w:t>The component must use HTTPS to communicate over LAN with connectivity nodes which support HTTPS.</w:t>
+            </w:r>
+          </w:p>
+        </w:tc>
+        <w:tc>
+          <w:tcPr>
+            <w:tcW w:w="4819" w:type="dxa"/>
+          </w:tcPr>
+          <w:p>
+            <w:r>
+              <w:t>ID: 37177, POF: -, Safety: -, Security: Yes</w:t>
+            </w:r>
+          </w:p>
+          <w:p>
+            <w:r>
+              <w:t>State: Draft, 2017-Jul-12 12:52</w:t>
+            </w:r>
+          </w:p>
+        </w:tc>
+      </w:tr>
+      <w:tr>
+        <w:tc>
+          <w:tcPr>
+            <w:tcW w:w="0" w:type="auto"/>
+            <w:gridSpan w:val="2"/>
+          </w:tcPr>
+          <w:p>
+            <w:pPr>
+              <w:rPr>
+                <w:rFonts w:eastAsia="Times New Roman"/>
+                <w:sz w:val="24"/>
+                <w:szCs w:val="24"/>
+              </w:rPr>
+            </w:pPr>
+            <w:r>
+              <w:rPr>
+                <w:rFonts w:eastAsia="Times New Roman"/>
+                <w:u w:val="single"/>
+              </w:rPr>
+              <w:t>Description:</w:t>
+            </w:r>
+            <w:r>
+              <w:rPr>
+                <w:rFonts w:eastAsia="Times New Roman"/>
+              </w:rPr>
+              <w:t xml:space="preserve"> </w:t>
+            </w:r>
+            <w:r>
+              <w:rPr>
+                <w:rFonts w:eastAsia="Times New Roman"/>
+              </w:rPr>
+              <w:br/>
+            </w:r>
+            <w:r>
+              <w:rPr>
+                <w:rFonts w:eastAsia="Times New Roman"/>
+              </w:rPr>
+              <w:br/>
+              <w:t>The component must use HTTPS to communicate over LAN with connectivity nodes which support HTTPS.</w:t>
+            </w:r>
+          </w:p>
+          <w:p>
+            <w:pPr>
+              <w:rPr>
+                <w:rFonts w:eastAsia="Times New Roman"/>
+              </w:rPr>
+            </w:pPr>
+            <w:r>
+              <w:rPr>
+                <w:rFonts w:eastAsia="Times New Roman"/>
+              </w:rPr>
+              <w:t>The component must allow models to be configured to support either HTTP or HTTPS. If a model is not configured, the component must treat the model as configured to support HTTPS.</w:t>
+            </w:r>
+          </w:p>
+          <w:p>
+            <w:pPr>
+              <w:rPr>
+                <w:rFonts w:eastAsia="Times New Roman"/>
+              </w:rPr>
+            </w:pPr>
+            <w:r>
+              <w:rPr>
+                <w:rFonts w:eastAsia="Times New Roman"/>
+              </w:rPr>
+              <w:t>The component must not use HTTP to connect to connectivity nodes which are configured to support HTTPS.</w:t>
+            </w:r>
+          </w:p>
+          <w:p>
+            <w:pPr>
+              <w:rPr>
+                <w:rFonts w:eastAsia="Times New Roman"/>
+              </w:rPr>
+            </w:pPr>
+            <w:r>
+              <w:rPr>
+                <w:rFonts w:eastAsia="Times New Roman"/>
+              </w:rPr>
+              <w:t>The component must not use HTTPS to connect to connectivity nodes which are configured to support HTTP.</w:t>
+            </w:r>
+          </w:p>
+          <w:p>
+            <w:pPr>
+              <w:rPr>
+                <w:rFonts w:eastAsia="Times New Roman"/>
+              </w:rPr>
+            </w:pPr>
+            <w:r>
+              <w:rPr>
+                <w:rFonts w:eastAsia="Times New Roman"/>
+              </w:rPr>
+              <w:t>The component must accept connections with connectivity nodes which have self-signed certificates.</w:t>
+            </w:r>
+          </w:p>
+          <w:p>
+            <w:pPr>
+              <w:rPr>
+                <w:rFonts w:eastAsia="Times New Roman"/>
+              </w:rPr>
+            </w:pPr>
+            <w:r>
+              <w:rPr>
+                <w:rFonts w:eastAsia="Times New Roman"/>
+              </w:rPr>
+              <w:t>The component must communicate with the connectivity node in accordance with [DICOMM] (</w:t>
+            </w:r>
+            <w:proofErr w:type="spellStart"/>
+            <w:r>
+              <w:rPr>
+                <w:rFonts w:eastAsia="Times New Roman"/>
+              </w:rPr>
+              <w:t>SwIS</w:t>
+            </w:r>
+            <w:proofErr w:type="spellEnd"/>
+            <w:r>
+              <w:rPr>
+                <w:rFonts w:eastAsia="Times New Roman"/>
+              </w:rPr>
+              <w:t xml:space="preserve"> </w:t>
+            </w:r>
+            <w:proofErr w:type="spellStart"/>
+            <w:r>
+              <w:rPr>
+                <w:rFonts w:eastAsia="Times New Roman"/>
+              </w:rPr>
+              <w:t>DIComm</w:t>
+            </w:r>
+            <w:proofErr w:type="spellEnd"/>
+            <w:r>
+              <w:rPr>
+                <w:rFonts w:eastAsia="Times New Roman"/>
+              </w:rPr>
+              <w:t xml:space="preserve"> Protocol) as intended for HTTPS and HTTP.</w:t>
+            </w:r>
+          </w:p>
+          <w:p/>
+        </w:tc>
+      </w:tr>
+      <w:tr>
+        <w:tc>
+          <w:tcPr>
+            <w:tcW w:w="0" w:type="auto"/>
+            <w:gridSpan w:val="2"/>
+          </w:tcPr>
+          <w:p>
+            <w:pPr>
+              <w:spacing w:after="240"/>
+              <w:rPr>
+                <w:rFonts w:eastAsia="Times New Roman"/>
+                <w:sz w:val="24"/>
+                <w:szCs w:val="24"/>
+              </w:rPr>
+            </w:pPr>
+            <w:r>
+              <w:rPr>
+                <w:rFonts w:eastAsia="Times New Roman"/>
+                <w:u w:val="single"/>
+              </w:rPr>
+              <w:t>Acceptance Criteria:</w:t>
+            </w:r>
+            <w:r>
+              <w:rPr>
+                <w:rFonts w:eastAsia="Times New Roman"/>
+              </w:rPr>
+              <w:t xml:space="preserve"> </w:t>
+            </w:r>
+          </w:p>
+          <w:p/>
+        </w:tc>
+      </w:tr>
+    </w:tbl>
+    <w:p/>
+    <w:p/>
+    <w:tbl>
+      <w:tblPr>
+        <w:tblW w:w="0" w:type="auto"/>
+        <w:tblBorders>
+          <w:top w:val="single" w:sz="4" w:space="0" w:color="auto"/>
+          <w:left w:val="single" w:sz="4" w:space="0" w:color="auto"/>
+          <w:bottom w:val="single" w:sz="4" w:space="0" w:color="auto"/>
+          <w:right w:val="single" w:sz="4" w:space="0" w:color="auto"/>
+          <w:insideH w:val="single" w:sz="4" w:space="0" w:color="auto"/>
+          <w:insideV w:val="single" w:sz="4" w:space="0" w:color="auto"/>
+        </w:tblBorders>
+        <w:tblLook w:val="04A0" w:firstRow="1" w:lastRow="0" w:firstColumn="1" w:lastColumn="0" w:noHBand="0" w:noVBand="1"/>
+      </w:tblPr>
+      <w:tblGrid>
+        <w:gridCol w:w="5134"/>
+        <w:gridCol w:w="4497"/>
+      </w:tblGrid>
+      <w:tr>
+        <w:tc>
+          <w:tcPr>
+            <w:tcW w:w="4820" w:type="dxa"/>
+          </w:tcPr>
+          <w:p>
+            <w:r>
+              <w:rPr>
+                <w:b/>
+              </w:rPr>
+              <w:t xml:space="preserve">The component must support LAN </w:t>
+            </w:r>
+            <w:proofErr w:type="spellStart"/>
+            <w:r>
+              <w:rPr>
+                <w:b/>
+              </w:rPr>
+              <w:t>DIComm</w:t>
+            </w:r>
+            <w:proofErr w:type="spellEnd"/>
+            <w:r>
+              <w:rPr>
+                <w:b/>
+              </w:rPr>
+              <w:t xml:space="preserve"> </w:t>
+            </w:r>
+            <w:proofErr w:type="spellStart"/>
+            <w:r>
+              <w:rPr>
+                <w:b/>
+              </w:rPr>
+              <w:t>ChangeIndications</w:t>
+            </w:r>
+            <w:proofErr w:type="spellEnd"/>
+          </w:p>
+        </w:tc>
+        <w:tc>
+          <w:tcPr>
+            <w:tcW w:w="4819" w:type="dxa"/>
+          </w:tcPr>
+          <w:p>
+            <w:r>
+              <w:t>ID: 37178, POF: -, Safety: -, Security: -</w:t>
+            </w:r>
+          </w:p>
+          <w:p>
+            <w:r>
+              <w:t>State: Draft, 2017-Jul-12 12:45</w:t>
+            </w:r>
+          </w:p>
+        </w:tc>
+      </w:tr>
+      <w:tr>
+        <w:tc>
+          <w:tcPr>
+            <w:tcW w:w="0" w:type="auto"/>
+            <w:gridSpan w:val="2"/>
+          </w:tcPr>
+          <w:p>
+            <w:pPr>
+              <w:rPr>
+                <w:rFonts w:eastAsia="Times New Roman"/>
+                <w:sz w:val="24"/>
+                <w:szCs w:val="24"/>
+              </w:rPr>
+            </w:pPr>
+            <w:r>
+              <w:rPr>
+                <w:rFonts w:eastAsia="Times New Roman"/>
+                <w:u w:val="single"/>
+              </w:rPr>
+              <w:t>Description:</w:t>
+            </w:r>
+            <w:r>
+              <w:rPr>
+                <w:rFonts w:eastAsia="Times New Roman"/>
+              </w:rPr>
+              <w:t xml:space="preserve"> </w:t>
+            </w:r>
+            <w:r>
+              <w:rPr>
+                <w:rFonts w:eastAsia="Times New Roman"/>
+              </w:rPr>
+              <w:br/>
+            </w:r>
+            <w:r>
+              <w:rPr>
+                <w:rFonts w:eastAsia="Times New Roman"/>
+              </w:rPr>
+              <w:br/>
+              <w:t xml:space="preserve">When connecting with a connectivity node through LAN, the component must listen for, receive and decrypt </w:t>
+            </w:r>
+            <w:proofErr w:type="spellStart"/>
+            <w:r>
+              <w:rPr>
+                <w:rFonts w:eastAsia="Times New Roman"/>
+              </w:rPr>
+              <w:t>DIComm</w:t>
+            </w:r>
+            <w:proofErr w:type="spellEnd"/>
+            <w:r>
+              <w:rPr>
+                <w:rFonts w:eastAsia="Times New Roman"/>
+              </w:rPr>
+              <w:t xml:space="preserve"> </w:t>
+            </w:r>
+            <w:proofErr w:type="spellStart"/>
+            <w:r>
+              <w:rPr>
+                <w:rFonts w:eastAsia="Times New Roman"/>
+              </w:rPr>
+              <w:t>ChangeIndication</w:t>
+            </w:r>
+            <w:proofErr w:type="spellEnd"/>
+            <w:r>
+              <w:rPr>
+                <w:rFonts w:eastAsia="Times New Roman"/>
+              </w:rPr>
+              <w:t xml:space="preserve"> UDP packets from the connectivity node in accordance with [DICOMM] (</w:t>
+            </w:r>
+            <w:proofErr w:type="spellStart"/>
+            <w:r>
+              <w:rPr>
+                <w:rFonts w:eastAsia="Times New Roman"/>
+              </w:rPr>
+              <w:t>SwIS</w:t>
+            </w:r>
+            <w:proofErr w:type="spellEnd"/>
+            <w:r>
+              <w:rPr>
+                <w:rFonts w:eastAsia="Times New Roman"/>
+              </w:rPr>
+              <w:t xml:space="preserve"> </w:t>
+            </w:r>
+            <w:proofErr w:type="spellStart"/>
+            <w:r>
+              <w:rPr>
+                <w:rFonts w:eastAsia="Times New Roman"/>
+              </w:rPr>
+              <w:t>DIComm</w:t>
+            </w:r>
+            <w:proofErr w:type="spellEnd"/>
+            <w:r>
+              <w:rPr>
+                <w:rFonts w:eastAsia="Times New Roman"/>
+              </w:rPr>
+              <w:t xml:space="preserve"> Protocol).</w:t>
+            </w:r>
+          </w:p>
+          <w:p/>
+        </w:tc>
+      </w:tr>
+      <w:tr>
+        <w:tc>
+          <w:tcPr>
+            <w:tcW w:w="0" w:type="auto"/>
+            <w:gridSpan w:val="2"/>
+          </w:tcPr>
+          <w:p>
+            <w:pPr>
+              <w:spacing w:after="240"/>
+              <w:rPr>
+                <w:rFonts w:eastAsia="Times New Roman"/>
+                <w:sz w:val="24"/>
+                <w:szCs w:val="24"/>
+              </w:rPr>
+            </w:pPr>
+            <w:r>
+              <w:rPr>
+                <w:rFonts w:eastAsia="Times New Roman"/>
+                <w:u w:val="single"/>
+              </w:rPr>
+              <w:t>Acceptance Criteria:</w:t>
+            </w:r>
+            <w:r>
+              <w:rPr>
+                <w:rFonts w:eastAsia="Times New Roman"/>
+              </w:rPr>
+              <w:t xml:space="preserve"> </w:t>
+            </w:r>
+          </w:p>
+          <w:p/>
+        </w:tc>
+      </w:tr>
+    </w:tbl>
+    <w:p/>
+    <w:p/>
+    <w:tbl>
+      <w:tblPr>
+        <w:tblW w:w="0" w:type="auto"/>
+        <w:tblBorders>
+          <w:top w:val="single" w:sz="4" w:space="0" w:color="auto"/>
+          <w:left w:val="single" w:sz="4" w:space="0" w:color="auto"/>
+          <w:bottom w:val="single" w:sz="4" w:space="0" w:color="auto"/>
+          <w:right w:val="single" w:sz="4" w:space="0" w:color="auto"/>
+          <w:insideH w:val="single" w:sz="4" w:space="0" w:color="auto"/>
+          <w:insideV w:val="single" w:sz="4" w:space="0" w:color="auto"/>
+        </w:tblBorders>
+        <w:tblLook w:val="04A0" w:firstRow="1" w:lastRow="0" w:firstColumn="1" w:lastColumn="0" w:noHBand="0" w:noVBand="1"/>
+      </w:tblPr>
+      <w:tblGrid>
+        <w:gridCol w:w="4816"/>
+        <w:gridCol w:w="4815"/>
+      </w:tblGrid>
+      <w:tr>
+        <w:tc>
+          <w:tcPr>
+            <w:tcW w:w="4820" w:type="dxa"/>
+          </w:tcPr>
+          <w:p>
+            <w:r>
+              <w:rPr>
+                <w:b/>
+              </w:rPr>
+              <w:t>The component must provide its version number on a public interface.</w:t>
+            </w:r>
+          </w:p>
+        </w:tc>
+        <w:tc>
+          <w:tcPr>
+            <w:tcW w:w="4819" w:type="dxa"/>
+          </w:tcPr>
+          <w:p>
+            <w:r>
+              <w:t>ID: 60027, POF: -, Safety: -, Security: -</w:t>
+            </w:r>
+          </w:p>
+          <w:p>
+            <w:r>
+              <w:t>State: Draft, 2017-Jul-12 12:44</w:t>
+            </w:r>
+          </w:p>
+        </w:tc>
+      </w:tr>
+      <w:tr>
+        <w:tc>
+          <w:tcPr>
+            <w:tcW w:w="0" w:type="auto"/>
+            <w:gridSpan w:val="2"/>
+          </w:tcPr>
+          <w:p>
+            <w:pPr>
+              <w:spacing w:after="240"/>
+              <w:rPr>
+                <w:rFonts w:eastAsia="Times New Roman"/>
+                <w:sz w:val="24"/>
+                <w:szCs w:val="24"/>
+              </w:rPr>
+            </w:pPr>
+            <w:r>
+              <w:rPr>
+                <w:rFonts w:eastAsia="Times New Roman"/>
+                <w:u w:val="single"/>
+              </w:rPr>
+              <w:t>Description:</w:t>
+            </w:r>
+            <w:r>
+              <w:rPr>
+                <w:rFonts w:eastAsia="Times New Roman"/>
+              </w:rPr>
+              <w:t xml:space="preserve"> </w:t>
+            </w:r>
+          </w:p>
+          <w:p/>
+        </w:tc>
+      </w:tr>
+      <w:tr>
+        <w:tc>
+          <w:tcPr>
+            <w:tcW w:w="0" w:type="auto"/>
+            <w:gridSpan w:val="2"/>
+          </w:tcPr>
+          <w:p>
+            <w:pPr>
+              <w:spacing w:after="240"/>
+              <w:rPr>
+                <w:rFonts w:eastAsia="Times New Roman"/>
+                <w:sz w:val="24"/>
+                <w:szCs w:val="24"/>
+              </w:rPr>
+            </w:pPr>
+            <w:r>
+              <w:rPr>
+                <w:rFonts w:eastAsia="Times New Roman"/>
+                <w:u w:val="single"/>
+              </w:rPr>
+              <w:t>Acceptance Criteria:</w:t>
+            </w:r>
+            <w:r>
+              <w:rPr>
+                <w:rFonts w:eastAsia="Times New Roman"/>
+              </w:rPr>
+              <w:t xml:space="preserve"> </w:t>
             </w:r>
           </w:p>
           <w:p/>
@@ -2633,11 +4114,133 @@
         <w:spacing w:before="0" w:after="240"/>
         <w:ind w:left="0" w:firstLine="0"/>
       </w:pPr>
-      <w:bookmarkStart w:id="23" w:name="_Toc482186506"/>
+      <w:r>
+        <w:t>General Requirements</w:t>
+      </w:r>
+    </w:p>
+    <w:tbl>
+      <w:tblPr>
+        <w:tblW w:w="0" w:type="auto"/>
+        <w:tblBorders>
+          <w:top w:val="single" w:sz="4" w:space="0" w:color="auto"/>
+          <w:left w:val="single" w:sz="4" w:space="0" w:color="auto"/>
+          <w:bottom w:val="single" w:sz="4" w:space="0" w:color="auto"/>
+          <w:right w:val="single" w:sz="4" w:space="0" w:color="auto"/>
+          <w:insideH w:val="single" w:sz="4" w:space="0" w:color="auto"/>
+          <w:insideV w:val="single" w:sz="4" w:space="0" w:color="auto"/>
+        </w:tblBorders>
+        <w:tblLook w:val="04A0" w:firstRow="1" w:lastRow="0" w:firstColumn="1" w:lastColumn="0" w:noHBand="0" w:noVBand="1"/>
+      </w:tblPr>
+      <w:tblGrid>
+        <w:gridCol w:w="4816"/>
+        <w:gridCol w:w="4815"/>
+      </w:tblGrid>
+      <w:tr>
+        <w:tc>
+          <w:tcPr>
+            <w:tcW w:w="4820" w:type="dxa"/>
+          </w:tcPr>
+          <w:p>
+            <w:r>
+              <w:rPr>
+                <w:b/>
+              </w:rPr>
+              <w:t>The component must log pinning, re-pinning and pin mismatch events.</w:t>
+            </w:r>
+          </w:p>
+        </w:tc>
+        <w:tc>
+          <w:tcPr>
+            <w:tcW w:w="4819" w:type="dxa"/>
+          </w:tcPr>
+          <w:p>
+            <w:r>
+              <w:t>ID: 36191, POF: -, Safety: -, Security: -</w:t>
+            </w:r>
+          </w:p>
+          <w:p>
+            <w:r>
+              <w:t>State: Draft, 2017-Jul-12 11:47</w:t>
+            </w:r>
+          </w:p>
+        </w:tc>
+      </w:tr>
+      <w:tr>
+        <w:tc>
+          <w:tcPr>
+            <w:tcW w:w="0" w:type="auto"/>
+            <w:gridSpan w:val="2"/>
+          </w:tcPr>
+          <w:p>
+            <w:pPr>
+              <w:spacing w:after="240"/>
+              <w:rPr>
+                <w:rFonts w:eastAsia="Times New Roman"/>
+                <w:sz w:val="24"/>
+                <w:szCs w:val="24"/>
+              </w:rPr>
+            </w:pPr>
+            <w:r>
+              <w:rPr>
+                <w:rFonts w:eastAsia="Times New Roman"/>
+                <w:u w:val="single"/>
+              </w:rPr>
+              <w:t>Description:</w:t>
+            </w:r>
+            <w:r>
+              <w:rPr>
+                <w:rFonts w:eastAsia="Times New Roman"/>
+              </w:rPr>
+              <w:t xml:space="preserve"> </w:t>
+            </w:r>
+          </w:p>
+          <w:p/>
+        </w:tc>
+      </w:tr>
+      <w:tr>
+        <w:tc>
+          <w:tcPr>
+            <w:tcW w:w="0" w:type="auto"/>
+            <w:gridSpan w:val="2"/>
+          </w:tcPr>
+          <w:p>
+            <w:pPr>
+              <w:spacing w:after="240"/>
+              <w:rPr>
+                <w:rFonts w:eastAsia="Times New Roman"/>
+                <w:sz w:val="24"/>
+                <w:szCs w:val="24"/>
+              </w:rPr>
+            </w:pPr>
+            <w:r>
+              <w:rPr>
+                <w:rFonts w:eastAsia="Times New Roman"/>
+                <w:u w:val="single"/>
+              </w:rPr>
+              <w:t>Acceptance Criteria:</w:t>
+            </w:r>
+            <w:r>
+              <w:rPr>
+                <w:rFonts w:eastAsia="Times New Roman"/>
+              </w:rPr>
+              <w:t xml:space="preserve"> </w:t>
+            </w:r>
+          </w:p>
+          <w:p/>
+        </w:tc>
+      </w:tr>
+    </w:tbl>
+    <w:p/>
+    <w:p/>
+    <w:p>
+      <w:pPr>
+        <w:pStyle w:val="Heading3"/>
+        <w:spacing w:before="0" w:after="240"/>
+        <w:ind w:left="0" w:firstLine="0"/>
+      </w:pPr>
       <w:r>
         <w:t>Function/Feature Requirements</w:t>
       </w:r>
-      <w:bookmarkEnd w:id="23"/>
     </w:p>
     <w:tbl>
       <w:tblPr>
@@ -2956,19 +4559,11 @@
                 <w:rFonts w:eastAsia="Times New Roman"/>
               </w:rPr>
             </w:pPr>
-            <w:proofErr w:type="gramStart"/>
-            <w:r>
-              <w:rPr>
-                <w:rFonts w:eastAsia="Times New Roman"/>
-              </w:rPr>
-              <w:t>For the purpose of</w:t>
-            </w:r>
-            <w:proofErr w:type="gramEnd"/>
-            <w:r>
-              <w:rPr>
-                <w:rFonts w:eastAsia="Times New Roman"/>
-              </w:rPr>
-              <w:t xml:space="preserve"> discovering connected products, the mobile components must provide the ability to filter on specified </w:t>
+            <w:r>
+              <w:rPr>
+                <w:rFonts w:eastAsia="Times New Roman"/>
+              </w:rPr>
+              <w:t xml:space="preserve">For the purpose of discovering connected products, the mobile components must provide the ability to filter on specified </w:t>
             </w:r>
             <w:proofErr w:type="spellStart"/>
             <w:r>
@@ -2995,6 +4590,7 @@
               <w:rPr>
                 <w:rFonts w:eastAsia="Times New Roman"/>
               </w:rPr>
+              <w:lastRenderedPageBreak/>
               <w:t>Providing an unfiltered list must also be possible.  </w:t>
             </w:r>
           </w:p>
@@ -3056,6 +4652,7 @@
                 <w:rFonts w:eastAsia="Times New Roman"/>
                 <w:u w:val="single"/>
               </w:rPr>
+              <w:lastRenderedPageBreak/>
               <w:t>Acceptance Criteria:</w:t>
             </w:r>
             <w:r>
@@ -3371,6 +4968,7 @@
               <w:rPr>
                 <w:b/>
               </w:rPr>
+              <w:lastRenderedPageBreak/>
               <w:t>Firmware Upgrade push timeout must be configurable</w:t>
             </w:r>
           </w:p>
@@ -3515,7 +5113,6 @@
                 <w:rFonts w:eastAsia="Times New Roman"/>
                 <w:u w:val="single"/>
               </w:rPr>
-              <w:lastRenderedPageBreak/>
               <w:t>Acceptance Criteria:</w:t>
             </w:r>
             <w:r>
@@ -3808,140 +5405,144 @@
           <w:lang w:val="en-GB"/>
         </w:rPr>
       </w:pPr>
-      <w:bookmarkStart w:id="24" w:name="_Toc460592294"/>
-      <w:bookmarkStart w:id="25" w:name="_Toc460592300"/>
-      <w:bookmarkStart w:id="26" w:name="_Toc460592302"/>
-      <w:bookmarkStart w:id="27" w:name="_Toc460592303"/>
-      <w:bookmarkStart w:id="28" w:name="_Toc460592304"/>
-      <w:bookmarkStart w:id="29" w:name="_Toc460592305"/>
-      <w:bookmarkStart w:id="30" w:name="_Toc460592306"/>
-      <w:bookmarkStart w:id="31" w:name="_Toc460592307"/>
-      <w:bookmarkStart w:id="32" w:name="_Toc460592308"/>
-      <w:bookmarkStart w:id="33" w:name="_Toc460592309"/>
-      <w:bookmarkStart w:id="34" w:name="_Toc460592310"/>
-      <w:bookmarkStart w:id="35" w:name="_Toc460592311"/>
-      <w:bookmarkStart w:id="36" w:name="_Toc460592312"/>
-      <w:bookmarkStart w:id="37" w:name="_Toc460592313"/>
-      <w:bookmarkStart w:id="38" w:name="_Toc460592314"/>
-      <w:bookmarkStart w:id="39" w:name="_Toc460592315"/>
-      <w:bookmarkStart w:id="40" w:name="_Toc460592317"/>
-      <w:bookmarkStart w:id="41" w:name="_Toc460592323"/>
-      <w:bookmarkStart w:id="42" w:name="_Toc460592324"/>
-      <w:bookmarkStart w:id="43" w:name="_Toc460592325"/>
-      <w:bookmarkStart w:id="44" w:name="_Toc460592326"/>
-      <w:bookmarkStart w:id="45" w:name="_Toc460592327"/>
-      <w:bookmarkStart w:id="46" w:name="_Toc460592328"/>
-      <w:bookmarkStart w:id="47" w:name="_Toc460592329"/>
-      <w:bookmarkStart w:id="48" w:name="_Toc460592330"/>
-      <w:bookmarkStart w:id="49" w:name="_Toc460592337"/>
-      <w:bookmarkStart w:id="50" w:name="_Toc460592343"/>
-      <w:bookmarkStart w:id="51" w:name="_Toc460592346"/>
-      <w:bookmarkStart w:id="52" w:name="_Toc460592347"/>
-      <w:bookmarkStart w:id="53" w:name="_Toc460592348"/>
-      <w:bookmarkStart w:id="54" w:name="_Toc460592349"/>
-      <w:bookmarkStart w:id="55" w:name="_Toc460592356"/>
-      <w:bookmarkStart w:id="56" w:name="_Toc460592362"/>
-      <w:bookmarkStart w:id="57" w:name="_Toc460592364"/>
-      <w:bookmarkStart w:id="58" w:name="_Toc460592365"/>
-      <w:bookmarkStart w:id="59" w:name="_Toc460592372"/>
-      <w:bookmarkStart w:id="60" w:name="_Toc460592378"/>
-      <w:bookmarkStart w:id="61" w:name="_Toc460592381"/>
-      <w:bookmarkStart w:id="62" w:name="_Toc460592388"/>
-      <w:bookmarkStart w:id="63" w:name="_Toc460592394"/>
-      <w:bookmarkStart w:id="64" w:name="_Toc460592396"/>
-      <w:bookmarkStart w:id="65" w:name="_Toc460592397"/>
-      <w:bookmarkStart w:id="66" w:name="_Toc460592398"/>
-      <w:bookmarkStart w:id="67" w:name="_Toc460592405"/>
-      <w:bookmarkStart w:id="68" w:name="_Toc460592411"/>
-      <w:bookmarkStart w:id="69" w:name="_Toc460592414"/>
-      <w:bookmarkStart w:id="70" w:name="_Toc460592421"/>
-      <w:bookmarkStart w:id="71" w:name="_Toc460592427"/>
-      <w:bookmarkStart w:id="72" w:name="_Toc460592430"/>
-      <w:bookmarkStart w:id="73" w:name="_Toc460592437"/>
-      <w:bookmarkStart w:id="74" w:name="_Toc460592443"/>
-      <w:bookmarkStart w:id="75" w:name="_Toc460592444"/>
-      <w:bookmarkStart w:id="76" w:name="_Toc460592446"/>
-      <w:bookmarkStart w:id="77" w:name="_Toc460592447"/>
-      <w:bookmarkStart w:id="78" w:name="_Toc460592454"/>
-      <w:bookmarkStart w:id="79" w:name="_Toc460592460"/>
-      <w:bookmarkStart w:id="80" w:name="_Toc460592462"/>
-      <w:bookmarkStart w:id="81" w:name="_Toc460592463"/>
-      <w:bookmarkStart w:id="82" w:name="_Toc460592470"/>
-      <w:bookmarkStart w:id="83" w:name="_Toc460592476"/>
-      <w:bookmarkStart w:id="84" w:name="_Toc460592477"/>
-      <w:bookmarkStart w:id="85" w:name="_Toc460592478"/>
-      <w:bookmarkStart w:id="86" w:name="_Toc460592479"/>
-      <w:bookmarkStart w:id="87" w:name="_Toc460592481"/>
-      <w:bookmarkStart w:id="88" w:name="_Toc460592482"/>
-      <w:bookmarkStart w:id="89" w:name="_Toc460592484"/>
-      <w:bookmarkStart w:id="90" w:name="_Toc460592511"/>
-      <w:bookmarkStart w:id="91" w:name="_Toc460592517"/>
-      <w:bookmarkStart w:id="92" w:name="_Toc460592519"/>
-      <w:bookmarkStart w:id="93" w:name="_Toc460592520"/>
-      <w:bookmarkStart w:id="94" w:name="_Toc460592521"/>
-      <w:bookmarkStart w:id="95" w:name="_Toc460592522"/>
-      <w:bookmarkStart w:id="96" w:name="_Toc460592523"/>
-      <w:bookmarkStart w:id="97" w:name="_Toc460592524"/>
-      <w:bookmarkStart w:id="98" w:name="_Toc460592525"/>
-      <w:bookmarkStart w:id="99" w:name="_Toc460592526"/>
-      <w:bookmarkStart w:id="100" w:name="_Toc460592527"/>
-      <w:bookmarkStart w:id="101" w:name="_Toc460592528"/>
-      <w:bookmarkStart w:id="102" w:name="_Toc460592529"/>
-      <w:bookmarkStart w:id="103" w:name="_Toc460592530"/>
-      <w:bookmarkStart w:id="104" w:name="_Toc460592531"/>
-      <w:bookmarkStart w:id="105" w:name="_Toc460592532"/>
-      <w:bookmarkStart w:id="106" w:name="_Toc460592541"/>
-      <w:bookmarkStart w:id="107" w:name="_Toc460592542"/>
-      <w:bookmarkStart w:id="108" w:name="_Toc460592544"/>
-      <w:bookmarkStart w:id="109" w:name="_Toc460592545"/>
-      <w:bookmarkStart w:id="110" w:name="_Toc460592549"/>
-      <w:bookmarkStart w:id="111" w:name="_Toc460592560"/>
-      <w:bookmarkStart w:id="112" w:name="_Toc460592566"/>
-      <w:bookmarkStart w:id="113" w:name="_Toc460592568"/>
-      <w:bookmarkStart w:id="114" w:name="_Toc460592569"/>
-      <w:bookmarkStart w:id="115" w:name="_Toc460592570"/>
-      <w:bookmarkStart w:id="116" w:name="_Toc460592574"/>
-      <w:bookmarkStart w:id="117" w:name="_Toc460592585"/>
-      <w:bookmarkStart w:id="118" w:name="_Toc460592591"/>
-      <w:bookmarkStart w:id="119" w:name="_Toc460592593"/>
-      <w:bookmarkStart w:id="120" w:name="_Toc460592594"/>
-      <w:bookmarkStart w:id="121" w:name="_Toc460592597"/>
-      <w:bookmarkStart w:id="122" w:name="_Toc460592602"/>
-      <w:bookmarkStart w:id="123" w:name="_Toc460592613"/>
-      <w:bookmarkStart w:id="124" w:name="_Toc460592619"/>
-      <w:bookmarkStart w:id="125" w:name="_Toc460592621"/>
-      <w:bookmarkStart w:id="126" w:name="_Toc460592622"/>
-      <w:bookmarkStart w:id="127" w:name="_Toc460592649"/>
-      <w:bookmarkStart w:id="128" w:name="_Toc460592655"/>
-      <w:bookmarkStart w:id="129" w:name="_Toc460592657"/>
-      <w:bookmarkStart w:id="130" w:name="_Toc460592658"/>
-      <w:bookmarkStart w:id="131" w:name="_Toc460592659"/>
-      <w:bookmarkStart w:id="132" w:name="_Toc460592660"/>
-      <w:bookmarkStart w:id="133" w:name="_Toc460592661"/>
-      <w:bookmarkStart w:id="134" w:name="_Toc460592662"/>
-      <w:bookmarkStart w:id="135" w:name="_Toc460592663"/>
-      <w:bookmarkStart w:id="136" w:name="_Toc460592664"/>
-      <w:bookmarkStart w:id="137" w:name="_Toc460592665"/>
-      <w:bookmarkStart w:id="138" w:name="_Toc460592666"/>
-      <w:bookmarkStart w:id="139" w:name="_Toc460592667"/>
-      <w:bookmarkStart w:id="140" w:name="_Toc460592668"/>
-      <w:bookmarkStart w:id="141" w:name="_Toc460592669"/>
-      <w:bookmarkStart w:id="142" w:name="_Toc460592670"/>
-      <w:bookmarkStart w:id="143" w:name="_Toc460592679"/>
-      <w:bookmarkStart w:id="144" w:name="_Toc460592680"/>
-      <w:bookmarkStart w:id="145" w:name="_Toc460592688"/>
-      <w:bookmarkStart w:id="146" w:name="_Toc460592699"/>
-      <w:bookmarkStart w:id="147" w:name="_Toc460592705"/>
-      <w:bookmarkStart w:id="148" w:name="_Toc460592706"/>
-      <w:bookmarkStart w:id="149" w:name="_Toc460592713"/>
-      <w:bookmarkStart w:id="150" w:name="_Toc460592724"/>
-      <w:bookmarkStart w:id="151" w:name="_Toc460592730"/>
-      <w:bookmarkStart w:id="152" w:name="_Toc460592731"/>
-      <w:bookmarkStart w:id="153" w:name="_Toc460592738"/>
-      <w:bookmarkStart w:id="154" w:name="_Toc460592749"/>
-      <w:bookmarkStart w:id="155" w:name="_Toc460592755"/>
-      <w:bookmarkStart w:id="156" w:name="_Toc482186507"/>
+      <w:bookmarkStart w:id="20" w:name="_Toc460592294"/>
+      <w:bookmarkStart w:id="21" w:name="_Toc460592300"/>
+      <w:bookmarkStart w:id="22" w:name="_Toc460592302"/>
+      <w:bookmarkStart w:id="23" w:name="_Toc460592303"/>
+      <w:bookmarkStart w:id="24" w:name="_Toc460592304"/>
+      <w:bookmarkStart w:id="25" w:name="_Toc460592305"/>
+      <w:bookmarkStart w:id="26" w:name="_Toc460592306"/>
+      <w:bookmarkStart w:id="27" w:name="_Toc460592307"/>
+      <w:bookmarkStart w:id="28" w:name="_Toc460592308"/>
+      <w:bookmarkStart w:id="29" w:name="_Toc460592309"/>
+      <w:bookmarkStart w:id="30" w:name="_Toc460592310"/>
+      <w:bookmarkStart w:id="31" w:name="_Toc460592311"/>
+      <w:bookmarkStart w:id="32" w:name="_Toc460592312"/>
+      <w:bookmarkStart w:id="33" w:name="_Toc460592313"/>
+      <w:bookmarkStart w:id="34" w:name="_Toc460592314"/>
+      <w:bookmarkStart w:id="35" w:name="_Toc460592315"/>
+      <w:bookmarkStart w:id="36" w:name="_Toc460592317"/>
+      <w:bookmarkStart w:id="37" w:name="_Toc460592323"/>
+      <w:bookmarkStart w:id="38" w:name="_Toc460592324"/>
+      <w:bookmarkStart w:id="39" w:name="_Toc460592325"/>
+      <w:bookmarkStart w:id="40" w:name="_Toc460592326"/>
+      <w:bookmarkStart w:id="41" w:name="_Toc460592327"/>
+      <w:bookmarkStart w:id="42" w:name="_Toc460592328"/>
+      <w:bookmarkStart w:id="43" w:name="_Toc460592329"/>
+      <w:bookmarkStart w:id="44" w:name="_Toc460592330"/>
+      <w:bookmarkStart w:id="45" w:name="_Toc460592337"/>
+      <w:bookmarkStart w:id="46" w:name="_Toc460592343"/>
+      <w:bookmarkStart w:id="47" w:name="_Toc460592346"/>
+      <w:bookmarkStart w:id="48" w:name="_Toc460592347"/>
+      <w:bookmarkStart w:id="49" w:name="_Toc460592348"/>
+      <w:bookmarkStart w:id="50" w:name="_Toc460592349"/>
+      <w:bookmarkStart w:id="51" w:name="_Toc460592356"/>
+      <w:bookmarkStart w:id="52" w:name="_Toc460592362"/>
+      <w:bookmarkStart w:id="53" w:name="_Toc460592364"/>
+      <w:bookmarkStart w:id="54" w:name="_Toc460592365"/>
+      <w:bookmarkStart w:id="55" w:name="_Toc460592372"/>
+      <w:bookmarkStart w:id="56" w:name="_Toc460592378"/>
+      <w:bookmarkStart w:id="57" w:name="_Toc460592381"/>
+      <w:bookmarkStart w:id="58" w:name="_Toc460592388"/>
+      <w:bookmarkStart w:id="59" w:name="_Toc460592394"/>
+      <w:bookmarkStart w:id="60" w:name="_Toc460592396"/>
+      <w:bookmarkStart w:id="61" w:name="_Toc460592397"/>
+      <w:bookmarkStart w:id="62" w:name="_Toc460592398"/>
+      <w:bookmarkStart w:id="63" w:name="_Toc460592405"/>
+      <w:bookmarkStart w:id="64" w:name="_Toc460592411"/>
+      <w:bookmarkStart w:id="65" w:name="_Toc460592414"/>
+      <w:bookmarkStart w:id="66" w:name="_Toc460592421"/>
+      <w:bookmarkStart w:id="67" w:name="_Toc460592427"/>
+      <w:bookmarkStart w:id="68" w:name="_Toc460592430"/>
+      <w:bookmarkStart w:id="69" w:name="_Toc460592437"/>
+      <w:bookmarkStart w:id="70" w:name="_Toc460592443"/>
+      <w:bookmarkStart w:id="71" w:name="_Toc460592444"/>
+      <w:bookmarkStart w:id="72" w:name="_Toc460592446"/>
+      <w:bookmarkStart w:id="73" w:name="_Toc460592447"/>
+      <w:bookmarkStart w:id="74" w:name="_Toc460592454"/>
+      <w:bookmarkStart w:id="75" w:name="_Toc460592460"/>
+      <w:bookmarkStart w:id="76" w:name="_Toc460592462"/>
+      <w:bookmarkStart w:id="77" w:name="_Toc460592463"/>
+      <w:bookmarkStart w:id="78" w:name="_Toc460592470"/>
+      <w:bookmarkStart w:id="79" w:name="_Toc460592476"/>
+      <w:bookmarkStart w:id="80" w:name="_Toc460592477"/>
+      <w:bookmarkStart w:id="81" w:name="_Toc460592478"/>
+      <w:bookmarkStart w:id="82" w:name="_Toc460592479"/>
+      <w:bookmarkStart w:id="83" w:name="_Toc460592481"/>
+      <w:bookmarkStart w:id="84" w:name="_Toc460592482"/>
+      <w:bookmarkStart w:id="85" w:name="_Toc460592484"/>
+      <w:bookmarkStart w:id="86" w:name="_Toc460592511"/>
+      <w:bookmarkStart w:id="87" w:name="_Toc460592517"/>
+      <w:bookmarkStart w:id="88" w:name="_Toc460592519"/>
+      <w:bookmarkStart w:id="89" w:name="_Toc460592520"/>
+      <w:bookmarkStart w:id="90" w:name="_Toc460592521"/>
+      <w:bookmarkStart w:id="91" w:name="_Toc460592522"/>
+      <w:bookmarkStart w:id="92" w:name="_Toc460592523"/>
+      <w:bookmarkStart w:id="93" w:name="_Toc460592524"/>
+      <w:bookmarkStart w:id="94" w:name="_Toc460592525"/>
+      <w:bookmarkStart w:id="95" w:name="_Toc460592526"/>
+      <w:bookmarkStart w:id="96" w:name="_Toc460592527"/>
+      <w:bookmarkStart w:id="97" w:name="_Toc460592528"/>
+      <w:bookmarkStart w:id="98" w:name="_Toc460592529"/>
+      <w:bookmarkStart w:id="99" w:name="_Toc460592530"/>
+      <w:bookmarkStart w:id="100" w:name="_Toc460592531"/>
+      <w:bookmarkStart w:id="101" w:name="_Toc460592532"/>
+      <w:bookmarkStart w:id="102" w:name="_Toc460592541"/>
+      <w:bookmarkStart w:id="103" w:name="_Toc460592542"/>
+      <w:bookmarkStart w:id="104" w:name="_Toc460592544"/>
+      <w:bookmarkStart w:id="105" w:name="_Toc460592545"/>
+      <w:bookmarkStart w:id="106" w:name="_Toc460592549"/>
+      <w:bookmarkStart w:id="107" w:name="_Toc460592560"/>
+      <w:bookmarkStart w:id="108" w:name="_Toc460592566"/>
+      <w:bookmarkStart w:id="109" w:name="_Toc460592568"/>
+      <w:bookmarkStart w:id="110" w:name="_Toc460592569"/>
+      <w:bookmarkStart w:id="111" w:name="_Toc460592570"/>
+      <w:bookmarkStart w:id="112" w:name="_Toc460592574"/>
+      <w:bookmarkStart w:id="113" w:name="_Toc460592585"/>
+      <w:bookmarkStart w:id="114" w:name="_Toc460592591"/>
+      <w:bookmarkStart w:id="115" w:name="_Toc460592593"/>
+      <w:bookmarkStart w:id="116" w:name="_Toc460592594"/>
+      <w:bookmarkStart w:id="117" w:name="_Toc460592597"/>
+      <w:bookmarkStart w:id="118" w:name="_Toc460592602"/>
+      <w:bookmarkStart w:id="119" w:name="_Toc460592613"/>
+      <w:bookmarkStart w:id="120" w:name="_Toc460592619"/>
+      <w:bookmarkStart w:id="121" w:name="_Toc460592621"/>
+      <w:bookmarkStart w:id="122" w:name="_Toc460592622"/>
+      <w:bookmarkStart w:id="123" w:name="_Toc460592649"/>
+      <w:bookmarkStart w:id="124" w:name="_Toc460592655"/>
+      <w:bookmarkStart w:id="125" w:name="_Toc460592657"/>
+      <w:bookmarkStart w:id="126" w:name="_Toc460592658"/>
+      <w:bookmarkStart w:id="127" w:name="_Toc460592659"/>
+      <w:bookmarkStart w:id="128" w:name="_Toc460592660"/>
+      <w:bookmarkStart w:id="129" w:name="_Toc460592661"/>
+      <w:bookmarkStart w:id="130" w:name="_Toc460592662"/>
+      <w:bookmarkStart w:id="131" w:name="_Toc460592663"/>
+      <w:bookmarkStart w:id="132" w:name="_Toc460592664"/>
+      <w:bookmarkStart w:id="133" w:name="_Toc460592665"/>
+      <w:bookmarkStart w:id="134" w:name="_Toc460592666"/>
+      <w:bookmarkStart w:id="135" w:name="_Toc460592667"/>
+      <w:bookmarkStart w:id="136" w:name="_Toc460592668"/>
+      <w:bookmarkStart w:id="137" w:name="_Toc460592669"/>
+      <w:bookmarkStart w:id="138" w:name="_Toc460592670"/>
+      <w:bookmarkStart w:id="139" w:name="_Toc460592679"/>
+      <w:bookmarkStart w:id="140" w:name="_Toc460592680"/>
+      <w:bookmarkStart w:id="141" w:name="_Toc460592688"/>
+      <w:bookmarkStart w:id="142" w:name="_Toc460592699"/>
+      <w:bookmarkStart w:id="143" w:name="_Toc460592705"/>
+      <w:bookmarkStart w:id="144" w:name="_Toc460592706"/>
+      <w:bookmarkStart w:id="145" w:name="_Toc460592713"/>
+      <w:bookmarkStart w:id="146" w:name="_Toc460592724"/>
+      <w:bookmarkStart w:id="147" w:name="_Toc460592730"/>
+      <w:bookmarkStart w:id="148" w:name="_Toc460592731"/>
+      <w:bookmarkStart w:id="149" w:name="_Toc460592738"/>
+      <w:bookmarkStart w:id="150" w:name="_Toc460592749"/>
+      <w:bookmarkStart w:id="151" w:name="_Toc460592755"/>
+      <w:bookmarkStart w:id="152" w:name="_Toc482186507"/>
       <w:bookmarkEnd w:id="19"/>
+      <w:bookmarkEnd w:id="20"/>
+      <w:bookmarkEnd w:id="21"/>
+      <w:bookmarkEnd w:id="22"/>
+      <w:bookmarkEnd w:id="23"/>
       <w:bookmarkEnd w:id="24"/>
       <w:bookmarkEnd w:id="25"/>
       <w:bookmarkEnd w:id="26"/>
@@ -4070,13 +5671,11 @@
       <w:bookmarkEnd w:id="149"/>
       <w:bookmarkEnd w:id="150"/>
       <w:bookmarkEnd w:id="151"/>
-      <w:bookmarkEnd w:id="152"/>
-      <w:bookmarkEnd w:id="153"/>
-      <w:bookmarkEnd w:id="154"/>
-      <w:bookmarkEnd w:id="155"/>
       <w:r>
         <w:br w:type="page"/>
       </w:r>
+      <w:bookmarkStart w:id="153" w:name="_GoBack"/>
+      <w:bookmarkEnd w:id="153"/>
     </w:p>
     <w:p>
       <w:pPr>
@@ -4086,7 +5685,7 @@
         <w:lastRenderedPageBreak/>
         <w:t>Revision History</w:t>
       </w:r>
-      <w:bookmarkEnd w:id="156"/>
+      <w:bookmarkEnd w:id="152"/>
     </w:p>
     <w:tbl>
       <w:tblPr>
@@ -4491,6 +6090,9 @@
             <w:pPr>
               <w:pStyle w:val="NoSpacing"/>
             </w:pPr>
+            <w:r>
+              <w:t>1.1</w:t>
+            </w:r>
           </w:p>
         </w:tc>
         <w:tc>
@@ -4507,6 +6109,9 @@
             <w:pPr>
               <w:pStyle w:val="NoSpacing"/>
             </w:pPr>
+            <w:r>
+              <w:t>2017-07-13</w:t>
+            </w:r>
           </w:p>
         </w:tc>
         <w:tc>
@@ -4523,6 +6128,9 @@
             <w:pPr>
               <w:pStyle w:val="NoSpacing"/>
             </w:pPr>
+            <w:r>
+              <w:t>Jaime Visser</w:t>
+            </w:r>
           </w:p>
         </w:tc>
         <w:tc>
@@ -4539,6 +6147,9 @@
             <w:pPr>
               <w:pStyle w:val="NoSpacing"/>
             </w:pPr>
+            <w:r>
+              <w:t>Updated requirements from TFS</w:t>
+            </w:r>
           </w:p>
         </w:tc>
         <w:tc>
@@ -4555,6 +6166,9 @@
             <w:pPr>
               <w:pStyle w:val="NoSpacing"/>
             </w:pPr>
+            <w:r>
+              <w:t>Platform release 2.2.0</w:t>
+            </w:r>
           </w:p>
         </w:tc>
       </w:tr>
@@ -4569,11 +6183,11 @@
       <w:pPr>
         <w:pStyle w:val="Heading1"/>
       </w:pPr>
-      <w:bookmarkStart w:id="157" w:name="_Toc482186508"/>
+      <w:bookmarkStart w:id="154" w:name="_Toc482186508"/>
       <w:r>
         <w:t>Approval</w:t>
       </w:r>
-      <w:bookmarkEnd w:id="157"/>
+      <w:bookmarkEnd w:id="154"/>
     </w:p>
     <w:tbl>
       <w:tblPr>
@@ -4972,14 +6586,12 @@
       <w:r>
         <w:br w:type="page"/>
       </w:r>
-      <w:bookmarkStart w:id="158" w:name="_GoBack"/>
-      <w:bookmarkEnd w:id="158"/>
     </w:p>
     <w:p>
       <w:pPr>
         <w:pStyle w:val="Heading1"/>
       </w:pPr>
-      <w:bookmarkStart w:id="159" w:name="_Toc482186509"/>
+      <w:bookmarkStart w:id="155" w:name="_Toc482186509"/>
       <w:r>
         <w:lastRenderedPageBreak/>
         <w:t>&lt;</w:t>
@@ -4990,7 +6602,7 @@
       <w:r>
         <w:t>&gt;</w:t>
       </w:r>
-      <w:bookmarkEnd w:id="159"/>
+      <w:bookmarkEnd w:id="155"/>
     </w:p>
     <w:p>
       <w:r>
@@ -5251,7 +6863,7 @@
             <w:rPr>
               <w:szCs w:val="16"/>
             </w:rPr>
-            <w:t>1.0</w:t>
+            <w:t>1.1</w:t>
           </w:r>
         </w:p>
       </w:tc>
@@ -5280,16 +6892,28 @@
             </w:rPr>
           </w:pPr>
           <w:r>
-            <w:t>Requirements</w:t>
+            <w:fldChar w:fldCharType="begin"/>
           </w:r>
           <w:r>
-            <w:t xml:space="preserve"> </w:t>
+            <w:instrText xml:space="preserve"> TITLE  \* MERGEFORMAT </w:instrText>
+          </w:r>
+          <w:r>
+            <w:fldChar w:fldCharType="separate"/>
+          </w:r>
+          <w:r>
+            <w:t xml:space="preserve">Requirements </w:t>
           </w:r>
           <w:proofErr w:type="spellStart"/>
           <w:r>
-            <w:t>CommLib</w:t>
+            <w:t>Commlib</w:t>
           </w:r>
           <w:proofErr w:type="spellEnd"/>
+          <w:r>
+            <w:t xml:space="preserve"> Platform 2.2.0</w:t>
+          </w:r>
+          <w:r>
+            <w:fldChar w:fldCharType="end"/>
+          </w:r>
         </w:p>
       </w:tc>
       <w:tc>
@@ -5375,7 +6999,7 @@
             <w:rPr>
               <w:szCs w:val="16"/>
             </w:rPr>
-            <w:t>Approved</w:t>
+            <w:t>Draft</w:t>
           </w:r>
         </w:p>
       </w:tc>
@@ -5455,7 +7079,7 @@
               <w:noProof/>
               <w:szCs w:val="16"/>
             </w:rPr>
-            <w:t>4</w:t>
+            <w:t>13</w:t>
           </w:r>
           <w:r>
             <w:rPr>
@@ -5492,7 +7116,7 @@
               <w:noProof/>
               <w:szCs w:val="16"/>
             </w:rPr>
-            <w:t>10</w:t>
+            <w:t>14</w:t>
           </w:r>
           <w:r>
             <w:rPr>
@@ -5798,16 +7422,28 @@
             <w:pStyle w:val="Header"/>
           </w:pPr>
           <w:r>
-            <w:t>Requirements</w:t>
+            <w:fldChar w:fldCharType="begin"/>
           </w:r>
           <w:r>
-            <w:t xml:space="preserve"> </w:t>
+            <w:instrText xml:space="preserve"> TITLE  \* MERGEFORMAT </w:instrText>
+          </w:r>
+          <w:r>
+            <w:fldChar w:fldCharType="separate"/>
+          </w:r>
+          <w:r>
+            <w:t xml:space="preserve">Requirements </w:t>
           </w:r>
           <w:proofErr w:type="spellStart"/>
           <w:r>
-            <w:t>CommLib</w:t>
+            <w:t>Commlib</w:t>
           </w:r>
           <w:proofErr w:type="spellEnd"/>
+          <w:r>
+            <w:t xml:space="preserve"> Platform 2.2.0</w:t>
+          </w:r>
+          <w:r>
+            <w:fldChar w:fldCharType="end"/>
+          </w:r>
         </w:p>
       </w:tc>
     </w:tr>
@@ -6117,6 +7753,155 @@
     </w:lvl>
   </w:abstractNum>
   <w:abstractNum w:abstractNumId="2">
+    <w:nsid w:val="02D30F82"/>
+    <w:multiLevelType w:val="multilevel"/>
+    <w:tmpl w:val="2640EAC0"/>
+    <w:lvl w:ilvl="0">
+      <w:start w:val="1"/>
+      <w:numFmt w:val="bullet"/>
+      <w:lvlText w:val=""/>
+      <w:lvlJc w:val="left"/>
+      <w:pPr>
+        <w:tabs>
+          <w:tab w:val="num" w:pos="720"/>
+        </w:tabs>
+        <w:ind w:left="720" w:hanging="360"/>
+      </w:pPr>
+      <w:rPr>
+        <w:rFonts w:ascii="Symbol" w:hAnsi="Symbol" w:hint="default"/>
+        <w:sz w:val="20"/>
+      </w:rPr>
+    </w:lvl>
+    <w:lvl w:ilvl="1" w:tentative="1">
+      <w:start w:val="1"/>
+      <w:numFmt w:val="bullet"/>
+      <w:lvlText w:val="o"/>
+      <w:lvlJc w:val="left"/>
+      <w:pPr>
+        <w:tabs>
+          <w:tab w:val="num" w:pos="1440"/>
+        </w:tabs>
+        <w:ind w:left="1440" w:hanging="360"/>
+      </w:pPr>
+      <w:rPr>
+        <w:rFonts w:ascii="Courier New" w:hAnsi="Courier New" w:hint="default"/>
+        <w:sz w:val="20"/>
+      </w:rPr>
+    </w:lvl>
+    <w:lvl w:ilvl="2" w:tentative="1">
+      <w:start w:val="1"/>
+      <w:numFmt w:val="bullet"/>
+      <w:lvlText w:val=""/>
+      <w:lvlJc w:val="left"/>
+      <w:pPr>
+        <w:tabs>
+          <w:tab w:val="num" w:pos="2160"/>
+        </w:tabs>
+        <w:ind w:left="2160" w:hanging="360"/>
+      </w:pPr>
+      <w:rPr>
+        <w:rFonts w:ascii="Wingdings" w:hAnsi="Wingdings" w:hint="default"/>
+        <w:sz w:val="20"/>
+      </w:rPr>
+    </w:lvl>
+    <w:lvl w:ilvl="3" w:tentative="1">
+      <w:start w:val="1"/>
+      <w:numFmt w:val="bullet"/>
+      <w:lvlText w:val=""/>
+      <w:lvlJc w:val="left"/>
+      <w:pPr>
+        <w:tabs>
+          <w:tab w:val="num" w:pos="2880"/>
+        </w:tabs>
+        <w:ind w:left="2880" w:hanging="360"/>
+      </w:pPr>
+      <w:rPr>
+        <w:rFonts w:ascii="Wingdings" w:hAnsi="Wingdings" w:hint="default"/>
+        <w:sz w:val="20"/>
+      </w:rPr>
+    </w:lvl>
+    <w:lvl w:ilvl="4" w:tentative="1">
+      <w:start w:val="1"/>
+      <w:numFmt w:val="bullet"/>
+      <w:lvlText w:val=""/>
+      <w:lvlJc w:val="left"/>
+      <w:pPr>
+        <w:tabs>
+          <w:tab w:val="num" w:pos="3600"/>
+        </w:tabs>
+        <w:ind w:left="3600" w:hanging="360"/>
+      </w:pPr>
+      <w:rPr>
+        <w:rFonts w:ascii="Wingdings" w:hAnsi="Wingdings" w:hint="default"/>
+        <w:sz w:val="20"/>
+      </w:rPr>
+    </w:lvl>
+    <w:lvl w:ilvl="5" w:tentative="1">
+      <w:start w:val="1"/>
+      <w:numFmt w:val="bullet"/>
+      <w:lvlText w:val=""/>
+      <w:lvlJc w:val="left"/>
+      <w:pPr>
+        <w:tabs>
+          <w:tab w:val="num" w:pos="4320"/>
+        </w:tabs>
+        <w:ind w:left="4320" w:hanging="360"/>
+      </w:pPr>
+      <w:rPr>
+        <w:rFonts w:ascii="Wingdings" w:hAnsi="Wingdings" w:hint="default"/>
+        <w:sz w:val="20"/>
+      </w:rPr>
+    </w:lvl>
+    <w:lvl w:ilvl="6" w:tentative="1">
+      <w:start w:val="1"/>
+      <w:numFmt w:val="bullet"/>
+      <w:lvlText w:val=""/>
+      <w:lvlJc w:val="left"/>
+      <w:pPr>
+        <w:tabs>
+          <w:tab w:val="num" w:pos="5040"/>
+        </w:tabs>
+        <w:ind w:left="5040" w:hanging="360"/>
+      </w:pPr>
+      <w:rPr>
+        <w:rFonts w:ascii="Wingdings" w:hAnsi="Wingdings" w:hint="default"/>
+        <w:sz w:val="20"/>
+      </w:rPr>
+    </w:lvl>
+    <w:lvl w:ilvl="7" w:tentative="1">
+      <w:start w:val="1"/>
+      <w:numFmt w:val="bullet"/>
+      <w:lvlText w:val=""/>
+      <w:lvlJc w:val="left"/>
+      <w:pPr>
+        <w:tabs>
+          <w:tab w:val="num" w:pos="5760"/>
+        </w:tabs>
+        <w:ind w:left="5760" w:hanging="360"/>
+      </w:pPr>
+      <w:rPr>
+        <w:rFonts w:ascii="Wingdings" w:hAnsi="Wingdings" w:hint="default"/>
+        <w:sz w:val="20"/>
+      </w:rPr>
+    </w:lvl>
+    <w:lvl w:ilvl="8" w:tentative="1">
+      <w:start w:val="1"/>
+      <w:numFmt w:val="bullet"/>
+      <w:lvlText w:val=""/>
+      <w:lvlJc w:val="left"/>
+      <w:pPr>
+        <w:tabs>
+          <w:tab w:val="num" w:pos="6480"/>
+        </w:tabs>
+        <w:ind w:left="6480" w:hanging="360"/>
+      </w:pPr>
+      <w:rPr>
+        <w:rFonts w:ascii="Wingdings" w:hAnsi="Wingdings" w:hint="default"/>
+        <w:sz w:val="20"/>
+      </w:rPr>
+    </w:lvl>
+  </w:abstractNum>
+  <w:abstractNum w:abstractNumId="3">
     <w:nsid w:val="03FD3AE7"/>
     <w:multiLevelType w:val="hybridMultilevel"/>
     <w:tmpl w:val="ED903C3A"/>
@@ -6229,7 +8014,7 @@
       </w:rPr>
     </w:lvl>
   </w:abstractNum>
-  <w:abstractNum w:abstractNumId="3">
+  <w:abstractNum w:abstractNumId="4">
     <w:nsid w:val="07685538"/>
     <w:multiLevelType w:val="hybridMultilevel"/>
     <w:tmpl w:val="39500778"/>
@@ -6342,7 +8127,7 @@
       </w:rPr>
     </w:lvl>
   </w:abstractNum>
-  <w:abstractNum w:abstractNumId="4">
+  <w:abstractNum w:abstractNumId="5">
     <w:nsid w:val="09EF4858"/>
     <w:multiLevelType w:val="hybridMultilevel"/>
     <w:tmpl w:val="513CFAC4"/>
@@ -6458,7 +8243,7 @@
       </w:rPr>
     </w:lvl>
   </w:abstractNum>
-  <w:abstractNum w:abstractNumId="5">
+  <w:abstractNum w:abstractNumId="6">
     <w:nsid w:val="1A927E0D"/>
     <w:multiLevelType w:val="hybridMultilevel"/>
     <w:tmpl w:val="0B8EC546"/>
@@ -6574,7 +8359,7 @@
       </w:rPr>
     </w:lvl>
   </w:abstractNum>
-  <w:abstractNum w:abstractNumId="6">
+  <w:abstractNum w:abstractNumId="7">
     <w:nsid w:val="1C337E3F"/>
     <w:multiLevelType w:val="multilevel"/>
     <w:tmpl w:val="337A16C0"/>
@@ -6723,7 +8508,7 @@
       </w:rPr>
     </w:lvl>
   </w:abstractNum>
-  <w:abstractNum w:abstractNumId="7">
+  <w:abstractNum w:abstractNumId="8">
     <w:nsid w:val="1C7C7158"/>
     <w:multiLevelType w:val="hybridMultilevel"/>
     <w:tmpl w:val="1D9C5632"/>
@@ -6836,7 +8621,7 @@
       </w:rPr>
     </w:lvl>
   </w:abstractNum>
-  <w:abstractNum w:abstractNumId="8">
+  <w:abstractNum w:abstractNumId="9">
     <w:nsid w:val="26485C72"/>
     <w:multiLevelType w:val="multilevel"/>
     <w:tmpl w:val="6C124B4E"/>
@@ -7030,7 +8815,7 @@
       </w:rPr>
     </w:lvl>
   </w:abstractNum>
-  <w:abstractNum w:abstractNumId="9">
+  <w:abstractNum w:abstractNumId="10">
     <w:nsid w:val="2BC5538B"/>
     <w:multiLevelType w:val="hybridMultilevel"/>
     <w:tmpl w:val="ECA400FA"/>
@@ -7143,7 +8928,7 @@
       </w:rPr>
     </w:lvl>
   </w:abstractNum>
-  <w:abstractNum w:abstractNumId="10">
+  <w:abstractNum w:abstractNumId="11">
     <w:nsid w:val="2F5A5779"/>
     <w:multiLevelType w:val="hybridMultilevel"/>
     <w:tmpl w:val="CEE84F1E"/>
@@ -7256,7 +9041,7 @@
       </w:rPr>
     </w:lvl>
   </w:abstractNum>
-  <w:abstractNum w:abstractNumId="11">
+  <w:abstractNum w:abstractNumId="12">
     <w:nsid w:val="319F5BC7"/>
     <w:multiLevelType w:val="hybridMultilevel"/>
     <w:tmpl w:val="4DAE8F80"/>
@@ -7369,7 +9154,7 @@
       </w:rPr>
     </w:lvl>
   </w:abstractNum>
-  <w:abstractNum w:abstractNumId="12">
+  <w:abstractNum w:abstractNumId="13">
     <w:nsid w:val="33377BA8"/>
     <w:multiLevelType w:val="hybridMultilevel"/>
     <w:tmpl w:val="5CA0CD40"/>
@@ -7482,7 +9267,7 @@
       </w:rPr>
     </w:lvl>
   </w:abstractNum>
-  <w:abstractNum w:abstractNumId="13">
+  <w:abstractNum w:abstractNumId="14">
     <w:nsid w:val="34D03EEE"/>
     <w:multiLevelType w:val="hybridMultilevel"/>
     <w:tmpl w:val="F60E25E4"/>
@@ -7595,7 +9380,7 @@
       </w:rPr>
     </w:lvl>
   </w:abstractNum>
-  <w:abstractNum w:abstractNumId="14">
+  <w:abstractNum w:abstractNumId="15">
     <w:nsid w:val="393C041F"/>
     <w:multiLevelType w:val="hybridMultilevel"/>
     <w:tmpl w:val="6F08E194"/>
@@ -7708,7 +9493,7 @@
       </w:rPr>
     </w:lvl>
   </w:abstractNum>
-  <w:abstractNum w:abstractNumId="15">
+  <w:abstractNum w:abstractNumId="16">
     <w:nsid w:val="3B921A96"/>
     <w:multiLevelType w:val="hybridMultilevel"/>
     <w:tmpl w:val="4A181346"/>
@@ -7821,7 +9606,7 @@
       </w:rPr>
     </w:lvl>
   </w:abstractNum>
-  <w:abstractNum w:abstractNumId="16">
+  <w:abstractNum w:abstractNumId="17">
     <w:nsid w:val="3CCE6268"/>
     <w:multiLevelType w:val="hybridMultilevel"/>
     <w:tmpl w:val="E1C6F7EE"/>
@@ -7937,7 +9722,7 @@
       </w:rPr>
     </w:lvl>
   </w:abstractNum>
-  <w:abstractNum w:abstractNumId="17">
+  <w:abstractNum w:abstractNumId="18">
     <w:nsid w:val="400E2357"/>
     <w:multiLevelType w:val="hybridMultilevel"/>
     <w:tmpl w:val="D0A86576"/>
@@ -8053,7 +9838,7 @@
       </w:rPr>
     </w:lvl>
   </w:abstractNum>
-  <w:abstractNum w:abstractNumId="18">
+  <w:abstractNum w:abstractNumId="19">
     <w:nsid w:val="44622599"/>
     <w:multiLevelType w:val="hybridMultilevel"/>
     <w:tmpl w:val="4FAC04CC"/>
@@ -8166,7 +9951,7 @@
       </w:rPr>
     </w:lvl>
   </w:abstractNum>
-  <w:abstractNum w:abstractNumId="19">
+  <w:abstractNum w:abstractNumId="20">
     <w:nsid w:val="47926F7B"/>
     <w:multiLevelType w:val="multilevel"/>
     <w:tmpl w:val="2E7EDC5A"/>
@@ -8315,7 +10100,7 @@
       </w:rPr>
     </w:lvl>
   </w:abstractNum>
-  <w:abstractNum w:abstractNumId="20">
+  <w:abstractNum w:abstractNumId="21">
     <w:nsid w:val="4DA61466"/>
     <w:multiLevelType w:val="hybridMultilevel"/>
     <w:tmpl w:val="CB04E640"/>
@@ -8427,7 +10212,7 @@
       </w:rPr>
     </w:lvl>
   </w:abstractNum>
-  <w:abstractNum w:abstractNumId="21">
+  <w:abstractNum w:abstractNumId="22">
     <w:nsid w:val="539846C5"/>
     <w:multiLevelType w:val="multilevel"/>
     <w:tmpl w:val="62805D4C"/>
@@ -8540,7 +10325,7 @@
       </w:pPr>
     </w:lvl>
   </w:abstractNum>
-  <w:abstractNum w:abstractNumId="22">
+  <w:abstractNum w:abstractNumId="23">
     <w:nsid w:val="5A234073"/>
     <w:multiLevelType w:val="hybridMultilevel"/>
     <w:tmpl w:val="7F9C1B3C"/>
@@ -8653,7 +10438,7 @@
       </w:rPr>
     </w:lvl>
   </w:abstractNum>
-  <w:abstractNum w:abstractNumId="23">
+  <w:abstractNum w:abstractNumId="24">
     <w:nsid w:val="5B3304F5"/>
     <w:multiLevelType w:val="hybridMultilevel"/>
     <w:tmpl w:val="C2560B30"/>
@@ -8769,7 +10554,7 @@
       </w:rPr>
     </w:lvl>
   </w:abstractNum>
-  <w:abstractNum w:abstractNumId="24">
+  <w:abstractNum w:abstractNumId="25">
     <w:nsid w:val="5EE11ECA"/>
     <w:multiLevelType w:val="hybridMultilevel"/>
     <w:tmpl w:val="D69822A4"/>
@@ -8882,7 +10667,7 @@
       </w:rPr>
     </w:lvl>
   </w:abstractNum>
-  <w:abstractNum w:abstractNumId="25">
+  <w:abstractNum w:abstractNumId="26">
     <w:nsid w:val="635214CF"/>
     <w:multiLevelType w:val="hybridMultilevel"/>
     <w:tmpl w:val="ED58FB36"/>
@@ -8998,7 +10783,156 @@
       </w:rPr>
     </w:lvl>
   </w:abstractNum>
-  <w:abstractNum w:abstractNumId="26">
+  <w:abstractNum w:abstractNumId="27">
+    <w:nsid w:val="64AD0723"/>
+    <w:multiLevelType w:val="multilevel"/>
+    <w:tmpl w:val="04D84110"/>
+    <w:lvl w:ilvl="0">
+      <w:start w:val="1"/>
+      <w:numFmt w:val="bullet"/>
+      <w:lvlText w:val=""/>
+      <w:lvlJc w:val="left"/>
+      <w:pPr>
+        <w:tabs>
+          <w:tab w:val="num" w:pos="720"/>
+        </w:tabs>
+        <w:ind w:left="720" w:hanging="360"/>
+      </w:pPr>
+      <w:rPr>
+        <w:rFonts w:ascii="Symbol" w:hAnsi="Symbol" w:hint="default"/>
+        <w:sz w:val="20"/>
+      </w:rPr>
+    </w:lvl>
+    <w:lvl w:ilvl="1" w:tentative="1">
+      <w:start w:val="1"/>
+      <w:numFmt w:val="bullet"/>
+      <w:lvlText w:val="o"/>
+      <w:lvlJc w:val="left"/>
+      <w:pPr>
+        <w:tabs>
+          <w:tab w:val="num" w:pos="1440"/>
+        </w:tabs>
+        <w:ind w:left="1440" w:hanging="360"/>
+      </w:pPr>
+      <w:rPr>
+        <w:rFonts w:ascii="Courier New" w:hAnsi="Courier New" w:hint="default"/>
+        <w:sz w:val="20"/>
+      </w:rPr>
+    </w:lvl>
+    <w:lvl w:ilvl="2" w:tentative="1">
+      <w:start w:val="1"/>
+      <w:numFmt w:val="bullet"/>
+      <w:lvlText w:val=""/>
+      <w:lvlJc w:val="left"/>
+      <w:pPr>
+        <w:tabs>
+          <w:tab w:val="num" w:pos="2160"/>
+        </w:tabs>
+        <w:ind w:left="2160" w:hanging="360"/>
+      </w:pPr>
+      <w:rPr>
+        <w:rFonts w:ascii="Wingdings" w:hAnsi="Wingdings" w:hint="default"/>
+        <w:sz w:val="20"/>
+      </w:rPr>
+    </w:lvl>
+    <w:lvl w:ilvl="3" w:tentative="1">
+      <w:start w:val="1"/>
+      <w:numFmt w:val="bullet"/>
+      <w:lvlText w:val=""/>
+      <w:lvlJc w:val="left"/>
+      <w:pPr>
+        <w:tabs>
+          <w:tab w:val="num" w:pos="2880"/>
+        </w:tabs>
+        <w:ind w:left="2880" w:hanging="360"/>
+      </w:pPr>
+      <w:rPr>
+        <w:rFonts w:ascii="Wingdings" w:hAnsi="Wingdings" w:hint="default"/>
+        <w:sz w:val="20"/>
+      </w:rPr>
+    </w:lvl>
+    <w:lvl w:ilvl="4" w:tentative="1">
+      <w:start w:val="1"/>
+      <w:numFmt w:val="bullet"/>
+      <w:lvlText w:val=""/>
+      <w:lvlJc w:val="left"/>
+      <w:pPr>
+        <w:tabs>
+          <w:tab w:val="num" w:pos="3600"/>
+        </w:tabs>
+        <w:ind w:left="3600" w:hanging="360"/>
+      </w:pPr>
+      <w:rPr>
+        <w:rFonts w:ascii="Wingdings" w:hAnsi="Wingdings" w:hint="default"/>
+        <w:sz w:val="20"/>
+      </w:rPr>
+    </w:lvl>
+    <w:lvl w:ilvl="5" w:tentative="1">
+      <w:start w:val="1"/>
+      <w:numFmt w:val="bullet"/>
+      <w:lvlText w:val=""/>
+      <w:lvlJc w:val="left"/>
+      <w:pPr>
+        <w:tabs>
+          <w:tab w:val="num" w:pos="4320"/>
+        </w:tabs>
+        <w:ind w:left="4320" w:hanging="360"/>
+      </w:pPr>
+      <w:rPr>
+        <w:rFonts w:ascii="Wingdings" w:hAnsi="Wingdings" w:hint="default"/>
+        <w:sz w:val="20"/>
+      </w:rPr>
+    </w:lvl>
+    <w:lvl w:ilvl="6" w:tentative="1">
+      <w:start w:val="1"/>
+      <w:numFmt w:val="bullet"/>
+      <w:lvlText w:val=""/>
+      <w:lvlJc w:val="left"/>
+      <w:pPr>
+        <w:tabs>
+          <w:tab w:val="num" w:pos="5040"/>
+        </w:tabs>
+        <w:ind w:left="5040" w:hanging="360"/>
+      </w:pPr>
+      <w:rPr>
+        <w:rFonts w:ascii="Wingdings" w:hAnsi="Wingdings" w:hint="default"/>
+        <w:sz w:val="20"/>
+      </w:rPr>
+    </w:lvl>
+    <w:lvl w:ilvl="7" w:tentative="1">
+      <w:start w:val="1"/>
+      <w:numFmt w:val="bullet"/>
+      <w:lvlText w:val=""/>
+      <w:lvlJc w:val="left"/>
+      <w:pPr>
+        <w:tabs>
+          <w:tab w:val="num" w:pos="5760"/>
+        </w:tabs>
+        <w:ind w:left="5760" w:hanging="360"/>
+      </w:pPr>
+      <w:rPr>
+        <w:rFonts w:ascii="Wingdings" w:hAnsi="Wingdings" w:hint="default"/>
+        <w:sz w:val="20"/>
+      </w:rPr>
+    </w:lvl>
+    <w:lvl w:ilvl="8" w:tentative="1">
+      <w:start w:val="1"/>
+      <w:numFmt w:val="bullet"/>
+      <w:lvlText w:val=""/>
+      <w:lvlJc w:val="left"/>
+      <w:pPr>
+        <w:tabs>
+          <w:tab w:val="num" w:pos="6480"/>
+        </w:tabs>
+        <w:ind w:left="6480" w:hanging="360"/>
+      </w:pPr>
+      <w:rPr>
+        <w:rFonts w:ascii="Wingdings" w:hAnsi="Wingdings" w:hint="default"/>
+        <w:sz w:val="20"/>
+      </w:rPr>
+    </w:lvl>
+  </w:abstractNum>
+  <w:abstractNum w:abstractNumId="28">
     <w:nsid w:val="6762558D"/>
     <w:multiLevelType w:val="multilevel"/>
     <w:tmpl w:val="B6C08A50"/>
@@ -9111,7 +11045,7 @@
       </w:pPr>
     </w:lvl>
   </w:abstractNum>
-  <w:abstractNum w:abstractNumId="27">
+  <w:abstractNum w:abstractNumId="29">
     <w:nsid w:val="69507253"/>
     <w:multiLevelType w:val="hybridMultilevel"/>
     <w:tmpl w:val="69D0DC16"/>
@@ -9224,7 +11158,269 @@
       </w:rPr>
     </w:lvl>
   </w:abstractNum>
-  <w:abstractNum w:abstractNumId="28">
+  <w:abstractNum w:abstractNumId="30">
+    <w:nsid w:val="6CD4432F"/>
+    <w:multiLevelType w:val="multilevel"/>
+    <w:tmpl w:val="297837FA"/>
+    <w:lvl w:ilvl="0">
+      <w:start w:val="1"/>
+      <w:numFmt w:val="decimal"/>
+      <w:lvlText w:val="%1."/>
+      <w:lvlJc w:val="left"/>
+      <w:pPr>
+        <w:tabs>
+          <w:tab w:val="num" w:pos="720"/>
+        </w:tabs>
+        <w:ind w:left="720" w:hanging="360"/>
+      </w:pPr>
+    </w:lvl>
+    <w:lvl w:ilvl="1" w:tentative="1">
+      <w:start w:val="1"/>
+      <w:numFmt w:val="decimal"/>
+      <w:lvlText w:val="%2."/>
+      <w:lvlJc w:val="left"/>
+      <w:pPr>
+        <w:tabs>
+          <w:tab w:val="num" w:pos="1440"/>
+        </w:tabs>
+        <w:ind w:left="1440" w:hanging="360"/>
+      </w:pPr>
+    </w:lvl>
+    <w:lvl w:ilvl="2" w:tentative="1">
+      <w:start w:val="1"/>
+      <w:numFmt w:val="decimal"/>
+      <w:lvlText w:val="%3."/>
+      <w:lvlJc w:val="left"/>
+      <w:pPr>
+        <w:tabs>
+          <w:tab w:val="num" w:pos="2160"/>
+        </w:tabs>
+        <w:ind w:left="2160" w:hanging="360"/>
+      </w:pPr>
+    </w:lvl>
+    <w:lvl w:ilvl="3" w:tentative="1">
+      <w:start w:val="1"/>
+      <w:numFmt w:val="decimal"/>
+      <w:lvlText w:val="%4."/>
+      <w:lvlJc w:val="left"/>
+      <w:pPr>
+        <w:tabs>
+          <w:tab w:val="num" w:pos="2880"/>
+        </w:tabs>
+        <w:ind w:left="2880" w:hanging="360"/>
+      </w:pPr>
+    </w:lvl>
+    <w:lvl w:ilvl="4" w:tentative="1">
+      <w:start w:val="1"/>
+      <w:numFmt w:val="decimal"/>
+      <w:lvlText w:val="%5."/>
+      <w:lvlJc w:val="left"/>
+      <w:pPr>
+        <w:tabs>
+          <w:tab w:val="num" w:pos="3600"/>
+        </w:tabs>
+        <w:ind w:left="3600" w:hanging="360"/>
+      </w:pPr>
+    </w:lvl>
+    <w:lvl w:ilvl="5" w:tentative="1">
+      <w:start w:val="1"/>
+      <w:numFmt w:val="decimal"/>
+      <w:lvlText w:val="%6."/>
+      <w:lvlJc w:val="left"/>
+      <w:pPr>
+        <w:tabs>
+          <w:tab w:val="num" w:pos="4320"/>
+        </w:tabs>
+        <w:ind w:left="4320" w:hanging="360"/>
+      </w:pPr>
+    </w:lvl>
+    <w:lvl w:ilvl="6" w:tentative="1">
+      <w:start w:val="1"/>
+      <w:numFmt w:val="decimal"/>
+      <w:lvlText w:val="%7."/>
+      <w:lvlJc w:val="left"/>
+      <w:pPr>
+        <w:tabs>
+          <w:tab w:val="num" w:pos="5040"/>
+        </w:tabs>
+        <w:ind w:left="5040" w:hanging="360"/>
+      </w:pPr>
+    </w:lvl>
+    <w:lvl w:ilvl="7" w:tentative="1">
+      <w:start w:val="1"/>
+      <w:numFmt w:val="decimal"/>
+      <w:lvlText w:val="%8."/>
+      <w:lvlJc w:val="left"/>
+      <w:pPr>
+        <w:tabs>
+          <w:tab w:val="num" w:pos="5760"/>
+        </w:tabs>
+        <w:ind w:left="5760" w:hanging="360"/>
+      </w:pPr>
+    </w:lvl>
+    <w:lvl w:ilvl="8" w:tentative="1">
+      <w:start w:val="1"/>
+      <w:numFmt w:val="decimal"/>
+      <w:lvlText w:val="%9."/>
+      <w:lvlJc w:val="left"/>
+      <w:pPr>
+        <w:tabs>
+          <w:tab w:val="num" w:pos="6480"/>
+        </w:tabs>
+        <w:ind w:left="6480" w:hanging="360"/>
+      </w:pPr>
+    </w:lvl>
+  </w:abstractNum>
+  <w:abstractNum w:abstractNumId="31">
+    <w:nsid w:val="7D644609"/>
+    <w:multiLevelType w:val="multilevel"/>
+    <w:tmpl w:val="1F80F3F6"/>
+    <w:lvl w:ilvl="0">
+      <w:start w:val="1"/>
+      <w:numFmt w:val="bullet"/>
+      <w:lvlText w:val=""/>
+      <w:lvlJc w:val="left"/>
+      <w:pPr>
+        <w:tabs>
+          <w:tab w:val="num" w:pos="720"/>
+        </w:tabs>
+        <w:ind w:left="720" w:hanging="360"/>
+      </w:pPr>
+      <w:rPr>
+        <w:rFonts w:ascii="Symbol" w:hAnsi="Symbol" w:hint="default"/>
+        <w:sz w:val="20"/>
+      </w:rPr>
+    </w:lvl>
+    <w:lvl w:ilvl="1" w:tentative="1">
+      <w:start w:val="1"/>
+      <w:numFmt w:val="bullet"/>
+      <w:lvlText w:val="o"/>
+      <w:lvlJc w:val="left"/>
+      <w:pPr>
+        <w:tabs>
+          <w:tab w:val="num" w:pos="1440"/>
+        </w:tabs>
+        <w:ind w:left="1440" w:hanging="360"/>
+      </w:pPr>
+      <w:rPr>
+        <w:rFonts w:ascii="Courier New" w:hAnsi="Courier New" w:hint="default"/>
+        <w:sz w:val="20"/>
+      </w:rPr>
+    </w:lvl>
+    <w:lvl w:ilvl="2" w:tentative="1">
+      <w:start w:val="1"/>
+      <w:numFmt w:val="bullet"/>
+      <w:lvlText w:val=""/>
+      <w:lvlJc w:val="left"/>
+      <w:pPr>
+        <w:tabs>
+          <w:tab w:val="num" w:pos="2160"/>
+        </w:tabs>
+        <w:ind w:left="2160" w:hanging="360"/>
+      </w:pPr>
+      <w:rPr>
+        <w:rFonts w:ascii="Wingdings" w:hAnsi="Wingdings" w:hint="default"/>
+        <w:sz w:val="20"/>
+      </w:rPr>
+    </w:lvl>
+    <w:lvl w:ilvl="3" w:tentative="1">
+      <w:start w:val="1"/>
+      <w:numFmt w:val="bullet"/>
+      <w:lvlText w:val=""/>
+      <w:lvlJc w:val="left"/>
+      <w:pPr>
+        <w:tabs>
+          <w:tab w:val="num" w:pos="2880"/>
+        </w:tabs>
+        <w:ind w:left="2880" w:hanging="360"/>
+      </w:pPr>
+      <w:rPr>
+        <w:rFonts w:ascii="Wingdings" w:hAnsi="Wingdings" w:hint="default"/>
+        <w:sz w:val="20"/>
+      </w:rPr>
+    </w:lvl>
+    <w:lvl w:ilvl="4" w:tentative="1">
+      <w:start w:val="1"/>
+      <w:numFmt w:val="bullet"/>
+      <w:lvlText w:val=""/>
+      <w:lvlJc w:val="left"/>
+      <w:pPr>
+        <w:tabs>
+          <w:tab w:val="num" w:pos="3600"/>
+        </w:tabs>
+        <w:ind w:left="3600" w:hanging="360"/>
+      </w:pPr>
+      <w:rPr>
+        <w:rFonts w:ascii="Wingdings" w:hAnsi="Wingdings" w:hint="default"/>
+        <w:sz w:val="20"/>
+      </w:rPr>
+    </w:lvl>
+    <w:lvl w:ilvl="5" w:tentative="1">
+      <w:start w:val="1"/>
+      <w:numFmt w:val="bullet"/>
+      <w:lvlText w:val=""/>
+      <w:lvlJc w:val="left"/>
+      <w:pPr>
+        <w:tabs>
+          <w:tab w:val="num" w:pos="4320"/>
+        </w:tabs>
+        <w:ind w:left="4320" w:hanging="360"/>
+      </w:pPr>
+      <w:rPr>
+        <w:rFonts w:ascii="Wingdings" w:hAnsi="Wingdings" w:hint="default"/>
+        <w:sz w:val="20"/>
+      </w:rPr>
+    </w:lvl>
+    <w:lvl w:ilvl="6" w:tentative="1">
+      <w:start w:val="1"/>
+      <w:numFmt w:val="bullet"/>
+      <w:lvlText w:val=""/>
+      <w:lvlJc w:val="left"/>
+      <w:pPr>
+        <w:tabs>
+          <w:tab w:val="num" w:pos="5040"/>
+        </w:tabs>
+        <w:ind w:left="5040" w:hanging="360"/>
+      </w:pPr>
+      <w:rPr>
+        <w:rFonts w:ascii="Wingdings" w:hAnsi="Wingdings" w:hint="default"/>
+        <w:sz w:val="20"/>
+      </w:rPr>
+    </w:lvl>
+    <w:lvl w:ilvl="7" w:tentative="1">
+      <w:start w:val="1"/>
+      <w:numFmt w:val="bullet"/>
+      <w:lvlText w:val=""/>
+      <w:lvlJc w:val="left"/>
+      <w:pPr>
+        <w:tabs>
+          <w:tab w:val="num" w:pos="5760"/>
+        </w:tabs>
+        <w:ind w:left="5760" w:hanging="360"/>
+      </w:pPr>
+      <w:rPr>
+        <w:rFonts w:ascii="Wingdings" w:hAnsi="Wingdings" w:hint="default"/>
+        <w:sz w:val="20"/>
+      </w:rPr>
+    </w:lvl>
+    <w:lvl w:ilvl="8" w:tentative="1">
+      <w:start w:val="1"/>
+      <w:numFmt w:val="bullet"/>
+      <w:lvlText w:val=""/>
+      <w:lvlJc w:val="left"/>
+      <w:pPr>
+        <w:tabs>
+          <w:tab w:val="num" w:pos="6480"/>
+        </w:tabs>
+        <w:ind w:left="6480" w:hanging="360"/>
+      </w:pPr>
+      <w:rPr>
+        <w:rFonts w:ascii="Wingdings" w:hAnsi="Wingdings" w:hint="default"/>
+        <w:sz w:val="20"/>
+      </w:rPr>
+    </w:lvl>
+  </w:abstractNum>
+  <w:abstractNum w:abstractNumId="32">
     <w:nsid w:val="7F3B5B96"/>
     <w:multiLevelType w:val="multilevel"/>
     <w:tmpl w:val="B90C7878"/>
@@ -9374,40 +11570,40 @@
     </w:lvl>
   </w:abstractNum>
   <w:num w:numId="1">
-    <w:abstractNumId w:val="7"/>
+    <w:abstractNumId w:val="8"/>
   </w:num>
   <w:num w:numId="2">
     <w:abstractNumId w:val="1"/>
   </w:num>
   <w:num w:numId="3">
-    <w:abstractNumId w:val="24"/>
+    <w:abstractNumId w:val="25"/>
   </w:num>
   <w:num w:numId="4">
-    <w:abstractNumId w:val="14"/>
+    <w:abstractNumId w:val="15"/>
   </w:num>
   <w:num w:numId="5">
-    <w:abstractNumId w:val="15"/>
+    <w:abstractNumId w:val="16"/>
   </w:num>
   <w:num w:numId="6">
-    <w:abstractNumId w:val="11"/>
+    <w:abstractNumId w:val="12"/>
   </w:num>
   <w:num w:numId="7">
-    <w:abstractNumId w:val="27"/>
+    <w:abstractNumId w:val="29"/>
   </w:num>
   <w:num w:numId="8">
-    <w:abstractNumId w:val="22"/>
+    <w:abstractNumId w:val="23"/>
   </w:num>
   <w:num w:numId="9">
-    <w:abstractNumId w:val="3"/>
+    <w:abstractNumId w:val="4"/>
   </w:num>
   <w:num w:numId="10">
-    <w:abstractNumId w:val="12"/>
+    <w:abstractNumId w:val="13"/>
   </w:num>
   <w:num w:numId="11">
-    <w:abstractNumId w:val="9"/>
+    <w:abstractNumId w:val="10"/>
   </w:num>
   <w:num w:numId="12">
-    <w:abstractNumId w:val="19"/>
+    <w:abstractNumId w:val="20"/>
     <w:lvlOverride w:ilvl="0">
       <w:lvl w:ilvl="0">
         <w:numFmt w:val="bullet"/>
@@ -9427,7 +11623,7 @@
     </w:lvlOverride>
   </w:num>
   <w:num w:numId="13">
-    <w:abstractNumId w:val="19"/>
+    <w:abstractNumId w:val="20"/>
     <w:lvlOverride w:ilvl="0">
       <w:lvl w:ilvl="0">
         <w:numFmt w:val="bullet"/>
@@ -9467,22 +11663,22 @@
     <w:abstractNumId w:val="0"/>
   </w:num>
   <w:num w:numId="15">
+    <w:abstractNumId w:val="18"/>
+  </w:num>
+  <w:num w:numId="16">
     <w:abstractNumId w:val="17"/>
   </w:num>
-  <w:num w:numId="16">
-    <w:abstractNumId w:val="16"/>
-  </w:num>
   <w:num w:numId="17">
-    <w:abstractNumId w:val="4"/>
+    <w:abstractNumId w:val="5"/>
   </w:num>
   <w:num w:numId="18">
-    <w:abstractNumId w:val="25"/>
+    <w:abstractNumId w:val="26"/>
   </w:num>
   <w:num w:numId="19">
-    <w:abstractNumId w:val="23"/>
+    <w:abstractNumId w:val="24"/>
   </w:num>
   <w:num w:numId="20">
-    <w:abstractNumId w:val="5"/>
+    <w:abstractNumId w:val="6"/>
   </w:num>
   <w:num w:numId="21">
     <w:abstractNumId w:val="1"/>
@@ -9494,34 +11690,46 @@
     <w:abstractNumId w:val="1"/>
   </w:num>
   <w:num w:numId="24">
-    <w:abstractNumId w:val="20"/>
+    <w:abstractNumId w:val="21"/>
   </w:num>
   <w:num w:numId="25">
-    <w:abstractNumId w:val="18"/>
+    <w:abstractNumId w:val="19"/>
   </w:num>
   <w:num w:numId="26">
-    <w:abstractNumId w:val="13"/>
+    <w:abstractNumId w:val="14"/>
   </w:num>
   <w:num w:numId="27">
-    <w:abstractNumId w:val="10"/>
+    <w:abstractNumId w:val="11"/>
   </w:num>
   <w:num w:numId="28">
+    <w:abstractNumId w:val="3"/>
+  </w:num>
+  <w:num w:numId="29">
+    <w:abstractNumId w:val="9"/>
+  </w:num>
+  <w:num w:numId="30">
+    <w:abstractNumId w:val="7"/>
+  </w:num>
+  <w:num w:numId="31">
+    <w:abstractNumId w:val="22"/>
+  </w:num>
+  <w:num w:numId="32">
+    <w:abstractNumId w:val="32"/>
+  </w:num>
+  <w:num w:numId="33">
+    <w:abstractNumId w:val="28"/>
+  </w:num>
+  <w:num w:numId="34">
+    <w:abstractNumId w:val="31"/>
+  </w:num>
+  <w:num w:numId="35">
+    <w:abstractNumId w:val="27"/>
+  </w:num>
+  <w:num w:numId="36">
     <w:abstractNumId w:val="2"/>
   </w:num>
-  <w:num w:numId="29">
-    <w:abstractNumId w:val="8"/>
-  </w:num>
-  <w:num w:numId="30">
-    <w:abstractNumId w:val="6"/>
-  </w:num>
-  <w:num w:numId="31">
-    <w:abstractNumId w:val="21"/>
-  </w:num>
-  <w:num w:numId="32">
-    <w:abstractNumId w:val="28"/>
-  </w:num>
-  <w:num w:numId="33">
-    <w:abstractNumId w:val="26"/>
+  <w:num w:numId="37">
+    <w:abstractNumId w:val="30"/>
   </w:num>
   <w:numIdMacAtCleanup w:val="9"/>
 </w:numbering>
@@ -11150,7 +13358,7 @@
 </file>
 
 <file path=customXml/itemProps4.xml><?xml version="1.0" encoding="utf-8"?>
-<ds:datastoreItem xmlns:ds="http://schemas.openxmlformats.org/officeDocument/2006/customXml" ds:itemID="{9D8BA7F0-7D2D-7C4D-A8CB-C8FC0C3E8153}">
+<ds:datastoreItem xmlns:ds="http://schemas.openxmlformats.org/officeDocument/2006/customXml" ds:itemID="{C2925039-3C4C-8249-9797-1B8974E04C81}">
   <ds:schemaRefs>
     <ds:schemaRef ds:uri="http://schemas.openxmlformats.org/officeDocument/2006/bibliography"/>
   </ds:schemaRefs>

</xml_diff>

<commit_message>
Update to requirements document commlib for release 2017.5.0
</commit_message>
<xml_diff>
--- a/Documents/External/Common/CML000001 Requirements CommLib.docx
+++ b/Documents/External/Common/CML000001 Requirements CommLib.docx
@@ -7,8 +7,6 @@
         <w:pStyle w:val="TOCHeading"/>
       </w:pPr>
       <w:bookmarkStart w:id="0" w:name="_Toc228603449"/>
-      <w:bookmarkStart w:id="1" w:name="_GoBack"/>
-      <w:bookmarkEnd w:id="1"/>
       <w:r>
         <w:t>Open Issues</w:t>
       </w:r>
@@ -35,7 +33,7 @@
       <w:tr>
         <w:tc>
           <w:tcPr>
-            <w:tcW w:w="2235" w:type="dxa"/>
+            <w:tcW w:w="2192" w:type="dxa"/>
             <w:tcBorders>
               <w:top w:val="single" w:sz="4" w:space="0" w:color="auto"/>
               <w:left w:val="single" w:sz="4" w:space="0" w:color="auto"/>
@@ -61,7 +59,7 @@
         </w:tc>
         <w:tc>
           <w:tcPr>
-            <w:tcW w:w="7622" w:type="dxa"/>
+            <w:tcW w:w="7439" w:type="dxa"/>
             <w:tcBorders>
               <w:top w:val="single" w:sz="4" w:space="0" w:color="auto"/>
               <w:left w:val="single" w:sz="4" w:space="0" w:color="auto"/>
@@ -87,9 +85,12 @@
         </w:tc>
       </w:tr>
       <w:tr>
+        <w:trPr>
+          <w:trHeight w:val="228"/>
+        </w:trPr>
         <w:tc>
           <w:tcPr>
-            <w:tcW w:w="2235" w:type="dxa"/>
+            <w:tcW w:w="2192" w:type="dxa"/>
             <w:tcBorders>
               <w:top w:val="single" w:sz="4" w:space="0" w:color="auto"/>
               <w:left w:val="single" w:sz="4" w:space="0" w:color="auto"/>
@@ -105,11 +106,14 @@
                 <w:color w:val="C0504D" w:themeColor="accent2"/>
               </w:rPr>
             </w:pPr>
+            <w:r>
+              <w:t>NA</w:t>
+            </w:r>
           </w:p>
         </w:tc>
         <w:tc>
           <w:tcPr>
-            <w:tcW w:w="7622" w:type="dxa"/>
+            <w:tcW w:w="7439" w:type="dxa"/>
             <w:tcBorders>
               <w:top w:val="single" w:sz="4" w:space="0" w:color="auto"/>
               <w:left w:val="single" w:sz="4" w:space="0" w:color="auto"/>
@@ -121,40 +125,9 @@
             <w:pPr>
               <w:pStyle w:val="NoSpacing"/>
             </w:pPr>
-          </w:p>
-        </w:tc>
-      </w:tr>
-      <w:tr>
-        <w:tc>
-          <w:tcPr>
-            <w:tcW w:w="2235" w:type="dxa"/>
-            <w:tcBorders>
-              <w:top w:val="single" w:sz="4" w:space="0" w:color="auto"/>
-              <w:left w:val="single" w:sz="4" w:space="0" w:color="auto"/>
-              <w:bottom w:val="single" w:sz="4" w:space="0" w:color="auto"/>
-              <w:right w:val="single" w:sz="4" w:space="0" w:color="auto"/>
-            </w:tcBorders>
-          </w:tcPr>
-          <w:p>
-            <w:pPr>
-              <w:pStyle w:val="NoSpacing"/>
-            </w:pPr>
-          </w:p>
-        </w:tc>
-        <w:tc>
-          <w:tcPr>
-            <w:tcW w:w="7622" w:type="dxa"/>
-            <w:tcBorders>
-              <w:top w:val="single" w:sz="4" w:space="0" w:color="auto"/>
-              <w:left w:val="single" w:sz="4" w:space="0" w:color="auto"/>
-              <w:bottom w:val="single" w:sz="4" w:space="0" w:color="auto"/>
-              <w:right w:val="single" w:sz="4" w:space="0" w:color="auto"/>
-            </w:tcBorders>
-          </w:tcPr>
-          <w:p>
-            <w:pPr>
-              <w:pStyle w:val="NoSpacing"/>
-            </w:pPr>
+            <w:r>
+              <w:t>NA</w:t>
+            </w:r>
           </w:p>
         </w:tc>
       </w:tr>
@@ -162,7 +135,7 @@
     <w:p/>
     <w:p/>
     <w:p>
-      <w:bookmarkStart w:id="2" w:name="_Toc228603450"/>
+      <w:bookmarkStart w:id="1" w:name="_Toc228603450"/>
       <w:r>
         <w:br w:type="page"/>
       </w:r>
@@ -175,7 +148,7 @@
         <w:lastRenderedPageBreak/>
         <w:t>Table of Contents</w:t>
       </w:r>
-      <w:bookmarkEnd w:id="2"/>
+      <w:bookmarkEnd w:id="1"/>
     </w:p>
     <w:p>
       <w:pPr>
@@ -1446,7 +1419,7 @@
           <w:lang w:val="en-GB"/>
         </w:rPr>
       </w:pPr>
-      <w:bookmarkStart w:id="3" w:name="_Toc228603451"/>
+      <w:bookmarkStart w:id="2" w:name="_Toc228603451"/>
       <w:r>
         <w:br w:type="page"/>
       </w:r>
@@ -1455,7 +1428,7 @@
       <w:pPr>
         <w:pStyle w:val="Heading1"/>
       </w:pPr>
-      <w:bookmarkStart w:id="4" w:name="_Toc488301653"/>
+      <w:bookmarkStart w:id="3" w:name="_Toc488301653"/>
       <w:r>
         <w:lastRenderedPageBreak/>
         <w:t>Document</w:t>
@@ -1463,29 +1436,29 @@
       <w:r>
         <w:t xml:space="preserve"> </w:t>
       </w:r>
-      <w:bookmarkEnd w:id="3"/>
+      <w:bookmarkEnd w:id="2"/>
       <w:r>
         <w:t>Introduction</w:t>
       </w:r>
-      <w:bookmarkEnd w:id="4"/>
+      <w:bookmarkEnd w:id="3"/>
     </w:p>
     <w:p>
       <w:pPr>
         <w:pStyle w:val="Heading2"/>
       </w:pPr>
-      <w:bookmarkStart w:id="5" w:name="_Toc220980188"/>
-      <w:bookmarkStart w:id="6" w:name="_Toc228603452"/>
-      <w:bookmarkStart w:id="7" w:name="_Toc488301654"/>
+      <w:bookmarkStart w:id="4" w:name="_Toc220980188"/>
+      <w:bookmarkStart w:id="5" w:name="_Toc228603452"/>
+      <w:bookmarkStart w:id="6" w:name="_Toc488301654"/>
       <w:r>
         <w:t>Purpose</w:t>
       </w:r>
+      <w:bookmarkEnd w:id="4"/>
       <w:bookmarkEnd w:id="5"/>
       <w:bookmarkEnd w:id="6"/>
-      <w:bookmarkEnd w:id="7"/>
     </w:p>
     <w:p>
-      <w:bookmarkStart w:id="8" w:name="_Toc220980189"/>
-      <w:bookmarkStart w:id="9" w:name="_Toc228603453"/>
+      <w:bookmarkStart w:id="7" w:name="_Toc220980189"/>
+      <w:bookmarkStart w:id="8" w:name="_Toc228603453"/>
       <w:r>
         <w:t xml:space="preserve">This document describes </w:t>
       </w:r>
@@ -1500,13 +1473,13 @@
       <w:pPr>
         <w:pStyle w:val="Heading2"/>
       </w:pPr>
-      <w:bookmarkStart w:id="10" w:name="_Toc488301655"/>
+      <w:bookmarkStart w:id="9" w:name="_Toc488301655"/>
       <w:r>
         <w:t>Scope</w:t>
       </w:r>
+      <w:bookmarkEnd w:id="7"/>
       <w:bookmarkEnd w:id="8"/>
       <w:bookmarkEnd w:id="9"/>
-      <w:bookmarkEnd w:id="10"/>
     </w:p>
     <w:p>
       <w:r>
@@ -1519,7 +1492,7 @@
         <w:t>requiremen</w:t>
       </w:r>
       <w:r>
-        <w:t>ts for work completed in PI 17.3</w:t>
+        <w:t>ts for work completed for platform release 2017.5.0</w:t>
       </w:r>
       <w:r>
         <w:t xml:space="preserve"> for components as marked in below diagram with </w:t>
@@ -1586,27 +1559,14 @@
       <w:r>
         <w:t xml:space="preserve">Figure </w:t>
       </w:r>
-      <w:r>
-        <w:fldChar w:fldCharType="begin"/>
-      </w:r>
-      <w:r>
-        <w:instrText xml:space="preserve"> SEQ Figure \* ARABIC </w:instrText>
-      </w:r>
-      <w:r>
-        <w:fldChar w:fldCharType="separate"/>
-      </w:r>
-      <w:r>
-        <w:rPr>
-          <w:noProof/>
-        </w:rPr>
-        <w:t>1</w:t>
-      </w:r>
-      <w:r>
-        <w:rPr>
-          <w:noProof/>
-        </w:rPr>
-        <w:fldChar w:fldCharType="end"/>
-      </w:r>
+      <w:fldSimple w:instr=" SEQ Figure \* ARABIC ">
+        <w:r>
+          <w:rPr>
+            <w:noProof/>
+          </w:rPr>
+          <w:t>1</w:t>
+        </w:r>
+      </w:fldSimple>
       <w:r>
         <w:t xml:space="preserve">: Bundling of documents for </w:t>
       </w:r>
@@ -1628,17 +1588,17 @@
       <w:pPr>
         <w:pStyle w:val="Heading2"/>
       </w:pPr>
-      <w:bookmarkStart w:id="11" w:name="_Toc220980190"/>
-      <w:bookmarkStart w:id="12" w:name="_Toc228603454"/>
-      <w:bookmarkStart w:id="13" w:name="_Toc488301656"/>
+      <w:bookmarkStart w:id="10" w:name="_Toc220980190"/>
+      <w:bookmarkStart w:id="11" w:name="_Toc228603454"/>
+      <w:bookmarkStart w:id="12" w:name="_Toc488301656"/>
       <w:r>
         <w:t>References</w:t>
       </w:r>
-      <w:bookmarkStart w:id="14" w:name="_Toc220980191"/>
-      <w:bookmarkStart w:id="15" w:name="_Toc228603455"/>
+      <w:bookmarkStart w:id="13" w:name="_Toc220980191"/>
+      <w:bookmarkStart w:id="14" w:name="_Toc228603455"/>
+      <w:bookmarkEnd w:id="10"/>
       <w:bookmarkEnd w:id="11"/>
       <w:bookmarkEnd w:id="12"/>
-      <w:bookmarkEnd w:id="13"/>
     </w:p>
     <w:p>
       <w:pPr>
@@ -1864,7 +1824,7 @@
       <w:pPr>
         <w:pStyle w:val="Heading2"/>
       </w:pPr>
-      <w:bookmarkStart w:id="16" w:name="_Toc488301657"/>
+      <w:bookmarkStart w:id="15" w:name="_Toc488301657"/>
       <w:r>
         <w:t>Terminology</w:t>
       </w:r>
@@ -1874,12 +1834,12 @@
       <w:r>
         <w:t>&amp; Abbreviation</w:t>
       </w:r>
-      <w:bookmarkEnd w:id="14"/>
+      <w:bookmarkEnd w:id="13"/>
       <w:r>
         <w:t>s</w:t>
       </w:r>
+      <w:bookmarkEnd w:id="14"/>
       <w:bookmarkEnd w:id="15"/>
-      <w:bookmarkEnd w:id="16"/>
     </w:p>
     <w:p>
       <w:pPr>
@@ -2063,12 +2023,12 @@
       <w:pPr>
         <w:pStyle w:val="Heading1"/>
       </w:pPr>
-      <w:bookmarkStart w:id="17" w:name="_Toc488301658"/>
+      <w:bookmarkStart w:id="16" w:name="_Toc488301658"/>
       <w:r>
         <w:lastRenderedPageBreak/>
         <w:t>Overview</w:t>
       </w:r>
-      <w:bookmarkEnd w:id="17"/>
+      <w:bookmarkEnd w:id="16"/>
       <w:r>
         <w:t xml:space="preserve"> </w:t>
       </w:r>
@@ -2095,140 +2055,141 @@
           <w:lang w:val="en-US"/>
         </w:rPr>
       </w:pPr>
-      <w:bookmarkStart w:id="18" w:name="_Toc460592294"/>
-      <w:bookmarkStart w:id="19" w:name="_Toc460592300"/>
-      <w:bookmarkStart w:id="20" w:name="_Toc460592302"/>
-      <w:bookmarkStart w:id="21" w:name="_Toc460592303"/>
-      <w:bookmarkStart w:id="22" w:name="_Toc460592304"/>
-      <w:bookmarkStart w:id="23" w:name="_Toc460592305"/>
-      <w:bookmarkStart w:id="24" w:name="_Toc460592306"/>
-      <w:bookmarkStart w:id="25" w:name="_Toc460592307"/>
-      <w:bookmarkStart w:id="26" w:name="_Toc460592308"/>
-      <w:bookmarkStart w:id="27" w:name="_Toc460592309"/>
-      <w:bookmarkStart w:id="28" w:name="_Toc460592310"/>
-      <w:bookmarkStart w:id="29" w:name="_Toc460592311"/>
-      <w:bookmarkStart w:id="30" w:name="_Toc460592312"/>
-      <w:bookmarkStart w:id="31" w:name="_Toc460592313"/>
-      <w:bookmarkStart w:id="32" w:name="_Toc460592314"/>
-      <w:bookmarkStart w:id="33" w:name="_Toc460592315"/>
-      <w:bookmarkStart w:id="34" w:name="_Toc460592317"/>
-      <w:bookmarkStart w:id="35" w:name="_Toc460592323"/>
-      <w:bookmarkStart w:id="36" w:name="_Toc460592324"/>
-      <w:bookmarkStart w:id="37" w:name="_Toc460592325"/>
-      <w:bookmarkStart w:id="38" w:name="_Toc460592326"/>
-      <w:bookmarkStart w:id="39" w:name="_Toc460592327"/>
-      <w:bookmarkStart w:id="40" w:name="_Toc460592328"/>
-      <w:bookmarkStart w:id="41" w:name="_Toc460592329"/>
-      <w:bookmarkStart w:id="42" w:name="_Toc460592330"/>
-      <w:bookmarkStart w:id="43" w:name="_Toc460592337"/>
-      <w:bookmarkStart w:id="44" w:name="_Toc460592343"/>
-      <w:bookmarkStart w:id="45" w:name="_Toc460592346"/>
-      <w:bookmarkStart w:id="46" w:name="_Toc460592347"/>
-      <w:bookmarkStart w:id="47" w:name="_Toc460592348"/>
-      <w:bookmarkStart w:id="48" w:name="_Toc460592349"/>
-      <w:bookmarkStart w:id="49" w:name="_Toc460592356"/>
-      <w:bookmarkStart w:id="50" w:name="_Toc460592362"/>
-      <w:bookmarkStart w:id="51" w:name="_Toc460592364"/>
-      <w:bookmarkStart w:id="52" w:name="_Toc460592365"/>
-      <w:bookmarkStart w:id="53" w:name="_Toc460592372"/>
-      <w:bookmarkStart w:id="54" w:name="_Toc460592378"/>
-      <w:bookmarkStart w:id="55" w:name="_Toc460592381"/>
-      <w:bookmarkStart w:id="56" w:name="_Toc460592388"/>
-      <w:bookmarkStart w:id="57" w:name="_Toc460592394"/>
-      <w:bookmarkStart w:id="58" w:name="_Toc460592396"/>
-      <w:bookmarkStart w:id="59" w:name="_Toc460592397"/>
-      <w:bookmarkStart w:id="60" w:name="_Toc460592398"/>
-      <w:bookmarkStart w:id="61" w:name="_Toc460592405"/>
-      <w:bookmarkStart w:id="62" w:name="_Toc460592411"/>
-      <w:bookmarkStart w:id="63" w:name="_Toc460592414"/>
-      <w:bookmarkStart w:id="64" w:name="_Toc460592421"/>
-      <w:bookmarkStart w:id="65" w:name="_Toc460592427"/>
-      <w:bookmarkStart w:id="66" w:name="_Toc460592430"/>
-      <w:bookmarkStart w:id="67" w:name="_Toc460592437"/>
-      <w:bookmarkStart w:id="68" w:name="_Toc460592443"/>
-      <w:bookmarkStart w:id="69" w:name="_Toc460592444"/>
-      <w:bookmarkStart w:id="70" w:name="_Toc460592446"/>
-      <w:bookmarkStart w:id="71" w:name="_Toc460592447"/>
-      <w:bookmarkStart w:id="72" w:name="_Toc460592454"/>
-      <w:bookmarkStart w:id="73" w:name="_Toc460592460"/>
-      <w:bookmarkStart w:id="74" w:name="_Toc460592462"/>
-      <w:bookmarkStart w:id="75" w:name="_Toc460592463"/>
-      <w:bookmarkStart w:id="76" w:name="_Toc460592470"/>
-      <w:bookmarkStart w:id="77" w:name="_Toc460592476"/>
-      <w:bookmarkStart w:id="78" w:name="_Toc460592477"/>
-      <w:bookmarkStart w:id="79" w:name="_Toc460592478"/>
-      <w:bookmarkStart w:id="80" w:name="_Toc460592479"/>
-      <w:bookmarkStart w:id="81" w:name="_Toc460592481"/>
-      <w:bookmarkStart w:id="82" w:name="_Toc460592482"/>
-      <w:bookmarkStart w:id="83" w:name="_Toc460592484"/>
-      <w:bookmarkStart w:id="84" w:name="_Toc460592511"/>
-      <w:bookmarkStart w:id="85" w:name="_Toc460592517"/>
-      <w:bookmarkStart w:id="86" w:name="_Toc460592519"/>
-      <w:bookmarkStart w:id="87" w:name="_Toc460592520"/>
-      <w:bookmarkStart w:id="88" w:name="_Toc460592521"/>
-      <w:bookmarkStart w:id="89" w:name="_Toc460592522"/>
-      <w:bookmarkStart w:id="90" w:name="_Toc460592523"/>
-      <w:bookmarkStart w:id="91" w:name="_Toc460592524"/>
-      <w:bookmarkStart w:id="92" w:name="_Toc460592525"/>
-      <w:bookmarkStart w:id="93" w:name="_Toc460592526"/>
-      <w:bookmarkStart w:id="94" w:name="_Toc460592527"/>
-      <w:bookmarkStart w:id="95" w:name="_Toc460592528"/>
-      <w:bookmarkStart w:id="96" w:name="_Toc460592529"/>
-      <w:bookmarkStart w:id="97" w:name="_Toc460592530"/>
-      <w:bookmarkStart w:id="98" w:name="_Toc460592531"/>
-      <w:bookmarkStart w:id="99" w:name="_Toc460592532"/>
-      <w:bookmarkStart w:id="100" w:name="_Toc460592541"/>
-      <w:bookmarkStart w:id="101" w:name="_Toc460592542"/>
-      <w:bookmarkStart w:id="102" w:name="_Toc460592544"/>
-      <w:bookmarkStart w:id="103" w:name="_Toc460592545"/>
-      <w:bookmarkStart w:id="104" w:name="_Toc460592549"/>
-      <w:bookmarkStart w:id="105" w:name="_Toc460592560"/>
-      <w:bookmarkStart w:id="106" w:name="_Toc460592566"/>
-      <w:bookmarkStart w:id="107" w:name="_Toc460592568"/>
-      <w:bookmarkStart w:id="108" w:name="_Toc460592569"/>
-      <w:bookmarkStart w:id="109" w:name="_Toc460592570"/>
-      <w:bookmarkStart w:id="110" w:name="_Toc460592574"/>
-      <w:bookmarkStart w:id="111" w:name="_Toc460592585"/>
-      <w:bookmarkStart w:id="112" w:name="_Toc460592591"/>
-      <w:bookmarkStart w:id="113" w:name="_Toc460592593"/>
-      <w:bookmarkStart w:id="114" w:name="_Toc460592594"/>
-      <w:bookmarkStart w:id="115" w:name="_Toc460592597"/>
-      <w:bookmarkStart w:id="116" w:name="_Toc460592602"/>
-      <w:bookmarkStart w:id="117" w:name="_Toc460592613"/>
-      <w:bookmarkStart w:id="118" w:name="_Toc460592619"/>
-      <w:bookmarkStart w:id="119" w:name="_Toc460592621"/>
-      <w:bookmarkStart w:id="120" w:name="_Toc460592622"/>
-      <w:bookmarkStart w:id="121" w:name="_Toc460592649"/>
-      <w:bookmarkStart w:id="122" w:name="_Toc460592655"/>
-      <w:bookmarkStart w:id="123" w:name="_Toc460592657"/>
-      <w:bookmarkStart w:id="124" w:name="_Toc460592658"/>
-      <w:bookmarkStart w:id="125" w:name="_Toc460592659"/>
-      <w:bookmarkStart w:id="126" w:name="_Toc460592660"/>
-      <w:bookmarkStart w:id="127" w:name="_Toc460592661"/>
-      <w:bookmarkStart w:id="128" w:name="_Toc460592662"/>
-      <w:bookmarkStart w:id="129" w:name="_Toc460592663"/>
-      <w:bookmarkStart w:id="130" w:name="_Toc460592664"/>
-      <w:bookmarkStart w:id="131" w:name="_Toc460592665"/>
-      <w:bookmarkStart w:id="132" w:name="_Toc460592666"/>
-      <w:bookmarkStart w:id="133" w:name="_Toc460592667"/>
-      <w:bookmarkStart w:id="134" w:name="_Toc460592668"/>
-      <w:bookmarkStart w:id="135" w:name="_Toc460592669"/>
-      <w:bookmarkStart w:id="136" w:name="_Toc460592670"/>
-      <w:bookmarkStart w:id="137" w:name="_Toc460592679"/>
-      <w:bookmarkStart w:id="138" w:name="_Toc460592680"/>
-      <w:bookmarkStart w:id="139" w:name="_Toc460592688"/>
-      <w:bookmarkStart w:id="140" w:name="_Toc460592699"/>
-      <w:bookmarkStart w:id="141" w:name="_Toc460592705"/>
-      <w:bookmarkStart w:id="142" w:name="_Toc460592706"/>
-      <w:bookmarkStart w:id="143" w:name="_Toc460592713"/>
-      <w:bookmarkStart w:id="144" w:name="_Toc460592724"/>
-      <w:bookmarkStart w:id="145" w:name="_Toc460592730"/>
-      <w:bookmarkStart w:id="146" w:name="_Toc460592731"/>
-      <w:bookmarkStart w:id="147" w:name="_Toc460592738"/>
-      <w:bookmarkStart w:id="148" w:name="_Toc460592749"/>
-      <w:bookmarkStart w:id="149" w:name="_Toc460592755"/>
-      <w:bookmarkStart w:id="150" w:name="_Toc391455778"/>
-      <w:bookmarkStart w:id="151" w:name="_Toc488301659"/>
+      <w:bookmarkStart w:id="17" w:name="_Toc460592294"/>
+      <w:bookmarkStart w:id="18" w:name="_Toc460592300"/>
+      <w:bookmarkStart w:id="19" w:name="_Toc460592302"/>
+      <w:bookmarkStart w:id="20" w:name="_Toc460592303"/>
+      <w:bookmarkStart w:id="21" w:name="_Toc460592304"/>
+      <w:bookmarkStart w:id="22" w:name="_Toc460592305"/>
+      <w:bookmarkStart w:id="23" w:name="_Toc460592306"/>
+      <w:bookmarkStart w:id="24" w:name="_Toc460592307"/>
+      <w:bookmarkStart w:id="25" w:name="_Toc460592308"/>
+      <w:bookmarkStart w:id="26" w:name="_Toc460592309"/>
+      <w:bookmarkStart w:id="27" w:name="_Toc460592310"/>
+      <w:bookmarkStart w:id="28" w:name="_Toc460592311"/>
+      <w:bookmarkStart w:id="29" w:name="_Toc460592312"/>
+      <w:bookmarkStart w:id="30" w:name="_Toc460592313"/>
+      <w:bookmarkStart w:id="31" w:name="_Toc460592314"/>
+      <w:bookmarkStart w:id="32" w:name="_Toc460592315"/>
+      <w:bookmarkStart w:id="33" w:name="_Toc460592317"/>
+      <w:bookmarkStart w:id="34" w:name="_Toc460592323"/>
+      <w:bookmarkStart w:id="35" w:name="_Toc460592324"/>
+      <w:bookmarkStart w:id="36" w:name="_Toc460592325"/>
+      <w:bookmarkStart w:id="37" w:name="_Toc460592326"/>
+      <w:bookmarkStart w:id="38" w:name="_Toc460592327"/>
+      <w:bookmarkStart w:id="39" w:name="_Toc460592328"/>
+      <w:bookmarkStart w:id="40" w:name="_Toc460592329"/>
+      <w:bookmarkStart w:id="41" w:name="_Toc460592330"/>
+      <w:bookmarkStart w:id="42" w:name="_Toc460592337"/>
+      <w:bookmarkStart w:id="43" w:name="_Toc460592343"/>
+      <w:bookmarkStart w:id="44" w:name="_Toc460592346"/>
+      <w:bookmarkStart w:id="45" w:name="_Toc460592347"/>
+      <w:bookmarkStart w:id="46" w:name="_Toc460592348"/>
+      <w:bookmarkStart w:id="47" w:name="_Toc460592349"/>
+      <w:bookmarkStart w:id="48" w:name="_Toc460592356"/>
+      <w:bookmarkStart w:id="49" w:name="_Toc460592362"/>
+      <w:bookmarkStart w:id="50" w:name="_Toc460592364"/>
+      <w:bookmarkStart w:id="51" w:name="_Toc460592365"/>
+      <w:bookmarkStart w:id="52" w:name="_Toc460592372"/>
+      <w:bookmarkStart w:id="53" w:name="_Toc460592378"/>
+      <w:bookmarkStart w:id="54" w:name="_Toc460592381"/>
+      <w:bookmarkStart w:id="55" w:name="_Toc460592388"/>
+      <w:bookmarkStart w:id="56" w:name="_Toc460592394"/>
+      <w:bookmarkStart w:id="57" w:name="_Toc460592396"/>
+      <w:bookmarkStart w:id="58" w:name="_Toc460592397"/>
+      <w:bookmarkStart w:id="59" w:name="_Toc460592398"/>
+      <w:bookmarkStart w:id="60" w:name="_Toc460592405"/>
+      <w:bookmarkStart w:id="61" w:name="_Toc460592411"/>
+      <w:bookmarkStart w:id="62" w:name="_Toc460592414"/>
+      <w:bookmarkStart w:id="63" w:name="_Toc460592421"/>
+      <w:bookmarkStart w:id="64" w:name="_Toc460592427"/>
+      <w:bookmarkStart w:id="65" w:name="_Toc460592430"/>
+      <w:bookmarkStart w:id="66" w:name="_Toc460592437"/>
+      <w:bookmarkStart w:id="67" w:name="_Toc460592443"/>
+      <w:bookmarkStart w:id="68" w:name="_Toc460592444"/>
+      <w:bookmarkStart w:id="69" w:name="_Toc460592446"/>
+      <w:bookmarkStart w:id="70" w:name="_Toc460592447"/>
+      <w:bookmarkStart w:id="71" w:name="_Toc460592454"/>
+      <w:bookmarkStart w:id="72" w:name="_Toc460592460"/>
+      <w:bookmarkStart w:id="73" w:name="_Toc460592462"/>
+      <w:bookmarkStart w:id="74" w:name="_Toc460592463"/>
+      <w:bookmarkStart w:id="75" w:name="_Toc460592470"/>
+      <w:bookmarkStart w:id="76" w:name="_Toc460592476"/>
+      <w:bookmarkStart w:id="77" w:name="_Toc460592477"/>
+      <w:bookmarkStart w:id="78" w:name="_Toc460592478"/>
+      <w:bookmarkStart w:id="79" w:name="_Toc460592479"/>
+      <w:bookmarkStart w:id="80" w:name="_Toc460592481"/>
+      <w:bookmarkStart w:id="81" w:name="_Toc460592482"/>
+      <w:bookmarkStart w:id="82" w:name="_Toc460592484"/>
+      <w:bookmarkStart w:id="83" w:name="_Toc460592511"/>
+      <w:bookmarkStart w:id="84" w:name="_Toc460592517"/>
+      <w:bookmarkStart w:id="85" w:name="_Toc460592519"/>
+      <w:bookmarkStart w:id="86" w:name="_Toc460592520"/>
+      <w:bookmarkStart w:id="87" w:name="_Toc460592521"/>
+      <w:bookmarkStart w:id="88" w:name="_Toc460592522"/>
+      <w:bookmarkStart w:id="89" w:name="_Toc460592523"/>
+      <w:bookmarkStart w:id="90" w:name="_Toc460592524"/>
+      <w:bookmarkStart w:id="91" w:name="_Toc460592525"/>
+      <w:bookmarkStart w:id="92" w:name="_Toc460592526"/>
+      <w:bookmarkStart w:id="93" w:name="_Toc460592527"/>
+      <w:bookmarkStart w:id="94" w:name="_Toc460592528"/>
+      <w:bookmarkStart w:id="95" w:name="_Toc460592529"/>
+      <w:bookmarkStart w:id="96" w:name="_Toc460592530"/>
+      <w:bookmarkStart w:id="97" w:name="_Toc460592531"/>
+      <w:bookmarkStart w:id="98" w:name="_Toc460592532"/>
+      <w:bookmarkStart w:id="99" w:name="_Toc460592541"/>
+      <w:bookmarkStart w:id="100" w:name="_Toc460592542"/>
+      <w:bookmarkStart w:id="101" w:name="_Toc460592544"/>
+      <w:bookmarkStart w:id="102" w:name="_Toc460592545"/>
+      <w:bookmarkStart w:id="103" w:name="_Toc460592549"/>
+      <w:bookmarkStart w:id="104" w:name="_Toc460592560"/>
+      <w:bookmarkStart w:id="105" w:name="_Toc460592566"/>
+      <w:bookmarkStart w:id="106" w:name="_Toc460592568"/>
+      <w:bookmarkStart w:id="107" w:name="_Toc460592569"/>
+      <w:bookmarkStart w:id="108" w:name="_Toc460592570"/>
+      <w:bookmarkStart w:id="109" w:name="_Toc460592574"/>
+      <w:bookmarkStart w:id="110" w:name="_Toc460592585"/>
+      <w:bookmarkStart w:id="111" w:name="_Toc460592591"/>
+      <w:bookmarkStart w:id="112" w:name="_Toc460592593"/>
+      <w:bookmarkStart w:id="113" w:name="_Toc460592594"/>
+      <w:bookmarkStart w:id="114" w:name="_Toc460592597"/>
+      <w:bookmarkStart w:id="115" w:name="_Toc460592602"/>
+      <w:bookmarkStart w:id="116" w:name="_Toc460592613"/>
+      <w:bookmarkStart w:id="117" w:name="_Toc460592619"/>
+      <w:bookmarkStart w:id="118" w:name="_Toc460592621"/>
+      <w:bookmarkStart w:id="119" w:name="_Toc460592622"/>
+      <w:bookmarkStart w:id="120" w:name="_Toc460592649"/>
+      <w:bookmarkStart w:id="121" w:name="_Toc460592655"/>
+      <w:bookmarkStart w:id="122" w:name="_Toc460592657"/>
+      <w:bookmarkStart w:id="123" w:name="_Toc460592658"/>
+      <w:bookmarkStart w:id="124" w:name="_Toc460592659"/>
+      <w:bookmarkStart w:id="125" w:name="_Toc460592660"/>
+      <w:bookmarkStart w:id="126" w:name="_Toc460592661"/>
+      <w:bookmarkStart w:id="127" w:name="_Toc460592662"/>
+      <w:bookmarkStart w:id="128" w:name="_Toc460592663"/>
+      <w:bookmarkStart w:id="129" w:name="_Toc460592664"/>
+      <w:bookmarkStart w:id="130" w:name="_Toc460592665"/>
+      <w:bookmarkStart w:id="131" w:name="_Toc460592666"/>
+      <w:bookmarkStart w:id="132" w:name="_Toc460592667"/>
+      <w:bookmarkStart w:id="133" w:name="_Toc460592668"/>
+      <w:bookmarkStart w:id="134" w:name="_Toc460592669"/>
+      <w:bookmarkStart w:id="135" w:name="_Toc460592670"/>
+      <w:bookmarkStart w:id="136" w:name="_Toc460592679"/>
+      <w:bookmarkStart w:id="137" w:name="_Toc460592680"/>
+      <w:bookmarkStart w:id="138" w:name="_Toc460592688"/>
+      <w:bookmarkStart w:id="139" w:name="_Toc460592699"/>
+      <w:bookmarkStart w:id="140" w:name="_Toc460592705"/>
+      <w:bookmarkStart w:id="141" w:name="_Toc460592706"/>
+      <w:bookmarkStart w:id="142" w:name="_Toc460592713"/>
+      <w:bookmarkStart w:id="143" w:name="_Toc460592724"/>
+      <w:bookmarkStart w:id="144" w:name="_Toc460592730"/>
+      <w:bookmarkStart w:id="145" w:name="_Toc460592731"/>
+      <w:bookmarkStart w:id="146" w:name="_Toc460592738"/>
+      <w:bookmarkStart w:id="147" w:name="_Toc460592749"/>
+      <w:bookmarkStart w:id="148" w:name="_Toc460592755"/>
+      <w:bookmarkStart w:id="149" w:name="_Toc391455778"/>
+      <w:bookmarkStart w:id="150" w:name="_Toc488301659"/>
+      <w:bookmarkEnd w:id="17"/>
       <w:bookmarkEnd w:id="18"/>
       <w:bookmarkEnd w:id="19"/>
       <w:bookmarkEnd w:id="20"/>
@@ -2360,15 +2321,14 @@
       <w:bookmarkEnd w:id="146"/>
       <w:bookmarkEnd w:id="147"/>
       <w:bookmarkEnd w:id="148"/>
-      <w:bookmarkEnd w:id="149"/>
       <w:r>
         <w:rPr>
           <w:lang w:val="en-US"/>
         </w:rPr>
         <w:t>Requirements</w:t>
       </w:r>
+      <w:bookmarkEnd w:id="149"/>
       <w:bookmarkEnd w:id="150"/>
-      <w:bookmarkEnd w:id="151"/>
     </w:p>
     <w:p>
       <w:pPr>
@@ -2376,12 +2336,11 @@
         <w:spacing w:before="0" w:after="240"/>
         <w:ind w:left="0" w:firstLine="0"/>
       </w:pPr>
-      <w:bookmarkStart w:id="152" w:name="_Toc488301660"/>
+      <w:bookmarkStart w:id="151" w:name="_Toc488301664"/>
       <w:proofErr w:type="spellStart"/>
       <w:r>
         <w:t>CommLib</w:t>
       </w:r>
-      <w:bookmarkEnd w:id="152"/>
       <w:proofErr w:type="spellEnd"/>
     </w:p>
     <w:p>
@@ -2390,11 +2349,9 @@
         <w:spacing w:before="0" w:after="240"/>
         <w:ind w:left="0" w:firstLine="0"/>
       </w:pPr>
-      <w:bookmarkStart w:id="153" w:name="_Toc488301661"/>
       <w:r>
         <w:t>Interface Requirements</w:t>
       </w:r>
-      <w:bookmarkEnd w:id="153"/>
     </w:p>
     <w:p>
       <w:pPr>
@@ -2448,7 +2405,7 @@
           </w:p>
           <w:p>
             <w:r>
-              <w:t>State: Approved, 2017-Jul-17 09:11</w:t>
+              <w:t>State: Approved, 2017-11-20 16:44</w:t>
             </w:r>
           </w:p>
         </w:tc>
@@ -2498,7 +2455,7 @@
             <w:pPr>
               <w:numPr>
                 <w:ilvl w:val="0"/>
-                <w:numId w:val="38"/>
+                <w:numId w:val="42"/>
               </w:numPr>
               <w:spacing w:before="100" w:beforeAutospacing="1" w:after="100" w:afterAutospacing="1"/>
               <w:rPr>
@@ -2518,7 +2475,7 @@
             <w:pPr>
               <w:numPr>
                 <w:ilvl w:val="0"/>
-                <w:numId w:val="38"/>
+                <w:numId w:val="42"/>
               </w:numPr>
               <w:spacing w:before="100" w:beforeAutospacing="1" w:after="100" w:afterAutospacing="1"/>
               <w:rPr>
@@ -2552,7 +2509,7 @@
             <w:pPr>
               <w:numPr>
                 <w:ilvl w:val="0"/>
-                <w:numId w:val="39"/>
+                <w:numId w:val="43"/>
               </w:numPr>
               <w:spacing w:before="100" w:beforeAutospacing="1" w:after="100" w:afterAutospacing="1"/>
               <w:rPr>
@@ -2678,7 +2635,7 @@
           </w:p>
           <w:p>
             <w:r>
-              <w:t>State: Approved, 2017-May-10 13:08</w:t>
+              <w:t>State: Approved, 2017-11-20 16:44</w:t>
             </w:r>
           </w:p>
         </w:tc>
@@ -2866,8 +2823,7 @@
           </w:p>
           <w:p>
             <w:r>
-              <w:lastRenderedPageBreak/>
-              <w:t>State: Approved, 2017-May-10 13:09</w:t>
+              <w:t>State: Approved, 2017-11-20 16:44</w:t>
             </w:r>
           </w:p>
         </w:tc>
@@ -2892,7 +2848,6 @@
                 <w:rFonts w:eastAsia="Times New Roman"/>
                 <w:u w:val="single"/>
               </w:rPr>
-              <w:lastRenderedPageBreak/>
               <w:t>Description:</w:t>
             </w:r>
             <w:r>
@@ -2906,7 +2861,7 @@
             <w:pPr>
               <w:numPr>
                 <w:ilvl w:val="0"/>
-                <w:numId w:val="40"/>
+                <w:numId w:val="44"/>
               </w:numPr>
               <w:spacing w:before="100" w:beforeAutospacing="1" w:after="100" w:afterAutospacing="1"/>
               <w:rPr>
@@ -2917,6 +2872,7 @@
               <w:rPr>
                 <w:rFonts w:eastAsia="Times New Roman"/>
               </w:rPr>
+              <w:lastRenderedPageBreak/>
               <w:t>The Firmware Port shall expose a '</w:t>
             </w:r>
             <w:proofErr w:type="spellStart"/>
@@ -2952,7 +2908,7 @@
             <w:pPr>
               <w:numPr>
                 <w:ilvl w:val="0"/>
-                <w:numId w:val="40"/>
+                <w:numId w:val="44"/>
               </w:numPr>
               <w:spacing w:before="100" w:beforeAutospacing="1" w:after="100" w:afterAutospacing="1"/>
               <w:rPr>
@@ -2997,6 +2953,7 @@
                 <w:rFonts w:eastAsia="Times New Roman"/>
                 <w:u w:val="single"/>
               </w:rPr>
+              <w:lastRenderedPageBreak/>
               <w:t>Acceptance Criteria:</w:t>
             </w:r>
             <w:r>
@@ -3010,7 +2967,7 @@
             <w:pPr>
               <w:numPr>
                 <w:ilvl w:val="0"/>
-                <w:numId w:val="41"/>
+                <w:numId w:val="45"/>
               </w:numPr>
               <w:spacing w:before="100" w:beforeAutospacing="1" w:after="100" w:afterAutospacing="1"/>
               <w:rPr>
@@ -3028,7 +2985,7 @@
             <w:pPr>
               <w:numPr>
                 <w:ilvl w:val="0"/>
-                <w:numId w:val="41"/>
+                <w:numId w:val="45"/>
               </w:numPr>
               <w:spacing w:before="100" w:beforeAutospacing="1" w:after="100" w:afterAutospacing="1"/>
               <w:rPr>
@@ -3060,7 +3017,7 @@
             <w:pPr>
               <w:numPr>
                 <w:ilvl w:val="0"/>
-                <w:numId w:val="41"/>
+                <w:numId w:val="45"/>
               </w:numPr>
               <w:spacing w:before="100" w:beforeAutospacing="1" w:after="100" w:afterAutospacing="1"/>
               <w:rPr>
@@ -3150,7 +3107,7 @@
           </w:p>
           <w:p>
             <w:r>
-              <w:t>State: Approved, 2017-Jul-17 08:57</w:t>
+              <w:t>State: Approved, 2017-11-20 16:44</w:t>
             </w:r>
           </w:p>
         </w:tc>
@@ -3290,7 +3247,7 @@
           </w:p>
           <w:p>
             <w:r>
-              <w:t>State: Approved, 2017-Jul-17 08:58</w:t>
+              <w:t>State: Approved, 2017-11-20 16:44</w:t>
             </w:r>
           </w:p>
         </w:tc>
@@ -3484,7 +3441,7 @@
           </w:p>
           <w:p>
             <w:r>
-              <w:t>State: Approved, 2017-Jul-17 09:06</w:t>
+              <w:t>State: Approved, 2017-11-20 16:44</w:t>
             </w:r>
           </w:p>
         </w:tc>
@@ -3531,6 +3488,7 @@
                 <w:sz w:val="22"/>
                 <w:szCs w:val="22"/>
               </w:rPr>
+              <w:lastRenderedPageBreak/>
               <w:t>When no pins match the certificate of the managed connected appliance, a callback or error must be given on the public interface of the component. This fact must be available to the caller even after the moment it occurred.</w:t>
             </w:r>
           </w:p>
@@ -3573,6 +3531,7 @@
                 <w:rFonts w:eastAsia="Times New Roman"/>
                 <w:u w:val="single"/>
               </w:rPr>
+              <w:lastRenderedPageBreak/>
               <w:t>Acceptance Criteria:</w:t>
             </w:r>
             <w:r>
@@ -3630,7 +3589,7 @@
           </w:p>
           <w:p>
             <w:r>
-              <w:t>State: Approved, 2017-Jul-17 09:05</w:t>
+              <w:t>State: Approved, 2017-11-20 16:44</w:t>
             </w:r>
           </w:p>
         </w:tc>
@@ -3780,7 +3739,7 @@
           </w:p>
           <w:p>
             <w:r>
-              <w:t>State: Approved, 2017-Jul-17 09:07</w:t>
+              <w:t>State: Approved, 2017-11-20 16:44</w:t>
             </w:r>
           </w:p>
         </w:tc>
@@ -3879,7 +3838,6 @@
               <w:rPr>
                 <w:b/>
               </w:rPr>
-              <w:lastRenderedPageBreak/>
               <w:t>The component must use HTTPS to communicate over LAN with connectivity nodes which support HTTPS.</w:t>
             </w:r>
           </w:p>
@@ -3895,7 +3853,7 @@
           </w:p>
           <w:p>
             <w:r>
-              <w:t>State: Approved, 2017-Jul-17 09:09</w:t>
+              <w:t>State: Approved, 2017-11-20 16:44</w:t>
             </w:r>
           </w:p>
         </w:tc>
@@ -3964,6 +3922,7 @@
               <w:rPr>
                 <w:rFonts w:eastAsia="Times New Roman"/>
               </w:rPr>
+              <w:lastRenderedPageBreak/>
               <w:t>The component must not use HTTP to connect to connectivity nodes which are configured to support HTTPS.</w:t>
             </w:r>
           </w:p>
@@ -4071,6 +4030,7 @@
                 <w:rFonts w:eastAsia="Times New Roman"/>
                 <w:u w:val="single"/>
               </w:rPr>
+              <w:lastRenderedPageBreak/>
               <w:t>Acceptance Criteria:</w:t>
             </w:r>
             <w:r>
@@ -4150,7 +4110,7 @@
           </w:p>
           <w:p>
             <w:r>
-              <w:t>State: Approved, 2017-Jul-17 09:10</w:t>
+              <w:t>State: Approved, 2017-11-20 16:44</w:t>
             </w:r>
           </w:p>
         </w:tc>
@@ -4332,7 +4292,7 @@
           </w:p>
           <w:p>
             <w:r>
-              <w:t>State: Approved, 2017-Jul-17 09:10</w:t>
+              <w:t>State: Approved, 2017-11-09 16:45</w:t>
             </w:r>
           </w:p>
         </w:tc>
@@ -4410,137 +4370,9 @@
         <w:spacing w:before="0" w:after="240"/>
         <w:ind w:left="0" w:firstLine="0"/>
       </w:pPr>
-      <w:bookmarkStart w:id="154" w:name="_Toc488301662"/>
-      <w:r>
-        <w:t>General Requirements</w:t>
-      </w:r>
-      <w:bookmarkEnd w:id="154"/>
-    </w:p>
-    <w:tbl>
-      <w:tblPr>
-        <w:tblW w:w="0" w:type="auto"/>
-        <w:tblBorders>
-          <w:top w:val="single" w:sz="4" w:space="0" w:color="auto"/>
-          <w:left w:val="single" w:sz="4" w:space="0" w:color="auto"/>
-          <w:bottom w:val="single" w:sz="4" w:space="0" w:color="auto"/>
-          <w:right w:val="single" w:sz="4" w:space="0" w:color="auto"/>
-          <w:insideH w:val="single" w:sz="4" w:space="0" w:color="auto"/>
-          <w:insideV w:val="single" w:sz="4" w:space="0" w:color="auto"/>
-        </w:tblBorders>
-        <w:tblLook w:val="04A0" w:firstRow="1" w:lastRow="0" w:firstColumn="1" w:lastColumn="0" w:noHBand="0" w:noVBand="1"/>
-      </w:tblPr>
-      <w:tblGrid>
-        <w:gridCol w:w="4816"/>
-        <w:gridCol w:w="4815"/>
-      </w:tblGrid>
-      <w:tr>
-        <w:tc>
-          <w:tcPr>
-            <w:tcW w:w="4820" w:type="dxa"/>
-          </w:tcPr>
-          <w:p>
-            <w:r>
-              <w:rPr>
-                <w:b/>
-              </w:rPr>
-              <w:t>The component must log pinning, re-pinning and pin mismatch events.</w:t>
-            </w:r>
-          </w:p>
-        </w:tc>
-        <w:tc>
-          <w:tcPr>
-            <w:tcW w:w="4819" w:type="dxa"/>
-          </w:tcPr>
-          <w:p>
-            <w:r>
-              <w:t>ID: 36191, POF: -, Safety: -, Security: Yes</w:t>
-            </w:r>
-          </w:p>
-          <w:p>
-            <w:r>
-              <w:t>State: Approved, 2017-Jul-17 09:06</w:t>
-            </w:r>
-          </w:p>
-        </w:tc>
-      </w:tr>
-      <w:tr>
-        <w:tc>
-          <w:tcPr>
-            <w:tcW w:w="0" w:type="auto"/>
-            <w:gridSpan w:val="2"/>
-          </w:tcPr>
-          <w:p>
-            <w:pPr>
-              <w:spacing w:after="240"/>
-              <w:rPr>
-                <w:rFonts w:eastAsia="Times New Roman"/>
-                <w:sz w:val="24"/>
-                <w:szCs w:val="24"/>
-              </w:rPr>
-            </w:pPr>
-            <w:r>
-              <w:rPr>
-                <w:rFonts w:eastAsia="Times New Roman"/>
-                <w:u w:val="single"/>
-              </w:rPr>
-              <w:t>Description:</w:t>
-            </w:r>
-            <w:r>
-              <w:rPr>
-                <w:rFonts w:eastAsia="Times New Roman"/>
-              </w:rPr>
-              <w:t xml:space="preserve"> </w:t>
-            </w:r>
-          </w:p>
-          <w:p/>
-        </w:tc>
-      </w:tr>
-      <w:tr>
-        <w:tc>
-          <w:tcPr>
-            <w:tcW w:w="0" w:type="auto"/>
-            <w:gridSpan w:val="2"/>
-          </w:tcPr>
-          <w:p>
-            <w:pPr>
-              <w:spacing w:after="240"/>
-              <w:rPr>
-                <w:rFonts w:eastAsia="Times New Roman"/>
-                <w:sz w:val="24"/>
-                <w:szCs w:val="24"/>
-              </w:rPr>
-            </w:pPr>
-            <w:r>
-              <w:rPr>
-                <w:rFonts w:eastAsia="Times New Roman"/>
-                <w:u w:val="single"/>
-              </w:rPr>
-              <w:t>Acceptance Criteria:</w:t>
-            </w:r>
-            <w:r>
-              <w:rPr>
-                <w:rFonts w:eastAsia="Times New Roman"/>
-              </w:rPr>
-              <w:t xml:space="preserve"> </w:t>
-            </w:r>
-          </w:p>
-          <w:p/>
-        </w:tc>
-      </w:tr>
-    </w:tbl>
-    <w:p/>
-    <w:p/>
-    <w:p>
-      <w:pPr>
-        <w:pStyle w:val="Heading3"/>
-        <w:spacing w:before="0" w:after="240"/>
-        <w:ind w:left="0" w:firstLine="0"/>
-      </w:pPr>
-      <w:bookmarkStart w:id="155" w:name="_Toc488301663"/>
       <w:r>
         <w:t>Function/Feature Requirements</w:t>
       </w:r>
-      <w:bookmarkEnd w:id="155"/>
     </w:p>
     <w:tbl>
       <w:tblPr>
@@ -4584,7 +4416,7 @@
           </w:p>
           <w:p>
             <w:r>
-              <w:t>State: Approved, 2017-May-10 13:09</w:t>
+              <w:t>State: Approved, 2017-11-20 16:37</w:t>
             </w:r>
           </w:p>
         </w:tc>
@@ -4647,6 +4479,7 @@
               <w:rPr>
                 <w:rFonts w:eastAsia="Times New Roman"/>
               </w:rPr>
+              <w:lastRenderedPageBreak/>
               <w:t>A discoverable peripheral must be added to the list within at most 120 seconds.</w:t>
             </w:r>
           </w:p>
@@ -4726,6 +4559,7 @@
                 <w:rFonts w:eastAsia="Times New Roman"/>
                 <w:u w:val="single"/>
               </w:rPr>
+              <w:lastRenderedPageBreak/>
               <w:t>Acceptance Criteria:</w:t>
             </w:r>
             <w:r>
@@ -4818,7 +4652,7 @@
           </w:p>
           <w:p>
             <w:r>
-              <w:t>State: Approved, 2017-May-10 13:10</w:t>
+              <w:t>State: Approved, 2017-11-20 16:37</w:t>
             </w:r>
           </w:p>
         </w:tc>
@@ -4863,7 +4697,6 @@
               <w:rPr>
                 <w:rFonts w:eastAsia="Times New Roman"/>
               </w:rPr>
-              <w:lastRenderedPageBreak/>
               <w:t xml:space="preserve">For the purpose of discovering connected products, the mobile components must provide the ability to filter on specified </w:t>
             </w:r>
             <w:proofErr w:type="spellStart"/>
@@ -4952,7 +4785,6 @@
                 <w:rFonts w:eastAsia="Times New Roman"/>
                 <w:u w:val="single"/>
               </w:rPr>
-              <w:lastRenderedPageBreak/>
               <w:t>Acceptance Criteria:</w:t>
             </w:r>
             <w:r>
@@ -5010,7 +4842,7 @@
           </w:p>
           <w:p>
             <w:r>
-              <w:t>State: Approved, 2017-May-10 13:10</w:t>
+              <w:t>State: Approved, 2017-11-20 16:44</w:t>
             </w:r>
           </w:p>
         </w:tc>
@@ -5159,6 +4991,7 @@
                 <w:rFonts w:eastAsia="Times New Roman"/>
                 <w:u w:val="single"/>
               </w:rPr>
+              <w:lastRenderedPageBreak/>
               <w:t>Acceptance Criteria:</w:t>
             </w:r>
             <w:r>
@@ -5268,7 +5101,6 @@
               <w:rPr>
                 <w:b/>
               </w:rPr>
-              <w:lastRenderedPageBreak/>
               <w:t>Firmware Upgrade push timeout must be configurable</w:t>
             </w:r>
           </w:p>
@@ -5284,7 +5116,7 @@
           </w:p>
           <w:p>
             <w:r>
-              <w:t>State: Approved, 2017-May-10 13:11</w:t>
+              <w:t>State: Approved, 2017-11-20 16:44</w:t>
             </w:r>
           </w:p>
         </w:tc>
@@ -5516,7 +5348,7 @@
           </w:p>
           <w:p>
             <w:r>
-              <w:t>State: Approved, 2017-May-10 13:11</w:t>
+              <w:t>State: Approved, 2017-11-20 16:44</w:t>
             </w:r>
           </w:p>
         </w:tc>
@@ -5645,6 +5477,7 @@
                 <w:rFonts w:eastAsia="Times New Roman"/>
                 <w:u w:val="single"/>
               </w:rPr>
+              <w:lastRenderedPageBreak/>
               <w:t>Acceptance Criteria:</w:t>
             </w:r>
             <w:r>
@@ -5695,29 +5528,707 @@
     <w:p/>
     <w:p>
       <w:pPr>
-        <w:spacing w:after="0"/>
-        <w:rPr>
-          <w:b/>
-          <w:color w:val="0B5ED7"/>
-          <w:kern w:val="28"/>
-          <w:sz w:val="28"/>
-          <w:lang w:val="en-GB"/>
-        </w:rPr>
+        <w:pStyle w:val="Heading3"/>
+        <w:spacing w:before="0" w:after="240"/>
+        <w:ind w:left="0" w:firstLine="0"/>
       </w:pPr>
       <w:r>
-        <w:br w:type="page"/>
+        <w:t>General Requirements</w:t>
       </w:r>
     </w:p>
+    <w:tbl>
+      <w:tblPr>
+        <w:tblW w:w="0" w:type="auto"/>
+        <w:tblBorders>
+          <w:top w:val="single" w:sz="4" w:space="0" w:color="auto"/>
+          <w:left w:val="single" w:sz="4" w:space="0" w:color="auto"/>
+          <w:bottom w:val="single" w:sz="4" w:space="0" w:color="auto"/>
+          <w:right w:val="single" w:sz="4" w:space="0" w:color="auto"/>
+          <w:insideH w:val="single" w:sz="4" w:space="0" w:color="auto"/>
+          <w:insideV w:val="single" w:sz="4" w:space="0" w:color="auto"/>
+        </w:tblBorders>
+        <w:tblLook w:val="04A0" w:firstRow="1" w:lastRow="0" w:firstColumn="1" w:lastColumn="0" w:noHBand="0" w:noVBand="1"/>
+      </w:tblPr>
+      <w:tblGrid>
+        <w:gridCol w:w="4816"/>
+        <w:gridCol w:w="4815"/>
+      </w:tblGrid>
+      <w:tr>
+        <w:tc>
+          <w:tcPr>
+            <w:tcW w:w="4820" w:type="dxa"/>
+          </w:tcPr>
+          <w:p>
+            <w:r>
+              <w:rPr>
+                <w:b/>
+              </w:rPr>
+              <w:t>The component must log pinning, re-pinning and pin mismatch events.</w:t>
+            </w:r>
+          </w:p>
+        </w:tc>
+        <w:tc>
+          <w:tcPr>
+            <w:tcW w:w="4819" w:type="dxa"/>
+          </w:tcPr>
+          <w:p>
+            <w:r>
+              <w:t>ID: 36191, POF: -, Safety: -, Security: Yes</w:t>
+            </w:r>
+          </w:p>
+          <w:p>
+            <w:r>
+              <w:t>State: Approved, 2017-11-20 16:31</w:t>
+            </w:r>
+          </w:p>
+        </w:tc>
+      </w:tr>
+      <w:tr>
+        <w:tc>
+          <w:tcPr>
+            <w:tcW w:w="0" w:type="auto"/>
+            <w:gridSpan w:val="2"/>
+          </w:tcPr>
+          <w:p>
+            <w:pPr>
+              <w:spacing w:after="240"/>
+              <w:rPr>
+                <w:rFonts w:eastAsia="Times New Roman"/>
+                <w:sz w:val="24"/>
+                <w:szCs w:val="24"/>
+              </w:rPr>
+            </w:pPr>
+            <w:r>
+              <w:rPr>
+                <w:rFonts w:eastAsia="Times New Roman"/>
+                <w:u w:val="single"/>
+              </w:rPr>
+              <w:t>Description:</w:t>
+            </w:r>
+            <w:r>
+              <w:rPr>
+                <w:rFonts w:eastAsia="Times New Roman"/>
+              </w:rPr>
+              <w:t xml:space="preserve"> </w:t>
+            </w:r>
+          </w:p>
+          <w:p/>
+        </w:tc>
+      </w:tr>
+      <w:tr>
+        <w:tc>
+          <w:tcPr>
+            <w:tcW w:w="0" w:type="auto"/>
+            <w:gridSpan w:val="2"/>
+          </w:tcPr>
+          <w:p>
+            <w:pPr>
+              <w:spacing w:after="240"/>
+              <w:rPr>
+                <w:rFonts w:eastAsia="Times New Roman"/>
+                <w:sz w:val="24"/>
+                <w:szCs w:val="24"/>
+              </w:rPr>
+            </w:pPr>
+            <w:r>
+              <w:rPr>
+                <w:rFonts w:eastAsia="Times New Roman"/>
+                <w:u w:val="single"/>
+              </w:rPr>
+              <w:t>Acceptance Criteria:</w:t>
+            </w:r>
+            <w:r>
+              <w:rPr>
+                <w:rFonts w:eastAsia="Times New Roman"/>
+              </w:rPr>
+              <w:t xml:space="preserve"> </w:t>
+            </w:r>
+          </w:p>
+          <w:p/>
+        </w:tc>
+      </w:tr>
+    </w:tbl>
+    <w:p/>
+    <w:p/>
+    <w:tbl>
+      <w:tblPr>
+        <w:tblW w:w="0" w:type="auto"/>
+        <w:tblBorders>
+          <w:top w:val="single" w:sz="4" w:space="0" w:color="auto"/>
+          <w:left w:val="single" w:sz="4" w:space="0" w:color="auto"/>
+          <w:bottom w:val="single" w:sz="4" w:space="0" w:color="auto"/>
+          <w:right w:val="single" w:sz="4" w:space="0" w:color="auto"/>
+          <w:insideH w:val="single" w:sz="4" w:space="0" w:color="auto"/>
+          <w:insideV w:val="single" w:sz="4" w:space="0" w:color="auto"/>
+        </w:tblBorders>
+        <w:tblLook w:val="04A0" w:firstRow="1" w:lastRow="0" w:firstColumn="1" w:lastColumn="0" w:noHBand="0" w:noVBand="1"/>
+      </w:tblPr>
+      <w:tblGrid>
+        <w:gridCol w:w="4816"/>
+        <w:gridCol w:w="4815"/>
+      </w:tblGrid>
+      <w:tr>
+        <w:tc>
+          <w:tcPr>
+            <w:tcW w:w="4820" w:type="dxa"/>
+          </w:tcPr>
+          <w:p>
+            <w:r>
+              <w:rPr>
+                <w:b/>
+              </w:rPr>
+              <w:t>The component shall support iOS 11.</w:t>
+            </w:r>
+          </w:p>
+        </w:tc>
+        <w:tc>
+          <w:tcPr>
+            <w:tcW w:w="4819" w:type="dxa"/>
+          </w:tcPr>
+          <w:p>
+            <w:r>
+              <w:t>ID: 86156, POF: -, Safety: -, Security: -</w:t>
+            </w:r>
+          </w:p>
+          <w:p>
+            <w:r>
+              <w:t>State: Approved, 2017-11-20 16:30</w:t>
+            </w:r>
+          </w:p>
+        </w:tc>
+      </w:tr>
+      <w:tr>
+        <w:tc>
+          <w:tcPr>
+            <w:tcW w:w="0" w:type="auto"/>
+            <w:gridSpan w:val="2"/>
+          </w:tcPr>
+          <w:p>
+            <w:pPr>
+              <w:spacing w:after="240"/>
+              <w:rPr>
+                <w:rFonts w:eastAsia="Times New Roman"/>
+                <w:sz w:val="24"/>
+                <w:szCs w:val="24"/>
+              </w:rPr>
+            </w:pPr>
+            <w:r>
+              <w:rPr>
+                <w:rFonts w:eastAsia="Times New Roman"/>
+                <w:u w:val="single"/>
+              </w:rPr>
+              <w:t>Description:</w:t>
+            </w:r>
+            <w:r>
+              <w:rPr>
+                <w:rFonts w:eastAsia="Times New Roman"/>
+              </w:rPr>
+              <w:t xml:space="preserve"> </w:t>
+            </w:r>
+          </w:p>
+          <w:p/>
+        </w:tc>
+      </w:tr>
+      <w:tr>
+        <w:tc>
+          <w:tcPr>
+            <w:tcW w:w="0" w:type="auto"/>
+            <w:gridSpan w:val="2"/>
+          </w:tcPr>
+          <w:p>
+            <w:pPr>
+              <w:spacing w:after="240"/>
+              <w:rPr>
+                <w:rFonts w:eastAsia="Times New Roman"/>
+                <w:sz w:val="24"/>
+                <w:szCs w:val="24"/>
+              </w:rPr>
+            </w:pPr>
+            <w:r>
+              <w:rPr>
+                <w:rFonts w:eastAsia="Times New Roman"/>
+                <w:u w:val="single"/>
+              </w:rPr>
+              <w:t>Acceptance Criteria:</w:t>
+            </w:r>
+            <w:r>
+              <w:rPr>
+                <w:rFonts w:eastAsia="Times New Roman"/>
+              </w:rPr>
+              <w:t xml:space="preserve"> </w:t>
+            </w:r>
+          </w:p>
+          <w:p/>
+        </w:tc>
+      </w:tr>
+    </w:tbl>
+    <w:p/>
+    <w:p/>
+    <w:tbl>
+      <w:tblPr>
+        <w:tblW w:w="0" w:type="auto"/>
+        <w:tblBorders>
+          <w:top w:val="single" w:sz="4" w:space="0" w:color="auto"/>
+          <w:left w:val="single" w:sz="4" w:space="0" w:color="auto"/>
+          <w:bottom w:val="single" w:sz="4" w:space="0" w:color="auto"/>
+          <w:right w:val="single" w:sz="4" w:space="0" w:color="auto"/>
+          <w:insideH w:val="single" w:sz="4" w:space="0" w:color="auto"/>
+          <w:insideV w:val="single" w:sz="4" w:space="0" w:color="auto"/>
+        </w:tblBorders>
+        <w:tblLook w:val="04A0" w:firstRow="1" w:lastRow="0" w:firstColumn="1" w:lastColumn="0" w:noHBand="0" w:noVBand="1"/>
+      </w:tblPr>
+      <w:tblGrid>
+        <w:gridCol w:w="4816"/>
+        <w:gridCol w:w="4815"/>
+      </w:tblGrid>
+      <w:tr>
+        <w:tc>
+          <w:tcPr>
+            <w:tcW w:w="4820" w:type="dxa"/>
+          </w:tcPr>
+          <w:p>
+            <w:r>
+              <w:rPr>
+                <w:b/>
+              </w:rPr>
+              <w:t>The component shall support Android Oreo.</w:t>
+            </w:r>
+          </w:p>
+        </w:tc>
+        <w:tc>
+          <w:tcPr>
+            <w:tcW w:w="4819" w:type="dxa"/>
+          </w:tcPr>
+          <w:p>
+            <w:r>
+              <w:t>ID: 86193, POF: -, Safety: -, Security: -</w:t>
+            </w:r>
+          </w:p>
+          <w:p>
+            <w:r>
+              <w:t>State: Approved, 2017-11-20 16:30</w:t>
+            </w:r>
+          </w:p>
+        </w:tc>
+      </w:tr>
+      <w:tr>
+        <w:tc>
+          <w:tcPr>
+            <w:tcW w:w="0" w:type="auto"/>
+            <w:gridSpan w:val="2"/>
+          </w:tcPr>
+          <w:p>
+            <w:pPr>
+              <w:spacing w:after="240"/>
+              <w:rPr>
+                <w:rFonts w:eastAsia="Times New Roman"/>
+                <w:sz w:val="24"/>
+                <w:szCs w:val="24"/>
+              </w:rPr>
+            </w:pPr>
+            <w:r>
+              <w:rPr>
+                <w:rFonts w:eastAsia="Times New Roman"/>
+                <w:u w:val="single"/>
+              </w:rPr>
+              <w:t>Description:</w:t>
+            </w:r>
+            <w:r>
+              <w:rPr>
+                <w:rFonts w:eastAsia="Times New Roman"/>
+              </w:rPr>
+              <w:t xml:space="preserve"> </w:t>
+            </w:r>
+          </w:p>
+          <w:p/>
+        </w:tc>
+      </w:tr>
+      <w:tr>
+        <w:tc>
+          <w:tcPr>
+            <w:tcW w:w="0" w:type="auto"/>
+            <w:gridSpan w:val="2"/>
+          </w:tcPr>
+          <w:p>
+            <w:pPr>
+              <w:spacing w:after="240"/>
+              <w:rPr>
+                <w:rFonts w:eastAsia="Times New Roman"/>
+                <w:sz w:val="24"/>
+                <w:szCs w:val="24"/>
+              </w:rPr>
+            </w:pPr>
+            <w:r>
+              <w:rPr>
+                <w:rFonts w:eastAsia="Times New Roman"/>
+                <w:u w:val="single"/>
+              </w:rPr>
+              <w:t>Acceptance Criteria:</w:t>
+            </w:r>
+            <w:r>
+              <w:rPr>
+                <w:rFonts w:eastAsia="Times New Roman"/>
+              </w:rPr>
+              <w:t xml:space="preserve"> </w:t>
+            </w:r>
+          </w:p>
+          <w:p/>
+        </w:tc>
+      </w:tr>
+    </w:tbl>
+    <w:p/>
+    <w:p/>
+    <w:tbl>
+      <w:tblPr>
+        <w:tblW w:w="0" w:type="auto"/>
+        <w:tblBorders>
+          <w:top w:val="single" w:sz="4" w:space="0" w:color="auto"/>
+          <w:left w:val="single" w:sz="4" w:space="0" w:color="auto"/>
+          <w:bottom w:val="single" w:sz="4" w:space="0" w:color="auto"/>
+          <w:right w:val="single" w:sz="4" w:space="0" w:color="auto"/>
+          <w:insideH w:val="single" w:sz="4" w:space="0" w:color="auto"/>
+          <w:insideV w:val="single" w:sz="4" w:space="0" w:color="auto"/>
+        </w:tblBorders>
+        <w:tblLook w:val="04A0" w:firstRow="1" w:lastRow="0" w:firstColumn="1" w:lastColumn="0" w:noHBand="0" w:noVBand="1"/>
+      </w:tblPr>
+      <w:tblGrid>
+        <w:gridCol w:w="4816"/>
+        <w:gridCol w:w="4815"/>
+      </w:tblGrid>
+      <w:tr>
+        <w:tc>
+          <w:tcPr>
+            <w:tcW w:w="4820" w:type="dxa"/>
+          </w:tcPr>
+          <w:p>
+            <w:r>
+              <w:rPr>
+                <w:b/>
+              </w:rPr>
+              <w:lastRenderedPageBreak/>
+              <w:t>The component shall support Android Marshmallow.</w:t>
+            </w:r>
+          </w:p>
+        </w:tc>
+        <w:tc>
+          <w:tcPr>
+            <w:tcW w:w="4819" w:type="dxa"/>
+          </w:tcPr>
+          <w:p>
+            <w:r>
+              <w:t>ID: 97321, POF: -, Safety: -, Security: -</w:t>
+            </w:r>
+          </w:p>
+          <w:p>
+            <w:r>
+              <w:t>State: Approved, 2017-11-20 16:30</w:t>
+            </w:r>
+          </w:p>
+        </w:tc>
+      </w:tr>
+      <w:tr>
+        <w:tc>
+          <w:tcPr>
+            <w:tcW w:w="0" w:type="auto"/>
+            <w:gridSpan w:val="2"/>
+          </w:tcPr>
+          <w:p>
+            <w:pPr>
+              <w:spacing w:after="240"/>
+              <w:rPr>
+                <w:rFonts w:eastAsia="Times New Roman"/>
+                <w:sz w:val="24"/>
+                <w:szCs w:val="24"/>
+              </w:rPr>
+            </w:pPr>
+            <w:r>
+              <w:rPr>
+                <w:rFonts w:eastAsia="Times New Roman"/>
+                <w:u w:val="single"/>
+              </w:rPr>
+              <w:t>Description:</w:t>
+            </w:r>
+            <w:r>
+              <w:rPr>
+                <w:rFonts w:eastAsia="Times New Roman"/>
+              </w:rPr>
+              <w:t xml:space="preserve"> </w:t>
+            </w:r>
+          </w:p>
+          <w:p/>
+        </w:tc>
+      </w:tr>
+      <w:tr>
+        <w:tc>
+          <w:tcPr>
+            <w:tcW w:w="0" w:type="auto"/>
+            <w:gridSpan w:val="2"/>
+          </w:tcPr>
+          <w:p>
+            <w:pPr>
+              <w:spacing w:after="240"/>
+              <w:rPr>
+                <w:rFonts w:eastAsia="Times New Roman"/>
+                <w:sz w:val="24"/>
+                <w:szCs w:val="24"/>
+              </w:rPr>
+            </w:pPr>
+            <w:r>
+              <w:rPr>
+                <w:rFonts w:eastAsia="Times New Roman"/>
+                <w:u w:val="single"/>
+              </w:rPr>
+              <w:t>Acceptance Criteria:</w:t>
+            </w:r>
+            <w:r>
+              <w:rPr>
+                <w:rFonts w:eastAsia="Times New Roman"/>
+              </w:rPr>
+              <w:t xml:space="preserve"> </w:t>
+            </w:r>
+          </w:p>
+          <w:p/>
+        </w:tc>
+      </w:tr>
+    </w:tbl>
+    <w:p/>
+    <w:p/>
+    <w:tbl>
+      <w:tblPr>
+        <w:tblW w:w="0" w:type="auto"/>
+        <w:tblBorders>
+          <w:top w:val="single" w:sz="4" w:space="0" w:color="auto"/>
+          <w:left w:val="single" w:sz="4" w:space="0" w:color="auto"/>
+          <w:bottom w:val="single" w:sz="4" w:space="0" w:color="auto"/>
+          <w:right w:val="single" w:sz="4" w:space="0" w:color="auto"/>
+          <w:insideH w:val="single" w:sz="4" w:space="0" w:color="auto"/>
+          <w:insideV w:val="single" w:sz="4" w:space="0" w:color="auto"/>
+        </w:tblBorders>
+        <w:tblLook w:val="04A0" w:firstRow="1" w:lastRow="0" w:firstColumn="1" w:lastColumn="0" w:noHBand="0" w:noVBand="1"/>
+      </w:tblPr>
+      <w:tblGrid>
+        <w:gridCol w:w="4816"/>
+        <w:gridCol w:w="4815"/>
+      </w:tblGrid>
+      <w:tr>
+        <w:tc>
+          <w:tcPr>
+            <w:tcW w:w="4820" w:type="dxa"/>
+          </w:tcPr>
+          <w:p>
+            <w:r>
+              <w:rPr>
+                <w:b/>
+              </w:rPr>
+              <w:t>The component shall support Android Nougat.</w:t>
+            </w:r>
+          </w:p>
+        </w:tc>
+        <w:tc>
+          <w:tcPr>
+            <w:tcW w:w="4819" w:type="dxa"/>
+          </w:tcPr>
+          <w:p>
+            <w:r>
+              <w:t>ID: 97324, POF: -, Safety: -, Security: -</w:t>
+            </w:r>
+          </w:p>
+          <w:p>
+            <w:r>
+              <w:t>State: Approved, 2017-11-20 16:30</w:t>
+            </w:r>
+          </w:p>
+        </w:tc>
+      </w:tr>
+      <w:tr>
+        <w:tc>
+          <w:tcPr>
+            <w:tcW w:w="0" w:type="auto"/>
+            <w:gridSpan w:val="2"/>
+          </w:tcPr>
+          <w:p>
+            <w:pPr>
+              <w:spacing w:after="240"/>
+              <w:rPr>
+                <w:rFonts w:eastAsia="Times New Roman"/>
+                <w:sz w:val="24"/>
+                <w:szCs w:val="24"/>
+              </w:rPr>
+            </w:pPr>
+            <w:r>
+              <w:rPr>
+                <w:rFonts w:eastAsia="Times New Roman"/>
+                <w:u w:val="single"/>
+              </w:rPr>
+              <w:t>Description:</w:t>
+            </w:r>
+            <w:r>
+              <w:rPr>
+                <w:rFonts w:eastAsia="Times New Roman"/>
+              </w:rPr>
+              <w:t xml:space="preserve"> </w:t>
+            </w:r>
+          </w:p>
+          <w:p/>
+        </w:tc>
+      </w:tr>
+      <w:tr>
+        <w:tc>
+          <w:tcPr>
+            <w:tcW w:w="0" w:type="auto"/>
+            <w:gridSpan w:val="2"/>
+          </w:tcPr>
+          <w:p>
+            <w:pPr>
+              <w:spacing w:after="240"/>
+              <w:rPr>
+                <w:rFonts w:eastAsia="Times New Roman"/>
+                <w:sz w:val="24"/>
+                <w:szCs w:val="24"/>
+              </w:rPr>
+            </w:pPr>
+            <w:r>
+              <w:rPr>
+                <w:rFonts w:eastAsia="Times New Roman"/>
+                <w:u w:val="single"/>
+              </w:rPr>
+              <w:t>Acceptance Criteria:</w:t>
+            </w:r>
+            <w:r>
+              <w:rPr>
+                <w:rFonts w:eastAsia="Times New Roman"/>
+              </w:rPr>
+              <w:t xml:space="preserve"> </w:t>
+            </w:r>
+          </w:p>
+          <w:p/>
+        </w:tc>
+      </w:tr>
+    </w:tbl>
+    <w:p/>
+    <w:p/>
+    <w:tbl>
+      <w:tblPr>
+        <w:tblW w:w="0" w:type="auto"/>
+        <w:tblBorders>
+          <w:top w:val="single" w:sz="4" w:space="0" w:color="auto"/>
+          <w:left w:val="single" w:sz="4" w:space="0" w:color="auto"/>
+          <w:bottom w:val="single" w:sz="4" w:space="0" w:color="auto"/>
+          <w:right w:val="single" w:sz="4" w:space="0" w:color="auto"/>
+          <w:insideH w:val="single" w:sz="4" w:space="0" w:color="auto"/>
+          <w:insideV w:val="single" w:sz="4" w:space="0" w:color="auto"/>
+        </w:tblBorders>
+        <w:tblLook w:val="04A0" w:firstRow="1" w:lastRow="0" w:firstColumn="1" w:lastColumn="0" w:noHBand="0" w:noVBand="1"/>
+      </w:tblPr>
+      <w:tblGrid>
+        <w:gridCol w:w="4816"/>
+        <w:gridCol w:w="4815"/>
+      </w:tblGrid>
+      <w:tr>
+        <w:tc>
+          <w:tcPr>
+            <w:tcW w:w="4820" w:type="dxa"/>
+          </w:tcPr>
+          <w:p>
+            <w:r>
+              <w:rPr>
+                <w:b/>
+              </w:rPr>
+              <w:t>The component shall support Android Lollipop.</w:t>
+            </w:r>
+          </w:p>
+        </w:tc>
+        <w:tc>
+          <w:tcPr>
+            <w:tcW w:w="4819" w:type="dxa"/>
+          </w:tcPr>
+          <w:p>
+            <w:r>
+              <w:t>ID: 97325, POF: -, Safety: -, Security: -</w:t>
+            </w:r>
+          </w:p>
+          <w:p>
+            <w:r>
+              <w:t>State: Approved, 2017-11-20 16:30</w:t>
+            </w:r>
+          </w:p>
+        </w:tc>
+      </w:tr>
+      <w:tr>
+        <w:tc>
+          <w:tcPr>
+            <w:tcW w:w="0" w:type="auto"/>
+            <w:gridSpan w:val="2"/>
+          </w:tcPr>
+          <w:p>
+            <w:pPr>
+              <w:spacing w:after="240"/>
+              <w:rPr>
+                <w:rFonts w:eastAsia="Times New Roman"/>
+                <w:sz w:val="24"/>
+                <w:szCs w:val="24"/>
+              </w:rPr>
+            </w:pPr>
+            <w:r>
+              <w:rPr>
+                <w:rFonts w:eastAsia="Times New Roman"/>
+                <w:u w:val="single"/>
+              </w:rPr>
+              <w:t>Description:</w:t>
+            </w:r>
+            <w:r>
+              <w:rPr>
+                <w:rFonts w:eastAsia="Times New Roman"/>
+              </w:rPr>
+              <w:t xml:space="preserve"> </w:t>
+            </w:r>
+          </w:p>
+          <w:p/>
+        </w:tc>
+      </w:tr>
+      <w:tr>
+        <w:tc>
+          <w:tcPr>
+            <w:tcW w:w="0" w:type="auto"/>
+            <w:gridSpan w:val="2"/>
+          </w:tcPr>
+          <w:p>
+            <w:pPr>
+              <w:spacing w:after="240"/>
+              <w:rPr>
+                <w:rFonts w:eastAsia="Times New Roman"/>
+                <w:sz w:val="24"/>
+                <w:szCs w:val="24"/>
+              </w:rPr>
+            </w:pPr>
+            <w:r>
+              <w:rPr>
+                <w:rFonts w:eastAsia="Times New Roman"/>
+                <w:u w:val="single"/>
+              </w:rPr>
+              <w:t>Acceptance Criteria:</w:t>
+            </w:r>
+            <w:r>
+              <w:rPr>
+                <w:rFonts w:eastAsia="Times New Roman"/>
+              </w:rPr>
+              <w:t xml:space="preserve"> </w:t>
+            </w:r>
+          </w:p>
+          <w:p/>
+        </w:tc>
+      </w:tr>
+    </w:tbl>
+    <w:p/>
+    <w:p/>
     <w:p>
       <w:pPr>
         <w:pStyle w:val="Heading1"/>
       </w:pPr>
-      <w:bookmarkStart w:id="156" w:name="_Toc488301664"/>
       <w:r>
-        <w:lastRenderedPageBreak/>
         <w:t>Revision History</w:t>
       </w:r>
-      <w:bookmarkEnd w:id="156"/>
+      <w:bookmarkEnd w:id="151"/>
     </w:p>
     <w:tbl>
       <w:tblPr>
@@ -5947,28 +6458,12 @@
                 <w:color w:val="000000" w:themeColor="text1"/>
               </w:rPr>
             </w:pPr>
-            <w:proofErr w:type="spellStart"/>
             <w:r>
               <w:rPr>
                 <w:color w:val="000000" w:themeColor="text1"/>
               </w:rPr>
-              <w:t>Matthijs</w:t>
-            </w:r>
-            <w:proofErr w:type="spellEnd"/>
-            <w:r>
-              <w:rPr>
-                <w:color w:val="000000" w:themeColor="text1"/>
-              </w:rPr>
-              <w:t xml:space="preserve"> </w:t>
-            </w:r>
-            <w:proofErr w:type="spellStart"/>
-            <w:r>
-              <w:rPr>
-                <w:color w:val="000000" w:themeColor="text1"/>
-              </w:rPr>
-              <w:t>Piek</w:t>
-            </w:r>
-            <w:proofErr w:type="spellEnd"/>
+              <w:t>Matthijs Piek</w:t>
+            </w:r>
           </w:p>
         </w:tc>
         <w:tc>
@@ -6069,19 +6564,9 @@
             <w:pPr>
               <w:pStyle w:val="NoSpacing"/>
             </w:pPr>
-            <w:proofErr w:type="spellStart"/>
-            <w:r>
-              <w:t>Matthijs</w:t>
-            </w:r>
-            <w:proofErr w:type="spellEnd"/>
-            <w:r>
-              <w:t xml:space="preserve"> </w:t>
-            </w:r>
-            <w:proofErr w:type="spellStart"/>
-            <w:r>
-              <w:t>Piek</w:t>
-            </w:r>
-            <w:proofErr w:type="spellEnd"/>
+            <w:r>
+              <w:t>Matthijs Piek</w:t>
+            </w:r>
           </w:p>
         </w:tc>
         <w:tc>
@@ -6317,10 +6802,125 @@
           </w:p>
         </w:tc>
       </w:tr>
+      <w:tr>
+        <w:trPr>
+          <w:trHeight w:val="273"/>
+        </w:trPr>
+        <w:tc>
+          <w:tcPr>
+            <w:tcW w:w="993" w:type="dxa"/>
+            <w:tcMar>
+              <w:top w:w="80" w:type="dxa"/>
+              <w:left w:w="80" w:type="dxa"/>
+              <w:bottom w:w="80" w:type="dxa"/>
+              <w:right w:w="80" w:type="dxa"/>
+            </w:tcMar>
+          </w:tcPr>
+          <w:p>
+            <w:pPr>
+              <w:pStyle w:val="NoSpacing"/>
+            </w:pPr>
+            <w:r>
+              <w:t>2.1</w:t>
+            </w:r>
+          </w:p>
+        </w:tc>
+        <w:tc>
+          <w:tcPr>
+            <w:tcW w:w="1559" w:type="dxa"/>
+            <w:tcMar>
+              <w:top w:w="80" w:type="dxa"/>
+              <w:left w:w="80" w:type="dxa"/>
+              <w:bottom w:w="80" w:type="dxa"/>
+              <w:right w:w="80" w:type="dxa"/>
+            </w:tcMar>
+          </w:tcPr>
+          <w:p>
+            <w:pPr>
+              <w:pStyle w:val="NoSpacing"/>
+            </w:pPr>
+            <w:r>
+              <w:t>2017-Nov-21</w:t>
+            </w:r>
+          </w:p>
+        </w:tc>
+        <w:tc>
+          <w:tcPr>
+            <w:tcW w:w="1843" w:type="dxa"/>
+            <w:tcMar>
+              <w:top w:w="80" w:type="dxa"/>
+              <w:left w:w="80" w:type="dxa"/>
+              <w:bottom w:w="80" w:type="dxa"/>
+              <w:right w:w="80" w:type="dxa"/>
+            </w:tcMar>
+          </w:tcPr>
+          <w:p>
+            <w:pPr>
+              <w:pStyle w:val="NoSpacing"/>
+            </w:pPr>
+            <w:r>
+              <w:t>Matthijs Piek</w:t>
+            </w:r>
+          </w:p>
+        </w:tc>
+        <w:tc>
+          <w:tcPr>
+            <w:tcW w:w="2693" w:type="dxa"/>
+            <w:tcMar>
+              <w:top w:w="80" w:type="dxa"/>
+              <w:left w:w="80" w:type="dxa"/>
+              <w:bottom w:w="80" w:type="dxa"/>
+              <w:right w:w="80" w:type="dxa"/>
+            </w:tcMar>
+          </w:tcPr>
+          <w:p>
+            <w:pPr>
+              <w:pStyle w:val="NoSpacing"/>
+            </w:pPr>
+            <w:r>
+              <w:t>Added new requirements, updated for 2017.5.0</w:t>
+            </w:r>
+            <w:r>
+              <w:t>, removed footer</w:t>
+            </w:r>
+          </w:p>
+        </w:tc>
+        <w:tc>
+          <w:tcPr>
+            <w:tcW w:w="2835" w:type="dxa"/>
+            <w:tcMar>
+              <w:top w:w="80" w:type="dxa"/>
+              <w:left w:w="80" w:type="dxa"/>
+              <w:bottom w:w="80" w:type="dxa"/>
+              <w:right w:w="80" w:type="dxa"/>
+            </w:tcMar>
+          </w:tcPr>
+          <w:p>
+            <w:pPr>
+              <w:pStyle w:val="NoSpacing"/>
+            </w:pPr>
+            <w:r>
+              <w:t>Platform release 2017.5.0</w:t>
+            </w:r>
+            <w:r>
+              <w:t xml:space="preserve">, </w:t>
+            </w:r>
+            <w:proofErr w:type="spellStart"/>
+            <w:r>
+              <w:t>Windchill</w:t>
+            </w:r>
+            <w:proofErr w:type="spellEnd"/>
+            <w:r>
+              <w:t xml:space="preserve"> introduction</w:t>
+            </w:r>
+          </w:p>
+        </w:tc>
+      </w:tr>
     </w:tbl>
     <w:p/>
     <w:p>
       <w:r>
+        <w:lastRenderedPageBreak/>
         <w:t>* Approval of 1.0 document will be given after approval date for Verification Reports and Test Protocol. This was possible because individual requirements have been approved earlier.</w:t>
       </w:r>
     </w:p>
@@ -6328,11 +6928,11 @@
       <w:pPr>
         <w:pStyle w:val="Heading1"/>
       </w:pPr>
-      <w:bookmarkStart w:id="157" w:name="_Toc488301665"/>
+      <w:bookmarkStart w:id="152" w:name="_Toc488301665"/>
       <w:r>
         <w:t>Approval</w:t>
       </w:r>
-      <w:bookmarkEnd w:id="157"/>
+      <w:bookmarkEnd w:id="152"/>
     </w:p>
     <w:tbl>
       <w:tblPr>
@@ -6523,16 +7123,8 @@
               <w:rPr>
                 <w:color w:val="000000" w:themeColor="text1"/>
               </w:rPr>
-              <w:t xml:space="preserve">Ernest Angles </w:t>
-            </w:r>
-            <w:proofErr w:type="spellStart"/>
-            <w:r>
-              <w:rPr>
-                <w:color w:val="000000" w:themeColor="text1"/>
-              </w:rPr>
-              <w:t>Isern</w:t>
-            </w:r>
-            <w:proofErr w:type="spellEnd"/>
+              <w:t>Thijs Winter</w:t>
+            </w:r>
           </w:p>
         </w:tc>
         <w:tc>
@@ -6564,7 +7156,7 @@
               <w:rPr>
                 <w:color w:val="000000" w:themeColor="text1"/>
               </w:rPr>
-              <w:t>Chapter Architect</w:t>
+              <w:t>Chapter lead</w:t>
             </w:r>
           </w:p>
         </w:tc>
@@ -6593,6 +7185,20 @@
                 <w:color w:val="C0504D" w:themeColor="accent2"/>
               </w:rPr>
             </w:pPr>
+            <w:r>
+              <w:rPr>
+                <w:color w:val="C0504D" w:themeColor="accent2"/>
+              </w:rPr>
+              <w:t xml:space="preserve">See </w:t>
+            </w:r>
+            <w:proofErr w:type="spellStart"/>
+            <w:r>
+              <w:rPr>
+                <w:color w:val="C0504D" w:themeColor="accent2"/>
+              </w:rPr>
+              <w:t>Windchill</w:t>
+            </w:r>
+            <w:proofErr w:type="spellEnd"/>
           </w:p>
         </w:tc>
         <w:tc>
@@ -6613,6 +7219,20 @@
                 <w:color w:val="C0504D" w:themeColor="accent2"/>
               </w:rPr>
             </w:pPr>
+            <w:r>
+              <w:rPr>
+                <w:color w:val="C0504D" w:themeColor="accent2"/>
+              </w:rPr>
+              <w:t xml:space="preserve">See </w:t>
+            </w:r>
+            <w:proofErr w:type="spellStart"/>
+            <w:r>
+              <w:rPr>
+                <w:color w:val="C0504D" w:themeColor="accent2"/>
+              </w:rPr>
+              <w:t>Windchill</w:t>
+            </w:r>
+            <w:proofErr w:type="spellEnd"/>
           </w:p>
         </w:tc>
       </w:tr>
@@ -6645,6 +7265,20 @@
                 <w:i/>
               </w:rPr>
             </w:pPr>
+            <w:r>
+              <w:rPr>
+                <w:i/>
+              </w:rPr>
+              <w:t xml:space="preserve">See </w:t>
+            </w:r>
+            <w:proofErr w:type="spellStart"/>
+            <w:r>
+              <w:rPr>
+                <w:i/>
+              </w:rPr>
+              <w:t>Windchill</w:t>
+            </w:r>
+            <w:proofErr w:type="spellEnd"/>
           </w:p>
         </w:tc>
         <w:tc>
@@ -6671,6 +7305,20 @@
                 <w:i/>
               </w:rPr>
             </w:pPr>
+            <w:r>
+              <w:rPr>
+                <w:i/>
+              </w:rPr>
+              <w:t xml:space="preserve">See </w:t>
+            </w:r>
+            <w:proofErr w:type="spellStart"/>
+            <w:r>
+              <w:rPr>
+                <w:i/>
+              </w:rPr>
+              <w:t>Windchill</w:t>
+            </w:r>
+            <w:proofErr w:type="spellEnd"/>
           </w:p>
         </w:tc>
         <w:tc>
@@ -6697,6 +7345,20 @@
                 <w:i/>
               </w:rPr>
             </w:pPr>
+            <w:r>
+              <w:rPr>
+                <w:i/>
+              </w:rPr>
+              <w:t xml:space="preserve">See </w:t>
+            </w:r>
+            <w:proofErr w:type="spellStart"/>
+            <w:r>
+              <w:rPr>
+                <w:i/>
+              </w:rPr>
+              <w:t>Windchill</w:t>
+            </w:r>
+            <w:proofErr w:type="spellEnd"/>
           </w:p>
         </w:tc>
         <w:tc>
@@ -6717,6 +7379,20 @@
                 <w:i/>
               </w:rPr>
             </w:pPr>
+            <w:r>
+              <w:rPr>
+                <w:i/>
+              </w:rPr>
+              <w:t xml:space="preserve">See </w:t>
+            </w:r>
+            <w:proofErr w:type="spellStart"/>
+            <w:r>
+              <w:rPr>
+                <w:i/>
+              </w:rPr>
+              <w:t>Windchill</w:t>
+            </w:r>
+            <w:proofErr w:type="spellEnd"/>
           </w:p>
         </w:tc>
       </w:tr>
@@ -6736,7 +7412,7 @@
       <w:pPr>
         <w:pStyle w:val="Heading1"/>
       </w:pPr>
-      <w:bookmarkStart w:id="158" w:name="_Toc488301666"/>
+      <w:bookmarkStart w:id="153" w:name="_Toc488301666"/>
       <w:r>
         <w:lastRenderedPageBreak/>
         <w:t>&lt;</w:t>
@@ -6747,7 +7423,7 @@
       <w:r>
         <w:t>&gt;</w:t>
       </w:r>
-      <w:bookmarkEnd w:id="158"/>
+      <w:bookmarkEnd w:id="153"/>
     </w:p>
     <w:p>
       <w:r>
@@ -6758,10 +7434,14 @@
     <w:sectPr>
       <w:headerReference w:type="even" r:id="rId12"/>
       <w:headerReference w:type="default" r:id="rId13"/>
-      <w:footerReference w:type="default" r:id="rId14"/>
+      <w:footerReference w:type="even" r:id="rId14"/>
+      <w:footerReference w:type="default" r:id="rId15"/>
+      <w:headerReference w:type="first" r:id="rId16"/>
+      <w:footerReference w:type="first" r:id="rId17"/>
       <w:pgSz w:w="11909" w:h="16834" w:code="9"/>
       <w:pgMar w:top="1985" w:right="1134" w:bottom="851" w:left="1134" w:header="561" w:footer="227" w:gutter="0"/>
       <w:cols w:space="720"/>
+      <w:titlePg/>
       <w:docGrid w:linePitch="360"/>
     </w:sectPr>
   </w:body>
@@ -6804,636 +7484,242 @@
   <w:p>
     <w:pPr>
       <w:pStyle w:val="Footer"/>
+      <w:framePr w:wrap="none" w:vAnchor="text" w:hAnchor="margin" w:xAlign="right" w:y="1"/>
+      <w:rPr>
+        <w:rStyle w:val="PageNumber"/>
+      </w:rPr>
     </w:pPr>
+    <w:r>
+      <w:rPr>
+        <w:rStyle w:val="PageNumber"/>
+      </w:rPr>
+      <w:fldChar w:fldCharType="begin"/>
+    </w:r>
+    <w:r>
+      <w:rPr>
+        <w:rStyle w:val="PageNumber"/>
+      </w:rPr>
+      <w:instrText xml:space="preserve">PAGE  </w:instrText>
+    </w:r>
+    <w:r>
+      <w:rPr>
+        <w:rStyle w:val="PageNumber"/>
+      </w:rPr>
+      <w:fldChar w:fldCharType="end"/>
+    </w:r>
   </w:p>
-  <w:tbl>
-    <w:tblPr>
-      <w:tblStyle w:val="TableGrid"/>
-      <w:tblW w:w="10492" w:type="dxa"/>
-      <w:tblInd w:w="-34" w:type="dxa"/>
-      <w:tblLayout w:type="fixed"/>
-      <w:tblLook w:val="04A0" w:firstRow="1" w:lastRow="0" w:firstColumn="1" w:lastColumn="0" w:noHBand="0" w:noVBand="1"/>
-    </w:tblPr>
-    <w:tblGrid>
-      <w:gridCol w:w="952"/>
-      <w:gridCol w:w="1771"/>
-      <w:gridCol w:w="1199"/>
-      <w:gridCol w:w="2070"/>
-      <w:gridCol w:w="990"/>
-      <w:gridCol w:w="702"/>
-      <w:gridCol w:w="992"/>
-      <w:gridCol w:w="1816"/>
-    </w:tblGrid>
-    <w:tr>
-      <w:trPr>
-        <w:trHeight w:hRule="exact" w:val="298"/>
-      </w:trPr>
-      <w:tc>
-        <w:tcPr>
-          <w:tcW w:w="952" w:type="dxa"/>
-          <w:shd w:val="clear" w:color="auto" w:fill="FFFFFF" w:themeFill="background1"/>
-          <w:vAlign w:val="center"/>
-        </w:tcPr>
-        <w:p>
-          <w:pPr>
-            <w:pStyle w:val="Footer"/>
-            <w:jc w:val="right"/>
-            <w:rPr>
-              <w:szCs w:val="16"/>
-            </w:rPr>
-          </w:pPr>
-          <w:r>
-            <w:rPr>
-              <w:szCs w:val="16"/>
-            </w:rPr>
-            <w:t>Doc ID:</w:t>
-          </w:r>
-        </w:p>
-      </w:tc>
-      <w:tc>
-        <w:tcPr>
-          <w:tcW w:w="1771" w:type="dxa"/>
-          <w:shd w:val="clear" w:color="auto" w:fill="FFFFFF" w:themeFill="background1"/>
-          <w:vAlign w:val="center"/>
-        </w:tcPr>
-        <w:p>
-          <w:pPr>
-            <w:spacing w:after="0"/>
-            <w:rPr>
-              <w:rFonts w:ascii="Times New Roman" w:eastAsia="Times New Roman" w:hAnsi="Times New Roman"/>
-              <w:sz w:val="24"/>
-              <w:szCs w:val="24"/>
-              <w:lang w:val="en-GB" w:eastAsia="en-GB"/>
-            </w:rPr>
-          </w:pPr>
-          <w:r>
-            <w:rPr>
-              <w:rFonts w:ascii="Calibri" w:eastAsia="Times New Roman" w:hAnsi="Calibri"/>
-              <w:color w:val="000000"/>
-              <w:sz w:val="16"/>
-              <w:szCs w:val="16"/>
-              <w:shd w:val="clear" w:color="auto" w:fill="FFFFFF"/>
-              <w:lang w:val="en-GB" w:eastAsia="en-GB"/>
-            </w:rPr>
-            <w:t>CM</w:t>
-          </w:r>
-          <w:r>
-            <w:rPr>
-              <w:rFonts w:ascii="Calibri" w:eastAsia="Times New Roman" w:hAnsi="Calibri"/>
-              <w:color w:val="000000"/>
-              <w:sz w:val="16"/>
-              <w:szCs w:val="16"/>
-              <w:shd w:val="clear" w:color="auto" w:fill="FFFFFF"/>
-              <w:lang w:val="en-GB" w:eastAsia="en-GB"/>
-            </w:rPr>
-            <w:t>L000001</w:t>
-          </w:r>
-        </w:p>
-        <w:p>
-          <w:pPr>
-            <w:pStyle w:val="Footer"/>
-            <w:rPr>
-              <w:szCs w:val="16"/>
-            </w:rPr>
-          </w:pPr>
-        </w:p>
-      </w:tc>
-      <w:tc>
-        <w:tcPr>
-          <w:tcW w:w="4961" w:type="dxa"/>
-          <w:gridSpan w:val="4"/>
-          <w:shd w:val="clear" w:color="auto" w:fill="FFFFFF" w:themeFill="background1"/>
-          <w:vAlign w:val="center"/>
-        </w:tcPr>
-        <w:p>
-          <w:pPr>
-            <w:pStyle w:val="Footer"/>
-            <w:jc w:val="center"/>
-            <w:rPr>
-              <w:szCs w:val="16"/>
-            </w:rPr>
-          </w:pPr>
-          <w:r>
-            <w:rPr>
-              <w:szCs w:val="16"/>
-            </w:rPr>
-            <w:t>Document title:</w:t>
-          </w:r>
-        </w:p>
-      </w:tc>
-      <w:tc>
-        <w:tcPr>
-          <w:tcW w:w="992" w:type="dxa"/>
-          <w:shd w:val="clear" w:color="auto" w:fill="FFFFFF" w:themeFill="background1"/>
-          <w:vAlign w:val="center"/>
-        </w:tcPr>
-        <w:p>
-          <w:pPr>
-            <w:pStyle w:val="Footer"/>
-            <w:jc w:val="right"/>
-            <w:rPr>
-              <w:szCs w:val="16"/>
-            </w:rPr>
-          </w:pPr>
-          <w:r>
-            <w:rPr>
-              <w:szCs w:val="16"/>
-            </w:rPr>
-            <w:t>Author:</w:t>
-          </w:r>
-        </w:p>
-      </w:tc>
-      <w:tc>
-        <w:tcPr>
-          <w:tcW w:w="1816" w:type="dxa"/>
-          <w:shd w:val="clear" w:color="auto" w:fill="FFFFFF" w:themeFill="background1"/>
-          <w:vAlign w:val="center"/>
-        </w:tcPr>
-        <w:p>
-          <w:pPr>
-            <w:pStyle w:val="Footer"/>
-            <w:rPr>
-              <w:szCs w:val="16"/>
-            </w:rPr>
-          </w:pPr>
-          <w:proofErr w:type="spellStart"/>
-          <w:r>
-            <w:rPr>
-              <w:szCs w:val="16"/>
-            </w:rPr>
-            <w:t>Matthijs</w:t>
-          </w:r>
-          <w:proofErr w:type="spellEnd"/>
-          <w:r>
-            <w:rPr>
-              <w:szCs w:val="16"/>
-            </w:rPr>
-            <w:t xml:space="preserve"> </w:t>
-          </w:r>
-          <w:proofErr w:type="spellStart"/>
-          <w:r>
-            <w:rPr>
-              <w:szCs w:val="16"/>
-            </w:rPr>
-            <w:t>Piek</w:t>
-          </w:r>
-          <w:proofErr w:type="spellEnd"/>
-        </w:p>
-      </w:tc>
-    </w:tr>
-    <w:tr>
-      <w:trPr>
-        <w:trHeight w:hRule="exact" w:val="418"/>
-      </w:trPr>
-      <w:tc>
-        <w:tcPr>
-          <w:tcW w:w="952" w:type="dxa"/>
-          <w:shd w:val="clear" w:color="auto" w:fill="FFFFFF" w:themeFill="background1"/>
-          <w:vAlign w:val="center"/>
-        </w:tcPr>
-        <w:p>
-          <w:pPr>
-            <w:pStyle w:val="Footer"/>
-            <w:jc w:val="right"/>
-            <w:rPr>
-              <w:szCs w:val="16"/>
-            </w:rPr>
-          </w:pPr>
-          <w:r>
-            <w:rPr>
-              <w:szCs w:val="16"/>
-            </w:rPr>
-            <w:t>Version:</w:t>
-          </w:r>
-        </w:p>
-      </w:tc>
-      <w:tc>
-        <w:tcPr>
-          <w:tcW w:w="1771" w:type="dxa"/>
-          <w:shd w:val="clear" w:color="auto" w:fill="FFFFFF" w:themeFill="background1"/>
-          <w:vAlign w:val="center"/>
-        </w:tcPr>
-        <w:p>
-          <w:pPr>
-            <w:pStyle w:val="Footer"/>
-            <w:rPr>
-              <w:szCs w:val="16"/>
-            </w:rPr>
-          </w:pPr>
-          <w:r>
-            <w:rPr>
-              <w:szCs w:val="16"/>
-            </w:rPr>
-            <w:t>2.0</w:t>
-          </w:r>
-        </w:p>
-      </w:tc>
-      <w:tc>
-        <w:tcPr>
-          <w:tcW w:w="4961" w:type="dxa"/>
-          <w:gridSpan w:val="4"/>
-          <w:vMerge w:val="restart"/>
-          <w:shd w:val="clear" w:color="auto" w:fill="FFFFFF" w:themeFill="background1"/>
-        </w:tcPr>
-        <w:p>
-          <w:pPr>
-            <w:pStyle w:val="Footer"/>
-            <w:jc w:val="center"/>
-            <w:rPr>
-              <w:color w:val="4F81BD" w:themeColor="accent1"/>
-            </w:rPr>
-          </w:pPr>
-        </w:p>
-        <w:p>
-          <w:pPr>
-            <w:pStyle w:val="Footer"/>
-            <w:jc w:val="center"/>
-            <w:rPr>
-              <w:szCs w:val="16"/>
-            </w:rPr>
-          </w:pPr>
-          <w:r>
-            <w:fldChar w:fldCharType="begin"/>
-          </w:r>
-          <w:r>
-            <w:instrText xml:space="preserve"> TITLE  \* MERGEFORMAT </w:instrText>
-          </w:r>
-          <w:r>
-            <w:fldChar w:fldCharType="separate"/>
-          </w:r>
-          <w:r>
-            <w:t xml:space="preserve">Requirements </w:t>
-          </w:r>
-          <w:proofErr w:type="spellStart"/>
-          <w:r>
-            <w:t>Commlib</w:t>
-          </w:r>
-          <w:proofErr w:type="spellEnd"/>
-          <w:r>
-            <w:t xml:space="preserve"> Platform 2.2.0</w:t>
-          </w:r>
-          <w:r>
-            <w:fldChar w:fldCharType="end"/>
-          </w:r>
-        </w:p>
-      </w:tc>
-      <w:tc>
-        <w:tcPr>
-          <w:tcW w:w="992" w:type="dxa"/>
-          <w:shd w:val="clear" w:color="auto" w:fill="FFFFFF" w:themeFill="background1"/>
-          <w:vAlign w:val="center"/>
-        </w:tcPr>
-        <w:p>
-          <w:pPr>
-            <w:pStyle w:val="Footer"/>
-            <w:jc w:val="right"/>
-            <w:rPr>
-              <w:szCs w:val="16"/>
-            </w:rPr>
-          </w:pPr>
-          <w:r>
-            <w:rPr>
-              <w:szCs w:val="16"/>
-            </w:rPr>
-            <w:t>Approver:</w:t>
-          </w:r>
-        </w:p>
-      </w:tc>
-      <w:tc>
-        <w:tcPr>
-          <w:tcW w:w="1816" w:type="dxa"/>
-          <w:shd w:val="clear" w:color="auto" w:fill="FFFFFF" w:themeFill="background1"/>
-          <w:vAlign w:val="center"/>
-        </w:tcPr>
-        <w:p>
-          <w:pPr>
-            <w:pStyle w:val="Footer"/>
-            <w:rPr>
-              <w:szCs w:val="16"/>
-            </w:rPr>
-          </w:pPr>
-          <w:r>
-            <w:rPr>
-              <w:color w:val="000000" w:themeColor="text1"/>
-            </w:rPr>
-            <w:t xml:space="preserve">Ernest Angles </w:t>
-          </w:r>
-          <w:proofErr w:type="spellStart"/>
-          <w:r>
-            <w:rPr>
-              <w:color w:val="000000" w:themeColor="text1"/>
-            </w:rPr>
-            <w:t>Isern</w:t>
-          </w:r>
-          <w:proofErr w:type="spellEnd"/>
-        </w:p>
-      </w:tc>
-    </w:tr>
-    <w:tr>
-      <w:trPr>
-        <w:trHeight w:hRule="exact" w:val="95"/>
-      </w:trPr>
-      <w:tc>
-        <w:tcPr>
-          <w:tcW w:w="952" w:type="dxa"/>
-          <w:vMerge w:val="restart"/>
-          <w:shd w:val="clear" w:color="auto" w:fill="FFFFFF" w:themeFill="background1"/>
-          <w:vAlign w:val="center"/>
-        </w:tcPr>
-        <w:p>
-          <w:pPr>
-            <w:pStyle w:val="Footer"/>
-            <w:jc w:val="right"/>
-            <w:rPr>
-              <w:szCs w:val="16"/>
-            </w:rPr>
-          </w:pPr>
-          <w:r>
-            <w:rPr>
-              <w:szCs w:val="16"/>
-            </w:rPr>
-            <w:t>Status:</w:t>
-          </w:r>
-        </w:p>
-      </w:tc>
-      <w:tc>
-        <w:tcPr>
-          <w:tcW w:w="1771" w:type="dxa"/>
-          <w:vMerge w:val="restart"/>
-          <w:shd w:val="clear" w:color="auto" w:fill="FFFFFF" w:themeFill="background1"/>
-          <w:vAlign w:val="center"/>
-        </w:tcPr>
-        <w:p>
-          <w:pPr>
-            <w:pStyle w:val="Footer"/>
-            <w:rPr>
-              <w:szCs w:val="16"/>
-            </w:rPr>
-          </w:pPr>
-          <w:r>
-            <w:rPr>
-              <w:szCs w:val="16"/>
-            </w:rPr>
-            <w:t>Approved</w:t>
-          </w:r>
-        </w:p>
-      </w:tc>
-      <w:tc>
-        <w:tcPr>
-          <w:tcW w:w="4961" w:type="dxa"/>
-          <w:gridSpan w:val="4"/>
-          <w:vMerge/>
-          <w:shd w:val="clear" w:color="auto" w:fill="FFFFFF" w:themeFill="background1"/>
-        </w:tcPr>
-        <w:p>
-          <w:pPr>
-            <w:pStyle w:val="Footer"/>
-            <w:rPr>
-              <w:szCs w:val="16"/>
-            </w:rPr>
-          </w:pPr>
-        </w:p>
-      </w:tc>
-      <w:tc>
-        <w:tcPr>
-          <w:tcW w:w="992" w:type="dxa"/>
-          <w:vMerge w:val="restart"/>
-          <w:shd w:val="clear" w:color="auto" w:fill="FFFFFF" w:themeFill="background1"/>
-          <w:vAlign w:val="center"/>
-        </w:tcPr>
-        <w:p>
-          <w:pPr>
-            <w:pStyle w:val="Footer"/>
-            <w:jc w:val="right"/>
-            <w:rPr>
-              <w:szCs w:val="16"/>
-            </w:rPr>
-          </w:pPr>
-          <w:r>
-            <w:rPr>
-              <w:szCs w:val="16"/>
-            </w:rPr>
-            <w:t>Page</w:t>
-          </w:r>
-        </w:p>
-      </w:tc>
-      <w:tc>
-        <w:tcPr>
-          <w:tcW w:w="1816" w:type="dxa"/>
-          <w:vMerge w:val="restart"/>
-          <w:shd w:val="clear" w:color="auto" w:fill="FFFFFF" w:themeFill="background1"/>
-          <w:vAlign w:val="center"/>
-        </w:tcPr>
-        <w:p>
-          <w:pPr>
-            <w:pStyle w:val="Footer"/>
-            <w:rPr>
-              <w:szCs w:val="16"/>
-            </w:rPr>
-          </w:pPr>
-          <w:r>
-            <w:rPr>
-              <w:szCs w:val="16"/>
-            </w:rPr>
-            <w:fldChar w:fldCharType="begin"/>
-          </w:r>
-          <w:r>
-            <w:rPr>
-              <w:szCs w:val="16"/>
-            </w:rPr>
-            <w:instrText xml:space="preserve"> PAGE   \* MERGEFORMAT </w:instrText>
-          </w:r>
-          <w:r>
-            <w:rPr>
-              <w:szCs w:val="16"/>
-            </w:rPr>
-            <w:fldChar w:fldCharType="separate"/>
-          </w:r>
-          <w:r>
-            <w:rPr>
-              <w:noProof/>
-              <w:szCs w:val="16"/>
-            </w:rPr>
-            <w:t>1</w:t>
-          </w:r>
-          <w:r>
-            <w:rPr>
-              <w:szCs w:val="16"/>
-            </w:rPr>
-            <w:fldChar w:fldCharType="end"/>
-          </w:r>
-          <w:r>
-            <w:rPr>
-              <w:szCs w:val="16"/>
-            </w:rPr>
-            <w:t xml:space="preserve"> of </w:t>
-          </w:r>
-          <w:r>
-            <w:rPr>
-              <w:szCs w:val="16"/>
-            </w:rPr>
-            <w:fldChar w:fldCharType="begin"/>
-          </w:r>
-          <w:r>
-            <w:rPr>
-              <w:szCs w:val="16"/>
-            </w:rPr>
-            <w:instrText xml:space="preserve"> NUMPAGES  \* Arabic  \* MERGEFORMAT </w:instrText>
-          </w:r>
-          <w:r>
-            <w:rPr>
-              <w:szCs w:val="16"/>
-            </w:rPr>
-            <w:fldChar w:fldCharType="separate"/>
-          </w:r>
-          <w:r>
-            <w:rPr>
-              <w:noProof/>
-              <w:szCs w:val="16"/>
-            </w:rPr>
-            <w:t>14</w:t>
-          </w:r>
-          <w:r>
-            <w:rPr>
-              <w:noProof/>
-              <w:szCs w:val="16"/>
-            </w:rPr>
-            <w:fldChar w:fldCharType="end"/>
-          </w:r>
-        </w:p>
-      </w:tc>
-    </w:tr>
-    <w:tr>
-      <w:trPr>
-        <w:trHeight w:hRule="exact" w:val="413"/>
-      </w:trPr>
-      <w:tc>
-        <w:tcPr>
-          <w:tcW w:w="952" w:type="dxa"/>
-          <w:vMerge/>
-          <w:shd w:val="clear" w:color="auto" w:fill="F2F2F2" w:themeFill="background1" w:themeFillShade="F2"/>
-          <w:vAlign w:val="center"/>
-        </w:tcPr>
-        <w:p>
-          <w:pPr>
-            <w:pStyle w:val="Footer"/>
-            <w:jc w:val="right"/>
-          </w:pPr>
-        </w:p>
-      </w:tc>
-      <w:tc>
-        <w:tcPr>
-          <w:tcW w:w="1771" w:type="dxa"/>
-          <w:vMerge/>
-          <w:shd w:val="clear" w:color="auto" w:fill="F2F2F2" w:themeFill="background1" w:themeFillShade="F2"/>
-          <w:vAlign w:val="center"/>
-        </w:tcPr>
-        <w:p>
-          <w:pPr>
-            <w:pStyle w:val="Footer"/>
-          </w:pPr>
-        </w:p>
-      </w:tc>
-      <w:tc>
-        <w:tcPr>
-          <w:tcW w:w="1199" w:type="dxa"/>
-          <w:vAlign w:val="center"/>
-        </w:tcPr>
-        <w:p>
-          <w:pPr>
-            <w:pStyle w:val="Footer"/>
-            <w:jc w:val="right"/>
-          </w:pPr>
-          <w:r>
-            <w:t xml:space="preserve">Template ID </w:t>
-          </w:r>
-        </w:p>
-      </w:tc>
-      <w:tc>
-        <w:tcPr>
-          <w:tcW w:w="2070" w:type="dxa"/>
-          <w:vAlign w:val="center"/>
-        </w:tcPr>
-        <w:p>
-          <w:pPr>
-            <w:pStyle w:val="Footer"/>
-          </w:pPr>
-          <w:r>
-            <w:t>CDPP-T-0</w:t>
-          </w:r>
-          <w:r>
-            <w:t>3</w:t>
-          </w:r>
-          <w:r>
-            <w:t>000001</w:t>
-          </w:r>
-        </w:p>
-      </w:tc>
-      <w:tc>
-        <w:tcPr>
-          <w:tcW w:w="990" w:type="dxa"/>
-          <w:vAlign w:val="center"/>
-        </w:tcPr>
-        <w:p>
-          <w:pPr>
-            <w:pStyle w:val="Footer"/>
-            <w:jc w:val="right"/>
-          </w:pPr>
-          <w:r>
-            <w:t xml:space="preserve">Template Version </w:t>
-          </w:r>
-        </w:p>
-      </w:tc>
-      <w:tc>
-        <w:tcPr>
-          <w:tcW w:w="702" w:type="dxa"/>
-          <w:vAlign w:val="center"/>
-        </w:tcPr>
-        <w:p>
-          <w:pPr>
-            <w:pStyle w:val="Footer"/>
-          </w:pPr>
-          <w:r>
-            <w:t>1.0</w:t>
-          </w:r>
-        </w:p>
-      </w:tc>
-      <w:tc>
-        <w:tcPr>
-          <w:tcW w:w="992" w:type="dxa"/>
-          <w:vMerge/>
-          <w:shd w:val="clear" w:color="auto" w:fill="F2F2F2" w:themeFill="background1" w:themeFillShade="F2"/>
-          <w:vAlign w:val="center"/>
-        </w:tcPr>
-        <w:p>
-          <w:pPr>
-            <w:pStyle w:val="Footer"/>
-            <w:jc w:val="right"/>
-          </w:pPr>
-        </w:p>
-      </w:tc>
-      <w:tc>
-        <w:tcPr>
-          <w:tcW w:w="1816" w:type="dxa"/>
-          <w:vMerge/>
-          <w:shd w:val="clear" w:color="auto" w:fill="F2F2F2" w:themeFill="background1" w:themeFillShade="F2"/>
-          <w:vAlign w:val="center"/>
-        </w:tcPr>
-        <w:p>
-          <w:pPr>
-            <w:pStyle w:val="Footer"/>
-          </w:pPr>
-        </w:p>
-      </w:tc>
-    </w:tr>
-  </w:tbl>
   <w:p>
     <w:pPr>
       <w:pStyle w:val="Footer"/>
+      <w:framePr w:wrap="none" w:vAnchor="text" w:hAnchor="margin" w:xAlign="right" w:y="1"/>
+      <w:ind w:right="360"/>
+      <w:rPr>
+        <w:rStyle w:val="PageNumber"/>
+      </w:rPr>
+    </w:pPr>
+    <w:r>
+      <w:rPr>
+        <w:rStyle w:val="PageNumber"/>
+      </w:rPr>
+      <w:fldChar w:fldCharType="begin"/>
+    </w:r>
+    <w:r>
+      <w:rPr>
+        <w:rStyle w:val="PageNumber"/>
+      </w:rPr>
+      <w:instrText xml:space="preserve">PAGE  </w:instrText>
+    </w:r>
+    <w:r>
+      <w:rPr>
+        <w:rStyle w:val="PageNumber"/>
+      </w:rPr>
+      <w:fldChar w:fldCharType="end"/>
+    </w:r>
+  </w:p>
+  <w:p>
+    <w:pPr>
+      <w:pStyle w:val="Footer"/>
+      <w:ind w:right="360"/>
+    </w:pPr>
+  </w:p>
+</w:ftr>
+</file>
+
+<file path=word/footer2.xml><?xml version="1.0" encoding="utf-8"?>
+<w:ftr xmlns:wpc="http://schemas.microsoft.com/office/word/2010/wordprocessingCanvas" xmlns:mo="http://schemas.microsoft.com/office/mac/office/2008/main" xmlns:mc="http://schemas.openxmlformats.org/markup-compatibility/2006" xmlns:mv="urn:schemas-microsoft-com:mac:vml" xmlns:o="urn:schemas-microsoft-com:office:office" xmlns:r="http://schemas.openxmlformats.org/officeDocument/2006/relationships" xmlns:m="http://schemas.openxmlformats.org/officeDocument/2006/math" xmlns:v="urn:schemas-microsoft-com:vml" xmlns:wp14="http://schemas.microsoft.com/office/word/2010/wordprocessingDrawing" xmlns:wp="http://schemas.openxmlformats.org/drawingml/2006/wordprocessingDrawing" xmlns:w10="urn:schemas-microsoft-com:office:word" xmlns:w="http://schemas.openxmlformats.org/wordprocessingml/2006/main" xmlns:w14="http://schemas.microsoft.com/office/word/2010/wordml" xmlns:w15="http://schemas.microsoft.com/office/word/2012/wordml" xmlns:wpg="http://schemas.microsoft.com/office/word/2010/wordprocessingGroup" xmlns:wpi="http://schemas.microsoft.com/office/word/2010/wordprocessingInk" xmlns:wne="http://schemas.microsoft.com/office/word/2006/wordml" xmlns:wps="http://schemas.microsoft.com/office/word/2010/wordprocessingShape" mc:Ignorable="w14 w15 wp14">
+  <w:p>
+    <w:pPr>
+      <w:pStyle w:val="Footer"/>
+      <w:ind w:right="360"/>
+      <w:jc w:val="right"/>
+    </w:pPr>
+    <w:r>
+      <w:rPr>
+        <w:rFonts w:ascii="Times New Roman" w:hAnsi="Times New Roman"/>
+      </w:rPr>
+      <w:t xml:space="preserve">Page </w:t>
+    </w:r>
+    <w:r>
+      <w:rPr>
+        <w:rFonts w:ascii="Times New Roman" w:hAnsi="Times New Roman"/>
+      </w:rPr>
+      <w:fldChar w:fldCharType="begin"/>
+    </w:r>
+    <w:r>
+      <w:rPr>
+        <w:rFonts w:ascii="Times New Roman" w:hAnsi="Times New Roman"/>
+      </w:rPr>
+      <w:instrText xml:space="preserve"> PAGE </w:instrText>
+    </w:r>
+    <w:r>
+      <w:rPr>
+        <w:rFonts w:ascii="Times New Roman" w:hAnsi="Times New Roman"/>
+      </w:rPr>
+      <w:fldChar w:fldCharType="separate"/>
+    </w:r>
+    <w:r>
+      <w:rPr>
+        <w:rFonts w:ascii="Times New Roman" w:hAnsi="Times New Roman"/>
+        <w:noProof/>
+      </w:rPr>
+      <w:t>13</w:t>
+    </w:r>
+    <w:r>
+      <w:rPr>
+        <w:rFonts w:ascii="Times New Roman" w:hAnsi="Times New Roman"/>
+      </w:rPr>
+      <w:fldChar w:fldCharType="end"/>
+    </w:r>
+    <w:r>
+      <w:rPr>
+        <w:rFonts w:ascii="Times New Roman" w:hAnsi="Times New Roman"/>
+      </w:rPr>
+      <w:t xml:space="preserve"> of </w:t>
+    </w:r>
+    <w:r>
+      <w:rPr>
+        <w:rFonts w:ascii="Times New Roman" w:hAnsi="Times New Roman"/>
+      </w:rPr>
+      <w:fldChar w:fldCharType="begin"/>
+    </w:r>
+    <w:r>
+      <w:rPr>
+        <w:rFonts w:ascii="Times New Roman" w:hAnsi="Times New Roman"/>
+      </w:rPr>
+      <w:instrText xml:space="preserve"> NUMPAGES </w:instrText>
+    </w:r>
+    <w:r>
+      <w:rPr>
+        <w:rFonts w:ascii="Times New Roman" w:hAnsi="Times New Roman"/>
+      </w:rPr>
+      <w:fldChar w:fldCharType="separate"/>
+    </w:r>
+    <w:r>
+      <w:rPr>
+        <w:rFonts w:ascii="Times New Roman" w:hAnsi="Times New Roman"/>
+        <w:noProof/>
+      </w:rPr>
+      <w:t>13</w:t>
+    </w:r>
+    <w:r>
+      <w:rPr>
+        <w:rFonts w:ascii="Times New Roman" w:hAnsi="Times New Roman"/>
+      </w:rPr>
+      <w:fldChar w:fldCharType="end"/>
+    </w:r>
+  </w:p>
+  <w:p>
+    <w:pPr>
+      <w:pStyle w:val="Footer"/>
       <w:rPr>
         <w:rFonts w:cs="Arial"/>
       </w:rPr>
     </w:pPr>
+  </w:p>
+</w:ftr>
+</file>
+
+<file path=word/footer3.xml><?xml version="1.0" encoding="utf-8"?>
+<w:ftr xmlns:wpc="http://schemas.microsoft.com/office/word/2010/wordprocessingCanvas" xmlns:mo="http://schemas.microsoft.com/office/mac/office/2008/main" xmlns:mc="http://schemas.openxmlformats.org/markup-compatibility/2006" xmlns:mv="urn:schemas-microsoft-com:mac:vml" xmlns:o="urn:schemas-microsoft-com:office:office" xmlns:r="http://schemas.openxmlformats.org/officeDocument/2006/relationships" xmlns:m="http://schemas.openxmlformats.org/officeDocument/2006/math" xmlns:v="urn:schemas-microsoft-com:vml" xmlns:wp14="http://schemas.microsoft.com/office/word/2010/wordprocessingDrawing" xmlns:wp="http://schemas.openxmlformats.org/drawingml/2006/wordprocessingDrawing" xmlns:w10="urn:schemas-microsoft-com:office:word" xmlns:w="http://schemas.openxmlformats.org/wordprocessingml/2006/main" xmlns:w14="http://schemas.microsoft.com/office/word/2010/wordml" xmlns:w15="http://schemas.microsoft.com/office/word/2012/wordml" xmlns:wpg="http://schemas.microsoft.com/office/word/2010/wordprocessingGroup" xmlns:wpi="http://schemas.microsoft.com/office/word/2010/wordprocessingInk" xmlns:wne="http://schemas.microsoft.com/office/word/2006/wordml" xmlns:wps="http://schemas.microsoft.com/office/word/2010/wordprocessingShape" mc:Ignorable="w14 w15 wp14">
+  <w:p>
+    <w:pPr>
+      <w:pStyle w:val="Footer"/>
+      <w:jc w:val="right"/>
+    </w:pPr>
+    <w:r>
+      <w:rPr>
+        <w:rFonts w:ascii="Times New Roman" w:hAnsi="Times New Roman"/>
+      </w:rPr>
+      <w:t xml:space="preserve">Page </w:t>
+    </w:r>
+    <w:r>
+      <w:rPr>
+        <w:rFonts w:ascii="Times New Roman" w:hAnsi="Times New Roman"/>
+      </w:rPr>
+      <w:fldChar w:fldCharType="begin"/>
+    </w:r>
+    <w:r>
+      <w:rPr>
+        <w:rFonts w:ascii="Times New Roman" w:hAnsi="Times New Roman"/>
+      </w:rPr>
+      <w:instrText xml:space="preserve"> PAGE </w:instrText>
+    </w:r>
+    <w:r>
+      <w:rPr>
+        <w:rFonts w:ascii="Times New Roman" w:hAnsi="Times New Roman"/>
+      </w:rPr>
+      <w:fldChar w:fldCharType="separate"/>
+    </w:r>
+    <w:r>
+      <w:rPr>
+        <w:rFonts w:ascii="Times New Roman" w:hAnsi="Times New Roman"/>
+        <w:noProof/>
+      </w:rPr>
+      <w:t>1</w:t>
+    </w:r>
+    <w:r>
+      <w:rPr>
+        <w:rFonts w:ascii="Times New Roman" w:hAnsi="Times New Roman"/>
+      </w:rPr>
+      <w:fldChar w:fldCharType="end"/>
+    </w:r>
+    <w:r>
+      <w:rPr>
+        <w:rFonts w:ascii="Times New Roman" w:hAnsi="Times New Roman"/>
+      </w:rPr>
+      <w:t xml:space="preserve"> of </w:t>
+    </w:r>
+    <w:r>
+      <w:rPr>
+        <w:rFonts w:ascii="Times New Roman" w:hAnsi="Times New Roman"/>
+      </w:rPr>
+      <w:fldChar w:fldCharType="begin"/>
+    </w:r>
+    <w:r>
+      <w:rPr>
+        <w:rFonts w:ascii="Times New Roman" w:hAnsi="Times New Roman"/>
+      </w:rPr>
+      <w:instrText xml:space="preserve"> NUMPAGES </w:instrText>
+    </w:r>
+    <w:r>
+      <w:rPr>
+        <w:rFonts w:ascii="Times New Roman" w:hAnsi="Times New Roman"/>
+      </w:rPr>
+      <w:fldChar w:fldCharType="separate"/>
+    </w:r>
+    <w:r>
+      <w:rPr>
+        <w:rFonts w:ascii="Times New Roman" w:hAnsi="Times New Roman"/>
+        <w:noProof/>
+      </w:rPr>
+      <w:t>13</w:t>
+    </w:r>
+    <w:r>
+      <w:rPr>
+        <w:rFonts w:ascii="Times New Roman" w:hAnsi="Times New Roman"/>
+      </w:rPr>
+      <w:fldChar w:fldCharType="end"/>
+    </w:r>
   </w:p>
 </w:ftr>
 </file>
@@ -7614,7 +7900,13 @@
           </w:r>
           <w:proofErr w:type="spellEnd"/>
           <w:r>
-            <w:t xml:space="preserve"> Platform 2.2.0</w:t>
+            <w:t xml:space="preserve"> Platform </w:t>
+          </w:r>
+          <w:r>
+            <w:t>2017.5</w:t>
+          </w:r>
+          <w:r>
+            <w:t>.0</w:t>
           </w:r>
           <w:r>
             <w:fldChar w:fldCharType="end"/>
@@ -7782,6 +8074,196 @@
 </w:hdr>
 </file>
 
+<file path=word/header3.xml><?xml version="1.0" encoding="utf-8"?>
+<w:hdr xmlns:wpc="http://schemas.microsoft.com/office/word/2010/wordprocessingCanvas" xmlns:mo="http://schemas.microsoft.com/office/mac/office/2008/main" xmlns:mc="http://schemas.openxmlformats.org/markup-compatibility/2006" xmlns:mv="urn:schemas-microsoft-com:mac:vml" xmlns:o="urn:schemas-microsoft-com:office:office" xmlns:r="http://schemas.openxmlformats.org/officeDocument/2006/relationships" xmlns:m="http://schemas.openxmlformats.org/officeDocument/2006/math" xmlns:v="urn:schemas-microsoft-com:vml" xmlns:wp14="http://schemas.microsoft.com/office/word/2010/wordprocessingDrawing" xmlns:wp="http://schemas.openxmlformats.org/drawingml/2006/wordprocessingDrawing" xmlns:w10="urn:schemas-microsoft-com:office:word" xmlns:w="http://schemas.openxmlformats.org/wordprocessingml/2006/main" xmlns:w14="http://schemas.microsoft.com/office/word/2010/wordml" xmlns:w15="http://schemas.microsoft.com/office/word/2012/wordml" xmlns:wpg="http://schemas.microsoft.com/office/word/2010/wordprocessingGroup" xmlns:wpi="http://schemas.microsoft.com/office/word/2010/wordprocessingInk" xmlns:wne="http://schemas.microsoft.com/office/word/2006/wordml" xmlns:wps="http://schemas.microsoft.com/office/word/2010/wordprocessingShape" mc:Ignorable="w14 w15 wp14">
+  <w:tbl>
+    <w:tblPr>
+      <w:tblW w:w="9923" w:type="dxa"/>
+      <w:tblInd w:w="-142" w:type="dxa"/>
+      <w:tblLayout w:type="fixed"/>
+      <w:tblCellMar>
+        <w:left w:w="0" w:type="dxa"/>
+        <w:right w:w="0" w:type="dxa"/>
+      </w:tblCellMar>
+      <w:tblLook w:val="0000" w:firstRow="0" w:lastRow="0" w:firstColumn="0" w:lastColumn="0" w:noHBand="0" w:noVBand="0"/>
+    </w:tblPr>
+    <w:tblGrid>
+      <w:gridCol w:w="6805"/>
+      <w:gridCol w:w="3118"/>
+    </w:tblGrid>
+    <w:tr>
+      <w:trPr>
+        <w:trHeight w:hRule="exact" w:val="680"/>
+      </w:trPr>
+      <w:tc>
+        <w:tcPr>
+          <w:tcW w:w="6805" w:type="dxa"/>
+        </w:tcPr>
+        <w:p>
+          <w:pPr>
+            <w:pStyle w:val="Header"/>
+          </w:pPr>
+        </w:p>
+      </w:tc>
+      <w:tc>
+        <w:tcPr>
+          <w:tcW w:w="3118" w:type="dxa"/>
+        </w:tcPr>
+        <w:p>
+          <w:pPr>
+            <w:pStyle w:val="Header"/>
+            <w:jc w:val="right"/>
+          </w:pPr>
+          <w:r>
+            <w:rPr>
+              <w:rFonts w:ascii="Calibri" w:hAnsi="Calibri" w:cs="Calibri"/>
+              <w:noProof/>
+              <w:lang w:val="en-GB" w:eastAsia="en-GB"/>
+            </w:rPr>
+            <w:drawing>
+              <wp:inline distT="0" distB="0" distL="0" distR="0" wp14:anchorId="2ADF7233" wp14:editId="592CC67F">
+                <wp:extent cx="1788795" cy="334010"/>
+                <wp:effectExtent l="0" t="0" r="1905" b="8890"/>
+                <wp:docPr id="4" name="Picture 4" descr="Description: Description: Description: Description: Description: Description: Description: PHGMCWORDMARK2008_CO"/>
+                <wp:cNvGraphicFramePr>
+                  <a:graphicFrameLocks xmlns:a="http://schemas.openxmlformats.org/drawingml/2006/main" noChangeAspect="1"/>
+                </wp:cNvGraphicFramePr>
+                <a:graphic xmlns:a="http://schemas.openxmlformats.org/drawingml/2006/main">
+                  <a:graphicData uri="http://schemas.openxmlformats.org/drawingml/2006/picture">
+                    <pic:pic xmlns:pic="http://schemas.openxmlformats.org/drawingml/2006/picture">
+                      <pic:nvPicPr>
+                        <pic:cNvPr id="0" name="Picture 15" descr="Description: Description: Description: Description: Description: Description: Description: PHGMCWORDMARK2008_CO"/>
+                        <pic:cNvPicPr>
+                          <a:picLocks noChangeAspect="1" noChangeArrowheads="1"/>
+                        </pic:cNvPicPr>
+                      </pic:nvPicPr>
+                      <pic:blipFill>
+                        <a:blip r:embed="rId1">
+                          <a:extLst>
+                            <a:ext uri="{28A0092B-C50C-407E-A947-70E740481C1C}">
+                              <a14:useLocalDpi xmlns:a14="http://schemas.microsoft.com/office/drawing/2010/main" val="0"/>
+                            </a:ext>
+                          </a:extLst>
+                        </a:blip>
+                        <a:srcRect/>
+                        <a:stretch>
+                          <a:fillRect/>
+                        </a:stretch>
+                      </pic:blipFill>
+                      <pic:spPr bwMode="auto">
+                        <a:xfrm>
+                          <a:off x="0" y="0"/>
+                          <a:ext cx="1788795" cy="334010"/>
+                        </a:xfrm>
+                        <a:prstGeom prst="rect">
+                          <a:avLst/>
+                        </a:prstGeom>
+                        <a:noFill/>
+                        <a:ln>
+                          <a:noFill/>
+                        </a:ln>
+                      </pic:spPr>
+                    </pic:pic>
+                  </a:graphicData>
+                </a:graphic>
+              </wp:inline>
+            </w:drawing>
+          </w:r>
+        </w:p>
+      </w:tc>
+    </w:tr>
+    <w:tr>
+      <w:trPr>
+        <w:cantSplit/>
+      </w:trPr>
+      <w:tc>
+        <w:tcPr>
+          <w:tcW w:w="9923" w:type="dxa"/>
+          <w:gridSpan w:val="2"/>
+        </w:tcPr>
+        <w:p>
+          <w:pPr>
+            <w:pStyle w:val="Header"/>
+          </w:pPr>
+          <w:r>
+            <w:fldChar w:fldCharType="begin"/>
+          </w:r>
+          <w:r>
+            <w:instrText xml:space="preserve"> TITLE  \* MERGEFORMAT </w:instrText>
+          </w:r>
+          <w:r>
+            <w:fldChar w:fldCharType="separate"/>
+          </w:r>
+          <w:r>
+            <w:t xml:space="preserve">Requirements </w:t>
+          </w:r>
+          <w:proofErr w:type="spellStart"/>
+          <w:r>
+            <w:t>Commlib</w:t>
+          </w:r>
+          <w:proofErr w:type="spellEnd"/>
+          <w:r>
+            <w:t xml:space="preserve"> Platform </w:t>
+          </w:r>
+          <w:r>
+            <w:t>2017.5.0</w:t>
+          </w:r>
+          <w:bookmarkStart w:id="154" w:name="_GoBack"/>
+          <w:bookmarkEnd w:id="154"/>
+          <w:r>
+            <w:fldChar w:fldCharType="end"/>
+          </w:r>
+        </w:p>
+      </w:tc>
+    </w:tr>
+    <w:tr>
+      <w:trPr>
+        <w:cantSplit/>
+        <w:trHeight w:val="166"/>
+      </w:trPr>
+      <w:tc>
+        <w:tcPr>
+          <w:tcW w:w="6805" w:type="dxa"/>
+          <w:tcBorders>
+            <w:bottom w:val="single" w:sz="4" w:space="0" w:color="auto"/>
+          </w:tcBorders>
+        </w:tcPr>
+        <w:p>
+          <w:pPr>
+            <w:pStyle w:val="Header"/>
+            <w:rPr>
+              <w:sz w:val="20"/>
+            </w:rPr>
+          </w:pPr>
+        </w:p>
+      </w:tc>
+      <w:tc>
+        <w:tcPr>
+          <w:tcW w:w="3118" w:type="dxa"/>
+          <w:tcBorders>
+            <w:bottom w:val="single" w:sz="4" w:space="0" w:color="auto"/>
+          </w:tcBorders>
+        </w:tcPr>
+        <w:p>
+          <w:pPr>
+            <w:pStyle w:val="Header"/>
+            <w:rPr>
+              <w:sz w:val="20"/>
+              <w:szCs w:val="28"/>
+            </w:rPr>
+          </w:pPr>
+        </w:p>
+      </w:tc>
+    </w:tr>
+  </w:tbl>
+  <w:p>
+    <w:pPr>
+      <w:pStyle w:val="Header"/>
+    </w:pPr>
+  </w:p>
+</w:hdr>
+</file>
+
 <file path=word/numbering.xml><?xml version="1.0" encoding="utf-8"?>
 <w:numbering xmlns:wpc="http://schemas.microsoft.com/office/word/2010/wordprocessingCanvas" xmlns:mo="http://schemas.microsoft.com/office/mac/office/2008/main" xmlns:mc="http://schemas.openxmlformats.org/markup-compatibility/2006" xmlns:mv="urn:schemas-microsoft-com:mac:vml" xmlns:o="urn:schemas-microsoft-com:office:office" xmlns:r="http://schemas.openxmlformats.org/officeDocument/2006/relationships" xmlns:m="http://schemas.openxmlformats.org/officeDocument/2006/math" xmlns:v="urn:schemas-microsoft-com:vml" xmlns:wp14="http://schemas.microsoft.com/office/word/2010/wordprocessingDrawing" xmlns:wp="http://schemas.openxmlformats.org/drawingml/2006/wordprocessingDrawing" xmlns:w10="urn:schemas-microsoft-com:office:word" xmlns:w="http://schemas.openxmlformats.org/wordprocessingml/2006/main" xmlns:w14="http://schemas.microsoft.com/office/word/2010/wordml" xmlns:w15="http://schemas.microsoft.com/office/word/2012/wordml" xmlns:wpg="http://schemas.microsoft.com/office/word/2010/wordprocessingGroup" xmlns:wpi="http://schemas.microsoft.com/office/word/2010/wordprocessingInk" xmlns:wne="http://schemas.microsoft.com/office/word/2006/wordml" xmlns:wps="http://schemas.microsoft.com/office/word/2010/wordprocessingShape" mc:Ignorable="w14 w15 wp14">
   <w:abstractNum w:abstractNumId="0">
@@ -8077,6 +8559,155 @@
     </w:lvl>
   </w:abstractNum>
   <w:abstractNum w:abstractNumId="3">
+    <w:nsid w:val="02E41F19"/>
+    <w:multiLevelType w:val="multilevel"/>
+    <w:tmpl w:val="57DAAF84"/>
+    <w:lvl w:ilvl="0">
+      <w:start w:val="1"/>
+      <w:numFmt w:val="bullet"/>
+      <w:lvlText w:val=""/>
+      <w:lvlJc w:val="left"/>
+      <w:pPr>
+        <w:tabs>
+          <w:tab w:val="num" w:pos="720"/>
+        </w:tabs>
+        <w:ind w:left="720" w:hanging="360"/>
+      </w:pPr>
+      <w:rPr>
+        <w:rFonts w:ascii="Symbol" w:hAnsi="Symbol" w:hint="default"/>
+        <w:sz w:val="20"/>
+      </w:rPr>
+    </w:lvl>
+    <w:lvl w:ilvl="1" w:tentative="1">
+      <w:start w:val="1"/>
+      <w:numFmt w:val="bullet"/>
+      <w:lvlText w:val="o"/>
+      <w:lvlJc w:val="left"/>
+      <w:pPr>
+        <w:tabs>
+          <w:tab w:val="num" w:pos="1440"/>
+        </w:tabs>
+        <w:ind w:left="1440" w:hanging="360"/>
+      </w:pPr>
+      <w:rPr>
+        <w:rFonts w:ascii="Courier New" w:hAnsi="Courier New" w:hint="default"/>
+        <w:sz w:val="20"/>
+      </w:rPr>
+    </w:lvl>
+    <w:lvl w:ilvl="2" w:tentative="1">
+      <w:start w:val="1"/>
+      <w:numFmt w:val="bullet"/>
+      <w:lvlText w:val=""/>
+      <w:lvlJc w:val="left"/>
+      <w:pPr>
+        <w:tabs>
+          <w:tab w:val="num" w:pos="2160"/>
+        </w:tabs>
+        <w:ind w:left="2160" w:hanging="360"/>
+      </w:pPr>
+      <w:rPr>
+        <w:rFonts w:ascii="Wingdings" w:hAnsi="Wingdings" w:hint="default"/>
+        <w:sz w:val="20"/>
+      </w:rPr>
+    </w:lvl>
+    <w:lvl w:ilvl="3" w:tentative="1">
+      <w:start w:val="1"/>
+      <w:numFmt w:val="bullet"/>
+      <w:lvlText w:val=""/>
+      <w:lvlJc w:val="left"/>
+      <w:pPr>
+        <w:tabs>
+          <w:tab w:val="num" w:pos="2880"/>
+        </w:tabs>
+        <w:ind w:left="2880" w:hanging="360"/>
+      </w:pPr>
+      <w:rPr>
+        <w:rFonts w:ascii="Wingdings" w:hAnsi="Wingdings" w:hint="default"/>
+        <w:sz w:val="20"/>
+      </w:rPr>
+    </w:lvl>
+    <w:lvl w:ilvl="4" w:tentative="1">
+      <w:start w:val="1"/>
+      <w:numFmt w:val="bullet"/>
+      <w:lvlText w:val=""/>
+      <w:lvlJc w:val="left"/>
+      <w:pPr>
+        <w:tabs>
+          <w:tab w:val="num" w:pos="3600"/>
+        </w:tabs>
+        <w:ind w:left="3600" w:hanging="360"/>
+      </w:pPr>
+      <w:rPr>
+        <w:rFonts w:ascii="Wingdings" w:hAnsi="Wingdings" w:hint="default"/>
+        <w:sz w:val="20"/>
+      </w:rPr>
+    </w:lvl>
+    <w:lvl w:ilvl="5" w:tentative="1">
+      <w:start w:val="1"/>
+      <w:numFmt w:val="bullet"/>
+      <w:lvlText w:val=""/>
+      <w:lvlJc w:val="left"/>
+      <w:pPr>
+        <w:tabs>
+          <w:tab w:val="num" w:pos="4320"/>
+        </w:tabs>
+        <w:ind w:left="4320" w:hanging="360"/>
+      </w:pPr>
+      <w:rPr>
+        <w:rFonts w:ascii="Wingdings" w:hAnsi="Wingdings" w:hint="default"/>
+        <w:sz w:val="20"/>
+      </w:rPr>
+    </w:lvl>
+    <w:lvl w:ilvl="6" w:tentative="1">
+      <w:start w:val="1"/>
+      <w:numFmt w:val="bullet"/>
+      <w:lvlText w:val=""/>
+      <w:lvlJc w:val="left"/>
+      <w:pPr>
+        <w:tabs>
+          <w:tab w:val="num" w:pos="5040"/>
+        </w:tabs>
+        <w:ind w:left="5040" w:hanging="360"/>
+      </w:pPr>
+      <w:rPr>
+        <w:rFonts w:ascii="Wingdings" w:hAnsi="Wingdings" w:hint="default"/>
+        <w:sz w:val="20"/>
+      </w:rPr>
+    </w:lvl>
+    <w:lvl w:ilvl="7" w:tentative="1">
+      <w:start w:val="1"/>
+      <w:numFmt w:val="bullet"/>
+      <w:lvlText w:val=""/>
+      <w:lvlJc w:val="left"/>
+      <w:pPr>
+        <w:tabs>
+          <w:tab w:val="num" w:pos="5760"/>
+        </w:tabs>
+        <w:ind w:left="5760" w:hanging="360"/>
+      </w:pPr>
+      <w:rPr>
+        <w:rFonts w:ascii="Wingdings" w:hAnsi="Wingdings" w:hint="default"/>
+        <w:sz w:val="20"/>
+      </w:rPr>
+    </w:lvl>
+    <w:lvl w:ilvl="8" w:tentative="1">
+      <w:start w:val="1"/>
+      <w:numFmt w:val="bullet"/>
+      <w:lvlText w:val=""/>
+      <w:lvlJc w:val="left"/>
+      <w:pPr>
+        <w:tabs>
+          <w:tab w:val="num" w:pos="6480"/>
+        </w:tabs>
+        <w:ind w:left="6480" w:hanging="360"/>
+      </w:pPr>
+      <w:rPr>
+        <w:rFonts w:ascii="Wingdings" w:hAnsi="Wingdings" w:hint="default"/>
+        <w:sz w:val="20"/>
+      </w:rPr>
+    </w:lvl>
+  </w:abstractNum>
+  <w:abstractNum w:abstractNumId="4">
     <w:nsid w:val="03FD3AE7"/>
     <w:multiLevelType w:val="hybridMultilevel"/>
     <w:tmpl w:val="ED903C3A"/>
@@ -8189,7 +8820,7 @@
       </w:rPr>
     </w:lvl>
   </w:abstractNum>
-  <w:abstractNum w:abstractNumId="4">
+  <w:abstractNum w:abstractNumId="5">
     <w:nsid w:val="05C510E8"/>
     <w:multiLevelType w:val="multilevel"/>
     <w:tmpl w:val="A354447E"/>
@@ -8338,7 +8969,7 @@
       </w:rPr>
     </w:lvl>
   </w:abstractNum>
-  <w:abstractNum w:abstractNumId="5">
+  <w:abstractNum w:abstractNumId="6">
     <w:nsid w:val="07685538"/>
     <w:multiLevelType w:val="hybridMultilevel"/>
     <w:tmpl w:val="39500778"/>
@@ -8451,7 +9082,7 @@
       </w:rPr>
     </w:lvl>
   </w:abstractNum>
-  <w:abstractNum w:abstractNumId="6">
+  <w:abstractNum w:abstractNumId="7">
     <w:nsid w:val="09EF4858"/>
     <w:multiLevelType w:val="hybridMultilevel"/>
     <w:tmpl w:val="513CFAC4"/>
@@ -8567,7 +9198,7 @@
       </w:rPr>
     </w:lvl>
   </w:abstractNum>
-  <w:abstractNum w:abstractNumId="7">
+  <w:abstractNum w:abstractNumId="8">
     <w:nsid w:val="1A927E0D"/>
     <w:multiLevelType w:val="hybridMultilevel"/>
     <w:tmpl w:val="0B8EC546"/>
@@ -8683,7 +9314,120 @@
       </w:rPr>
     </w:lvl>
   </w:abstractNum>
-  <w:abstractNum w:abstractNumId="8">
+  <w:abstractNum w:abstractNumId="9">
+    <w:nsid w:val="1AE74B58"/>
+    <w:multiLevelType w:val="multilevel"/>
+    <w:tmpl w:val="6AEA3164"/>
+    <w:lvl w:ilvl="0">
+      <w:start w:val="1"/>
+      <w:numFmt w:val="decimal"/>
+      <w:lvlText w:val="%1."/>
+      <w:lvlJc w:val="left"/>
+      <w:pPr>
+        <w:tabs>
+          <w:tab w:val="num" w:pos="720"/>
+        </w:tabs>
+        <w:ind w:left="720" w:hanging="360"/>
+      </w:pPr>
+    </w:lvl>
+    <w:lvl w:ilvl="1" w:tentative="1">
+      <w:start w:val="1"/>
+      <w:numFmt w:val="decimal"/>
+      <w:lvlText w:val="%2."/>
+      <w:lvlJc w:val="left"/>
+      <w:pPr>
+        <w:tabs>
+          <w:tab w:val="num" w:pos="1440"/>
+        </w:tabs>
+        <w:ind w:left="1440" w:hanging="360"/>
+      </w:pPr>
+    </w:lvl>
+    <w:lvl w:ilvl="2" w:tentative="1">
+      <w:start w:val="1"/>
+      <w:numFmt w:val="decimal"/>
+      <w:lvlText w:val="%3."/>
+      <w:lvlJc w:val="left"/>
+      <w:pPr>
+        <w:tabs>
+          <w:tab w:val="num" w:pos="2160"/>
+        </w:tabs>
+        <w:ind w:left="2160" w:hanging="360"/>
+      </w:pPr>
+    </w:lvl>
+    <w:lvl w:ilvl="3" w:tentative="1">
+      <w:start w:val="1"/>
+      <w:numFmt w:val="decimal"/>
+      <w:lvlText w:val="%4."/>
+      <w:lvlJc w:val="left"/>
+      <w:pPr>
+        <w:tabs>
+          <w:tab w:val="num" w:pos="2880"/>
+        </w:tabs>
+        <w:ind w:left="2880" w:hanging="360"/>
+      </w:pPr>
+    </w:lvl>
+    <w:lvl w:ilvl="4" w:tentative="1">
+      <w:start w:val="1"/>
+      <w:numFmt w:val="decimal"/>
+      <w:lvlText w:val="%5."/>
+      <w:lvlJc w:val="left"/>
+      <w:pPr>
+        <w:tabs>
+          <w:tab w:val="num" w:pos="3600"/>
+        </w:tabs>
+        <w:ind w:left="3600" w:hanging="360"/>
+      </w:pPr>
+    </w:lvl>
+    <w:lvl w:ilvl="5" w:tentative="1">
+      <w:start w:val="1"/>
+      <w:numFmt w:val="decimal"/>
+      <w:lvlText w:val="%6."/>
+      <w:lvlJc w:val="left"/>
+      <w:pPr>
+        <w:tabs>
+          <w:tab w:val="num" w:pos="4320"/>
+        </w:tabs>
+        <w:ind w:left="4320" w:hanging="360"/>
+      </w:pPr>
+    </w:lvl>
+    <w:lvl w:ilvl="6" w:tentative="1">
+      <w:start w:val="1"/>
+      <w:numFmt w:val="decimal"/>
+      <w:lvlText w:val="%7."/>
+      <w:lvlJc w:val="left"/>
+      <w:pPr>
+        <w:tabs>
+          <w:tab w:val="num" w:pos="5040"/>
+        </w:tabs>
+        <w:ind w:left="5040" w:hanging="360"/>
+      </w:pPr>
+    </w:lvl>
+    <w:lvl w:ilvl="7" w:tentative="1">
+      <w:start w:val="1"/>
+      <w:numFmt w:val="decimal"/>
+      <w:lvlText w:val="%8."/>
+      <w:lvlJc w:val="left"/>
+      <w:pPr>
+        <w:tabs>
+          <w:tab w:val="num" w:pos="5760"/>
+        </w:tabs>
+        <w:ind w:left="5760" w:hanging="360"/>
+      </w:pPr>
+    </w:lvl>
+    <w:lvl w:ilvl="8" w:tentative="1">
+      <w:start w:val="1"/>
+      <w:numFmt w:val="decimal"/>
+      <w:lvlText w:val="%9."/>
+      <w:lvlJc w:val="left"/>
+      <w:pPr>
+        <w:tabs>
+          <w:tab w:val="num" w:pos="6480"/>
+        </w:tabs>
+        <w:ind w:left="6480" w:hanging="360"/>
+      </w:pPr>
+    </w:lvl>
+  </w:abstractNum>
+  <w:abstractNum w:abstractNumId="10">
     <w:nsid w:val="1C337E3F"/>
     <w:multiLevelType w:val="multilevel"/>
     <w:tmpl w:val="337A16C0"/>
@@ -8832,7 +9576,7 @@
       </w:rPr>
     </w:lvl>
   </w:abstractNum>
-  <w:abstractNum w:abstractNumId="9">
+  <w:abstractNum w:abstractNumId="11">
     <w:nsid w:val="1C7C7158"/>
     <w:multiLevelType w:val="hybridMultilevel"/>
     <w:tmpl w:val="1D9C5632"/>
@@ -8945,7 +9689,7 @@
       </w:rPr>
     </w:lvl>
   </w:abstractNum>
-  <w:abstractNum w:abstractNumId="10">
+  <w:abstractNum w:abstractNumId="12">
     <w:nsid w:val="1C9D5B4C"/>
     <w:multiLevelType w:val="multilevel"/>
     <w:tmpl w:val="5C94229E"/>
@@ -9094,7 +9838,7 @@
       </w:rPr>
     </w:lvl>
   </w:abstractNum>
-  <w:abstractNum w:abstractNumId="11">
+  <w:abstractNum w:abstractNumId="13">
     <w:nsid w:val="26485C72"/>
     <w:multiLevelType w:val="multilevel"/>
     <w:tmpl w:val="6C124B4E"/>
@@ -9288,7 +10032,7 @@
       </w:rPr>
     </w:lvl>
   </w:abstractNum>
-  <w:abstractNum w:abstractNumId="12">
+  <w:abstractNum w:abstractNumId="14">
     <w:nsid w:val="2BC5538B"/>
     <w:multiLevelType w:val="hybridMultilevel"/>
     <w:tmpl w:val="ECA400FA"/>
@@ -9401,7 +10145,7 @@
       </w:rPr>
     </w:lvl>
   </w:abstractNum>
-  <w:abstractNum w:abstractNumId="13">
+  <w:abstractNum w:abstractNumId="15">
     <w:nsid w:val="2DD75B54"/>
     <w:multiLevelType w:val="multilevel"/>
     <w:tmpl w:val="F7EEF282"/>
@@ -9514,7 +10258,7 @@
       </w:pPr>
     </w:lvl>
   </w:abstractNum>
-  <w:abstractNum w:abstractNumId="14">
+  <w:abstractNum w:abstractNumId="16">
     <w:nsid w:val="2F5A5779"/>
     <w:multiLevelType w:val="hybridMultilevel"/>
     <w:tmpl w:val="CEE84F1E"/>
@@ -9627,7 +10371,7 @@
       </w:rPr>
     </w:lvl>
   </w:abstractNum>
-  <w:abstractNum w:abstractNumId="15">
+  <w:abstractNum w:abstractNumId="17">
     <w:nsid w:val="319F5BC7"/>
     <w:multiLevelType w:val="hybridMultilevel"/>
     <w:tmpl w:val="4DAE8F80"/>
@@ -9740,7 +10484,7 @@
       </w:rPr>
     </w:lvl>
   </w:abstractNum>
-  <w:abstractNum w:abstractNumId="16">
+  <w:abstractNum w:abstractNumId="18">
     <w:nsid w:val="33377BA8"/>
     <w:multiLevelType w:val="hybridMultilevel"/>
     <w:tmpl w:val="5CA0CD40"/>
@@ -9853,7 +10597,156 @@
       </w:rPr>
     </w:lvl>
   </w:abstractNum>
-  <w:abstractNum w:abstractNumId="17">
+  <w:abstractNum w:abstractNumId="19">
+    <w:nsid w:val="349857BA"/>
+    <w:multiLevelType w:val="multilevel"/>
+    <w:tmpl w:val="9B8E3544"/>
+    <w:lvl w:ilvl="0">
+      <w:start w:val="1"/>
+      <w:numFmt w:val="bullet"/>
+      <w:lvlText w:val=""/>
+      <w:lvlJc w:val="left"/>
+      <w:pPr>
+        <w:tabs>
+          <w:tab w:val="num" w:pos="720"/>
+        </w:tabs>
+        <w:ind w:left="720" w:hanging="360"/>
+      </w:pPr>
+      <w:rPr>
+        <w:rFonts w:ascii="Symbol" w:hAnsi="Symbol" w:hint="default"/>
+        <w:sz w:val="20"/>
+      </w:rPr>
+    </w:lvl>
+    <w:lvl w:ilvl="1" w:tentative="1">
+      <w:start w:val="1"/>
+      <w:numFmt w:val="bullet"/>
+      <w:lvlText w:val="o"/>
+      <w:lvlJc w:val="left"/>
+      <w:pPr>
+        <w:tabs>
+          <w:tab w:val="num" w:pos="1440"/>
+        </w:tabs>
+        <w:ind w:left="1440" w:hanging="360"/>
+      </w:pPr>
+      <w:rPr>
+        <w:rFonts w:ascii="Courier New" w:hAnsi="Courier New" w:hint="default"/>
+        <w:sz w:val="20"/>
+      </w:rPr>
+    </w:lvl>
+    <w:lvl w:ilvl="2" w:tentative="1">
+      <w:start w:val="1"/>
+      <w:numFmt w:val="bullet"/>
+      <w:lvlText w:val=""/>
+      <w:lvlJc w:val="left"/>
+      <w:pPr>
+        <w:tabs>
+          <w:tab w:val="num" w:pos="2160"/>
+        </w:tabs>
+        <w:ind w:left="2160" w:hanging="360"/>
+      </w:pPr>
+      <w:rPr>
+        <w:rFonts w:ascii="Wingdings" w:hAnsi="Wingdings" w:hint="default"/>
+        <w:sz w:val="20"/>
+      </w:rPr>
+    </w:lvl>
+    <w:lvl w:ilvl="3" w:tentative="1">
+      <w:start w:val="1"/>
+      <w:numFmt w:val="bullet"/>
+      <w:lvlText w:val=""/>
+      <w:lvlJc w:val="left"/>
+      <w:pPr>
+        <w:tabs>
+          <w:tab w:val="num" w:pos="2880"/>
+        </w:tabs>
+        <w:ind w:left="2880" w:hanging="360"/>
+      </w:pPr>
+      <w:rPr>
+        <w:rFonts w:ascii="Wingdings" w:hAnsi="Wingdings" w:hint="default"/>
+        <w:sz w:val="20"/>
+      </w:rPr>
+    </w:lvl>
+    <w:lvl w:ilvl="4" w:tentative="1">
+      <w:start w:val="1"/>
+      <w:numFmt w:val="bullet"/>
+      <w:lvlText w:val=""/>
+      <w:lvlJc w:val="left"/>
+      <w:pPr>
+        <w:tabs>
+          <w:tab w:val="num" w:pos="3600"/>
+        </w:tabs>
+        <w:ind w:left="3600" w:hanging="360"/>
+      </w:pPr>
+      <w:rPr>
+        <w:rFonts w:ascii="Wingdings" w:hAnsi="Wingdings" w:hint="default"/>
+        <w:sz w:val="20"/>
+      </w:rPr>
+    </w:lvl>
+    <w:lvl w:ilvl="5" w:tentative="1">
+      <w:start w:val="1"/>
+      <w:numFmt w:val="bullet"/>
+      <w:lvlText w:val=""/>
+      <w:lvlJc w:val="left"/>
+      <w:pPr>
+        <w:tabs>
+          <w:tab w:val="num" w:pos="4320"/>
+        </w:tabs>
+        <w:ind w:left="4320" w:hanging="360"/>
+      </w:pPr>
+      <w:rPr>
+        <w:rFonts w:ascii="Wingdings" w:hAnsi="Wingdings" w:hint="default"/>
+        <w:sz w:val="20"/>
+      </w:rPr>
+    </w:lvl>
+    <w:lvl w:ilvl="6" w:tentative="1">
+      <w:start w:val="1"/>
+      <w:numFmt w:val="bullet"/>
+      <w:lvlText w:val=""/>
+      <w:lvlJc w:val="left"/>
+      <w:pPr>
+        <w:tabs>
+          <w:tab w:val="num" w:pos="5040"/>
+        </w:tabs>
+        <w:ind w:left="5040" w:hanging="360"/>
+      </w:pPr>
+      <w:rPr>
+        <w:rFonts w:ascii="Wingdings" w:hAnsi="Wingdings" w:hint="default"/>
+        <w:sz w:val="20"/>
+      </w:rPr>
+    </w:lvl>
+    <w:lvl w:ilvl="7" w:tentative="1">
+      <w:start w:val="1"/>
+      <w:numFmt w:val="bullet"/>
+      <w:lvlText w:val=""/>
+      <w:lvlJc w:val="left"/>
+      <w:pPr>
+        <w:tabs>
+          <w:tab w:val="num" w:pos="5760"/>
+        </w:tabs>
+        <w:ind w:left="5760" w:hanging="360"/>
+      </w:pPr>
+      <w:rPr>
+        <w:rFonts w:ascii="Wingdings" w:hAnsi="Wingdings" w:hint="default"/>
+        <w:sz w:val="20"/>
+      </w:rPr>
+    </w:lvl>
+    <w:lvl w:ilvl="8" w:tentative="1">
+      <w:start w:val="1"/>
+      <w:numFmt w:val="bullet"/>
+      <w:lvlText w:val=""/>
+      <w:lvlJc w:val="left"/>
+      <w:pPr>
+        <w:tabs>
+          <w:tab w:val="num" w:pos="6480"/>
+        </w:tabs>
+        <w:ind w:left="6480" w:hanging="360"/>
+      </w:pPr>
+      <w:rPr>
+        <w:rFonts w:ascii="Wingdings" w:hAnsi="Wingdings" w:hint="default"/>
+        <w:sz w:val="20"/>
+      </w:rPr>
+    </w:lvl>
+  </w:abstractNum>
+  <w:abstractNum w:abstractNumId="20">
     <w:nsid w:val="34D03EEE"/>
     <w:multiLevelType w:val="hybridMultilevel"/>
     <w:tmpl w:val="F60E25E4"/>
@@ -9966,7 +10859,7 @@
       </w:rPr>
     </w:lvl>
   </w:abstractNum>
-  <w:abstractNum w:abstractNumId="18">
+  <w:abstractNum w:abstractNumId="21">
     <w:nsid w:val="393C041F"/>
     <w:multiLevelType w:val="hybridMultilevel"/>
     <w:tmpl w:val="6F08E194"/>
@@ -10079,7 +10972,7 @@
       </w:rPr>
     </w:lvl>
   </w:abstractNum>
-  <w:abstractNum w:abstractNumId="19">
+  <w:abstractNum w:abstractNumId="22">
     <w:nsid w:val="3B921A96"/>
     <w:multiLevelType w:val="hybridMultilevel"/>
     <w:tmpl w:val="4A181346"/>
@@ -10192,7 +11085,156 @@
       </w:rPr>
     </w:lvl>
   </w:abstractNum>
-  <w:abstractNum w:abstractNumId="20">
+  <w:abstractNum w:abstractNumId="23">
+    <w:nsid w:val="3BD403AD"/>
+    <w:multiLevelType w:val="multilevel"/>
+    <w:tmpl w:val="6BFC41AA"/>
+    <w:lvl w:ilvl="0">
+      <w:start w:val="1"/>
+      <w:numFmt w:val="bullet"/>
+      <w:lvlText w:val=""/>
+      <w:lvlJc w:val="left"/>
+      <w:pPr>
+        <w:tabs>
+          <w:tab w:val="num" w:pos="720"/>
+        </w:tabs>
+        <w:ind w:left="720" w:hanging="360"/>
+      </w:pPr>
+      <w:rPr>
+        <w:rFonts w:ascii="Symbol" w:hAnsi="Symbol" w:hint="default"/>
+        <w:sz w:val="20"/>
+      </w:rPr>
+    </w:lvl>
+    <w:lvl w:ilvl="1" w:tentative="1">
+      <w:start w:val="1"/>
+      <w:numFmt w:val="bullet"/>
+      <w:lvlText w:val="o"/>
+      <w:lvlJc w:val="left"/>
+      <w:pPr>
+        <w:tabs>
+          <w:tab w:val="num" w:pos="1440"/>
+        </w:tabs>
+        <w:ind w:left="1440" w:hanging="360"/>
+      </w:pPr>
+      <w:rPr>
+        <w:rFonts w:ascii="Courier New" w:hAnsi="Courier New" w:hint="default"/>
+        <w:sz w:val="20"/>
+      </w:rPr>
+    </w:lvl>
+    <w:lvl w:ilvl="2" w:tentative="1">
+      <w:start w:val="1"/>
+      <w:numFmt w:val="bullet"/>
+      <w:lvlText w:val=""/>
+      <w:lvlJc w:val="left"/>
+      <w:pPr>
+        <w:tabs>
+          <w:tab w:val="num" w:pos="2160"/>
+        </w:tabs>
+        <w:ind w:left="2160" w:hanging="360"/>
+      </w:pPr>
+      <w:rPr>
+        <w:rFonts w:ascii="Wingdings" w:hAnsi="Wingdings" w:hint="default"/>
+        <w:sz w:val="20"/>
+      </w:rPr>
+    </w:lvl>
+    <w:lvl w:ilvl="3" w:tentative="1">
+      <w:start w:val="1"/>
+      <w:numFmt w:val="bullet"/>
+      <w:lvlText w:val=""/>
+      <w:lvlJc w:val="left"/>
+      <w:pPr>
+        <w:tabs>
+          <w:tab w:val="num" w:pos="2880"/>
+        </w:tabs>
+        <w:ind w:left="2880" w:hanging="360"/>
+      </w:pPr>
+      <w:rPr>
+        <w:rFonts w:ascii="Wingdings" w:hAnsi="Wingdings" w:hint="default"/>
+        <w:sz w:val="20"/>
+      </w:rPr>
+    </w:lvl>
+    <w:lvl w:ilvl="4" w:tentative="1">
+      <w:start w:val="1"/>
+      <w:numFmt w:val="bullet"/>
+      <w:lvlText w:val=""/>
+      <w:lvlJc w:val="left"/>
+      <w:pPr>
+        <w:tabs>
+          <w:tab w:val="num" w:pos="3600"/>
+        </w:tabs>
+        <w:ind w:left="3600" w:hanging="360"/>
+      </w:pPr>
+      <w:rPr>
+        <w:rFonts w:ascii="Wingdings" w:hAnsi="Wingdings" w:hint="default"/>
+        <w:sz w:val="20"/>
+      </w:rPr>
+    </w:lvl>
+    <w:lvl w:ilvl="5" w:tentative="1">
+      <w:start w:val="1"/>
+      <w:numFmt w:val="bullet"/>
+      <w:lvlText w:val=""/>
+      <w:lvlJc w:val="left"/>
+      <w:pPr>
+        <w:tabs>
+          <w:tab w:val="num" w:pos="4320"/>
+        </w:tabs>
+        <w:ind w:left="4320" w:hanging="360"/>
+      </w:pPr>
+      <w:rPr>
+        <w:rFonts w:ascii="Wingdings" w:hAnsi="Wingdings" w:hint="default"/>
+        <w:sz w:val="20"/>
+      </w:rPr>
+    </w:lvl>
+    <w:lvl w:ilvl="6" w:tentative="1">
+      <w:start w:val="1"/>
+      <w:numFmt w:val="bullet"/>
+      <w:lvlText w:val=""/>
+      <w:lvlJc w:val="left"/>
+      <w:pPr>
+        <w:tabs>
+          <w:tab w:val="num" w:pos="5040"/>
+        </w:tabs>
+        <w:ind w:left="5040" w:hanging="360"/>
+      </w:pPr>
+      <w:rPr>
+        <w:rFonts w:ascii="Wingdings" w:hAnsi="Wingdings" w:hint="default"/>
+        <w:sz w:val="20"/>
+      </w:rPr>
+    </w:lvl>
+    <w:lvl w:ilvl="7" w:tentative="1">
+      <w:start w:val="1"/>
+      <w:numFmt w:val="bullet"/>
+      <w:lvlText w:val=""/>
+      <w:lvlJc w:val="left"/>
+      <w:pPr>
+        <w:tabs>
+          <w:tab w:val="num" w:pos="5760"/>
+        </w:tabs>
+        <w:ind w:left="5760" w:hanging="360"/>
+      </w:pPr>
+      <w:rPr>
+        <w:rFonts w:ascii="Wingdings" w:hAnsi="Wingdings" w:hint="default"/>
+        <w:sz w:val="20"/>
+      </w:rPr>
+    </w:lvl>
+    <w:lvl w:ilvl="8" w:tentative="1">
+      <w:start w:val="1"/>
+      <w:numFmt w:val="bullet"/>
+      <w:lvlText w:val=""/>
+      <w:lvlJc w:val="left"/>
+      <w:pPr>
+        <w:tabs>
+          <w:tab w:val="num" w:pos="6480"/>
+        </w:tabs>
+        <w:ind w:left="6480" w:hanging="360"/>
+      </w:pPr>
+      <w:rPr>
+        <w:rFonts w:ascii="Wingdings" w:hAnsi="Wingdings" w:hint="default"/>
+        <w:sz w:val="20"/>
+      </w:rPr>
+    </w:lvl>
+  </w:abstractNum>
+  <w:abstractNum w:abstractNumId="24">
     <w:nsid w:val="3CCE6268"/>
     <w:multiLevelType w:val="hybridMultilevel"/>
     <w:tmpl w:val="E1C6F7EE"/>
@@ -10308,7 +11350,7 @@
       </w:rPr>
     </w:lvl>
   </w:abstractNum>
-  <w:abstractNum w:abstractNumId="21">
+  <w:abstractNum w:abstractNumId="25">
     <w:nsid w:val="400E2357"/>
     <w:multiLevelType w:val="hybridMultilevel"/>
     <w:tmpl w:val="D0A86576"/>
@@ -10424,7 +11466,7 @@
       </w:rPr>
     </w:lvl>
   </w:abstractNum>
-  <w:abstractNum w:abstractNumId="22">
+  <w:abstractNum w:abstractNumId="26">
     <w:nsid w:val="44622599"/>
     <w:multiLevelType w:val="hybridMultilevel"/>
     <w:tmpl w:val="4FAC04CC"/>
@@ -10537,7 +11579,7 @@
       </w:rPr>
     </w:lvl>
   </w:abstractNum>
-  <w:abstractNum w:abstractNumId="23">
+  <w:abstractNum w:abstractNumId="27">
     <w:nsid w:val="47926F7B"/>
     <w:multiLevelType w:val="multilevel"/>
     <w:tmpl w:val="2E7EDC5A"/>
@@ -10686,7 +11728,7 @@
       </w:rPr>
     </w:lvl>
   </w:abstractNum>
-  <w:abstractNum w:abstractNumId="24">
+  <w:abstractNum w:abstractNumId="28">
     <w:nsid w:val="4DA61466"/>
     <w:multiLevelType w:val="hybridMultilevel"/>
     <w:tmpl w:val="CB04E640"/>
@@ -10798,7 +11840,7 @@
       </w:rPr>
     </w:lvl>
   </w:abstractNum>
-  <w:abstractNum w:abstractNumId="25">
+  <w:abstractNum w:abstractNumId="29">
     <w:nsid w:val="539846C5"/>
     <w:multiLevelType w:val="multilevel"/>
     <w:tmpl w:val="62805D4C"/>
@@ -10911,7 +11953,7 @@
       </w:pPr>
     </w:lvl>
   </w:abstractNum>
-  <w:abstractNum w:abstractNumId="26">
+  <w:abstractNum w:abstractNumId="30">
     <w:nsid w:val="5A234073"/>
     <w:multiLevelType w:val="hybridMultilevel"/>
     <w:tmpl w:val="7F9C1B3C"/>
@@ -11024,7 +12066,7 @@
       </w:rPr>
     </w:lvl>
   </w:abstractNum>
-  <w:abstractNum w:abstractNumId="27">
+  <w:abstractNum w:abstractNumId="31">
     <w:nsid w:val="5B3304F5"/>
     <w:multiLevelType w:val="hybridMultilevel"/>
     <w:tmpl w:val="C2560B30"/>
@@ -11140,7 +12182,7 @@
       </w:rPr>
     </w:lvl>
   </w:abstractNum>
-  <w:abstractNum w:abstractNumId="28">
+  <w:abstractNum w:abstractNumId="32">
     <w:nsid w:val="5EE11ECA"/>
     <w:multiLevelType w:val="hybridMultilevel"/>
     <w:tmpl w:val="D69822A4"/>
@@ -11253,7 +12295,7 @@
       </w:rPr>
     </w:lvl>
   </w:abstractNum>
-  <w:abstractNum w:abstractNumId="29">
+  <w:abstractNum w:abstractNumId="33">
     <w:nsid w:val="635214CF"/>
     <w:multiLevelType w:val="hybridMultilevel"/>
     <w:tmpl w:val="ED58FB36"/>
@@ -11369,7 +12411,7 @@
       </w:rPr>
     </w:lvl>
   </w:abstractNum>
-  <w:abstractNum w:abstractNumId="30">
+  <w:abstractNum w:abstractNumId="34">
     <w:nsid w:val="64AD0723"/>
     <w:multiLevelType w:val="multilevel"/>
     <w:tmpl w:val="04D84110"/>
@@ -11518,7 +12560,7 @@
       </w:rPr>
     </w:lvl>
   </w:abstractNum>
-  <w:abstractNum w:abstractNumId="31">
+  <w:abstractNum w:abstractNumId="35">
     <w:nsid w:val="6762558D"/>
     <w:multiLevelType w:val="multilevel"/>
     <w:tmpl w:val="B6C08A50"/>
@@ -11631,7 +12673,7 @@
       </w:pPr>
     </w:lvl>
   </w:abstractNum>
-  <w:abstractNum w:abstractNumId="32">
+  <w:abstractNum w:abstractNumId="36">
     <w:nsid w:val="69507253"/>
     <w:multiLevelType w:val="hybridMultilevel"/>
     <w:tmpl w:val="69D0DC16"/>
@@ -11744,7 +12786,7 @@
       </w:rPr>
     </w:lvl>
   </w:abstractNum>
-  <w:abstractNum w:abstractNumId="33">
+  <w:abstractNum w:abstractNumId="37">
     <w:nsid w:val="6CD4432F"/>
     <w:multiLevelType w:val="multilevel"/>
     <w:tmpl w:val="297837FA"/>
@@ -11857,7 +12899,7 @@
       </w:pPr>
     </w:lvl>
   </w:abstractNum>
-  <w:abstractNum w:abstractNumId="34">
+  <w:abstractNum w:abstractNumId="38">
     <w:nsid w:val="6E6D0CAE"/>
     <w:multiLevelType w:val="multilevel"/>
     <w:tmpl w:val="5D8AF496"/>
@@ -12006,7 +13048,7 @@
       </w:rPr>
     </w:lvl>
   </w:abstractNum>
-  <w:abstractNum w:abstractNumId="35">
+  <w:abstractNum w:abstractNumId="39">
     <w:nsid w:val="7D644609"/>
     <w:multiLevelType w:val="multilevel"/>
     <w:tmpl w:val="1F80F3F6"/>
@@ -12155,7 +13197,7 @@
       </w:rPr>
     </w:lvl>
   </w:abstractNum>
-  <w:abstractNum w:abstractNumId="36">
+  <w:abstractNum w:abstractNumId="40">
     <w:nsid w:val="7F3B5B96"/>
     <w:multiLevelType w:val="multilevel"/>
     <w:tmpl w:val="B90C7878"/>
@@ -12305,40 +13347,40 @@
     </w:lvl>
   </w:abstractNum>
   <w:num w:numId="1">
-    <w:abstractNumId w:val="9"/>
+    <w:abstractNumId w:val="11"/>
   </w:num>
   <w:num w:numId="2">
     <w:abstractNumId w:val="1"/>
   </w:num>
   <w:num w:numId="3">
-    <w:abstractNumId w:val="28"/>
+    <w:abstractNumId w:val="32"/>
   </w:num>
   <w:num w:numId="4">
+    <w:abstractNumId w:val="21"/>
+  </w:num>
+  <w:num w:numId="5">
+    <w:abstractNumId w:val="22"/>
+  </w:num>
+  <w:num w:numId="6">
+    <w:abstractNumId w:val="17"/>
+  </w:num>
+  <w:num w:numId="7">
+    <w:abstractNumId w:val="36"/>
+  </w:num>
+  <w:num w:numId="8">
+    <w:abstractNumId w:val="30"/>
+  </w:num>
+  <w:num w:numId="9">
+    <w:abstractNumId w:val="6"/>
+  </w:num>
+  <w:num w:numId="10">
     <w:abstractNumId w:val="18"/>
   </w:num>
-  <w:num w:numId="5">
-    <w:abstractNumId w:val="19"/>
-  </w:num>
-  <w:num w:numId="6">
-    <w:abstractNumId w:val="15"/>
-  </w:num>
-  <w:num w:numId="7">
-    <w:abstractNumId w:val="32"/>
-  </w:num>
-  <w:num w:numId="8">
-    <w:abstractNumId w:val="26"/>
-  </w:num>
-  <w:num w:numId="9">
-    <w:abstractNumId w:val="5"/>
-  </w:num>
-  <w:num w:numId="10">
-    <w:abstractNumId w:val="16"/>
-  </w:num>
   <w:num w:numId="11">
-    <w:abstractNumId w:val="12"/>
+    <w:abstractNumId w:val="14"/>
   </w:num>
   <w:num w:numId="12">
-    <w:abstractNumId w:val="23"/>
+    <w:abstractNumId w:val="27"/>
     <w:lvlOverride w:ilvl="0">
       <w:lvl w:ilvl="0">
         <w:numFmt w:val="bullet"/>
@@ -12358,7 +13400,7 @@
     </w:lvlOverride>
   </w:num>
   <w:num w:numId="13">
-    <w:abstractNumId w:val="23"/>
+    <w:abstractNumId w:val="27"/>
     <w:lvlOverride w:ilvl="0">
       <w:lvl w:ilvl="0">
         <w:numFmt w:val="bullet"/>
@@ -12398,22 +13440,22 @@
     <w:abstractNumId w:val="0"/>
   </w:num>
   <w:num w:numId="15">
-    <w:abstractNumId w:val="21"/>
+    <w:abstractNumId w:val="25"/>
   </w:num>
   <w:num w:numId="16">
-    <w:abstractNumId w:val="20"/>
+    <w:abstractNumId w:val="24"/>
   </w:num>
   <w:num w:numId="17">
-    <w:abstractNumId w:val="6"/>
+    <w:abstractNumId w:val="7"/>
   </w:num>
   <w:num w:numId="18">
-    <w:abstractNumId w:val="29"/>
+    <w:abstractNumId w:val="33"/>
   </w:num>
   <w:num w:numId="19">
-    <w:abstractNumId w:val="27"/>
+    <w:abstractNumId w:val="31"/>
   </w:num>
   <w:num w:numId="20">
-    <w:abstractNumId w:val="7"/>
+    <w:abstractNumId w:val="8"/>
   </w:num>
   <w:num w:numId="21">
     <w:abstractNumId w:val="1"/>
@@ -12425,58 +13467,70 @@
     <w:abstractNumId w:val="1"/>
   </w:num>
   <w:num w:numId="24">
-    <w:abstractNumId w:val="24"/>
+    <w:abstractNumId w:val="28"/>
   </w:num>
   <w:num w:numId="25">
-    <w:abstractNumId w:val="22"/>
+    <w:abstractNumId w:val="26"/>
   </w:num>
   <w:num w:numId="26">
-    <w:abstractNumId w:val="17"/>
+    <w:abstractNumId w:val="20"/>
   </w:num>
   <w:num w:numId="27">
-    <w:abstractNumId w:val="14"/>
+    <w:abstractNumId w:val="16"/>
   </w:num>
   <w:num w:numId="28">
-    <w:abstractNumId w:val="3"/>
+    <w:abstractNumId w:val="4"/>
   </w:num>
   <w:num w:numId="29">
-    <w:abstractNumId w:val="11"/>
+    <w:abstractNumId w:val="13"/>
   </w:num>
   <w:num w:numId="30">
-    <w:abstractNumId w:val="8"/>
+    <w:abstractNumId w:val="10"/>
   </w:num>
   <w:num w:numId="31">
-    <w:abstractNumId w:val="25"/>
+    <w:abstractNumId w:val="29"/>
   </w:num>
   <w:num w:numId="32">
-    <w:abstractNumId w:val="36"/>
+    <w:abstractNumId w:val="40"/>
   </w:num>
   <w:num w:numId="33">
-    <w:abstractNumId w:val="31"/>
+    <w:abstractNumId w:val="35"/>
   </w:num>
   <w:num w:numId="34">
-    <w:abstractNumId w:val="35"/>
+    <w:abstractNumId w:val="39"/>
   </w:num>
   <w:num w:numId="35">
-    <w:abstractNumId w:val="30"/>
+    <w:abstractNumId w:val="34"/>
   </w:num>
   <w:num w:numId="36">
     <w:abstractNumId w:val="2"/>
   </w:num>
   <w:num w:numId="37">
-    <w:abstractNumId w:val="33"/>
+    <w:abstractNumId w:val="37"/>
   </w:num>
   <w:num w:numId="38">
-    <w:abstractNumId w:val="4"/>
+    <w:abstractNumId w:val="5"/>
   </w:num>
   <w:num w:numId="39">
-    <w:abstractNumId w:val="34"/>
+    <w:abstractNumId w:val="38"/>
   </w:num>
   <w:num w:numId="40">
-    <w:abstractNumId w:val="10"/>
+    <w:abstractNumId w:val="12"/>
   </w:num>
   <w:num w:numId="41">
-    <w:abstractNumId w:val="13"/>
+    <w:abstractNumId w:val="15"/>
+  </w:num>
+  <w:num w:numId="42">
+    <w:abstractNumId w:val="23"/>
+  </w:num>
+  <w:num w:numId="43">
+    <w:abstractNumId w:val="19"/>
+  </w:num>
+  <w:num w:numId="44">
+    <w:abstractNumId w:val="3"/>
+  </w:num>
+  <w:num w:numId="45">
+    <w:abstractNumId w:val="9"/>
   </w:num>
   <w:numIdMacAtCleanup w:val="9"/>
 </w:numbering>
@@ -13653,6 +14707,13 @@
       <w:i/>
     </w:rPr>
   </w:style>
+  <w:style w:type="character" w:styleId="PageNumber">
+    <w:name w:val="page number"/>
+    <w:basedOn w:val="DefaultParagraphFont"/>
+    <w:semiHidden/>
+    <w:unhideWhenUsed/>
+    <w:rsid w:val="00F0298B"/>
+  </w:style>
 </w:styles>
 </file>
 
@@ -14105,7 +15166,7 @@
 </file>
 
 <file path=customXml/itemProps4.xml><?xml version="1.0" encoding="utf-8"?>
-<ds:datastoreItem xmlns:ds="http://schemas.openxmlformats.org/officeDocument/2006/customXml" ds:itemID="{60DAEC9B-EE6E-614C-933A-5ECD00E41D78}">
+<ds:datastoreItem xmlns:ds="http://schemas.openxmlformats.org/officeDocument/2006/customXml" ds:itemID="{B4C31939-F93E-4440-AC82-9975BC94D220}">
   <ds:schemaRefs>
     <ds:schemaRef ds:uri="http://schemas.openxmlformats.org/officeDocument/2006/bibliography"/>
   </ds:schemaRefs>

</xml_diff>

<commit_message>
Requirements document ready for approva.
</commit_message>
<xml_diff>
--- a/Documents/External/Common/CML000001 Requirements CommLib.docx
+++ b/Documents/External/Common/CML000001 Requirements CommLib.docx
@@ -171,7 +171,7 @@
       <w:r>
         <w:fldChar w:fldCharType="separate"/>
       </w:r>
-      <w:hyperlink w:anchor="_Toc488301653" w:history="1">
+      <w:hyperlink w:anchor="_Toc499198228" w:history="1">
         <w:r>
           <w:rPr>
             <w:rStyle w:val="Hyperlink"/>
@@ -216,7 +216,7 @@
             <w:noProof/>
             <w:webHidden/>
           </w:rPr>
-          <w:instrText xml:space="preserve"> PAGEREF _Toc488301653 \h </w:instrText>
+          <w:instrText xml:space="preserve"> PAGEREF _Toc499198228 \h </w:instrText>
         </w:r>
         <w:r>
           <w:rPr>
@@ -262,7 +262,7 @@
           <w:lang w:val="en-GB" w:eastAsia="en-GB"/>
         </w:rPr>
       </w:pPr>
-      <w:hyperlink w:anchor="_Toc488301654" w:history="1">
+      <w:hyperlink w:anchor="_Toc499198229" w:history="1">
         <w:r>
           <w:rPr>
             <w:rStyle w:val="Hyperlink"/>
@@ -306,7 +306,7 @@
             <w:noProof/>
             <w:webHidden/>
           </w:rPr>
-          <w:instrText xml:space="preserve"> PAGEREF _Toc488301654 \h </w:instrText>
+          <w:instrText xml:space="preserve"> PAGEREF _Toc499198229 \h </w:instrText>
         </w:r>
         <w:r>
           <w:rPr>
@@ -352,7 +352,7 @@
           <w:lang w:val="en-GB" w:eastAsia="en-GB"/>
         </w:rPr>
       </w:pPr>
-      <w:hyperlink w:anchor="_Toc488301655" w:history="1">
+      <w:hyperlink w:anchor="_Toc499198230" w:history="1">
         <w:r>
           <w:rPr>
             <w:rStyle w:val="Hyperlink"/>
@@ -396,7 +396,7 @@
             <w:noProof/>
             <w:webHidden/>
           </w:rPr>
-          <w:instrText xml:space="preserve"> PAGEREF _Toc488301655 \h </w:instrText>
+          <w:instrText xml:space="preserve"> PAGEREF _Toc499198230 \h </w:instrText>
         </w:r>
         <w:r>
           <w:rPr>
@@ -442,7 +442,7 @@
           <w:lang w:val="en-GB" w:eastAsia="en-GB"/>
         </w:rPr>
       </w:pPr>
-      <w:hyperlink w:anchor="_Toc488301656" w:history="1">
+      <w:hyperlink w:anchor="_Toc499198231" w:history="1">
         <w:r>
           <w:rPr>
             <w:rStyle w:val="Hyperlink"/>
@@ -486,7 +486,7 @@
             <w:noProof/>
             <w:webHidden/>
           </w:rPr>
-          <w:instrText xml:space="preserve"> PAGEREF _Toc488301656 \h </w:instrText>
+          <w:instrText xml:space="preserve"> PAGEREF _Toc499198231 \h </w:instrText>
         </w:r>
         <w:r>
           <w:rPr>
@@ -532,7 +532,7 @@
           <w:lang w:val="en-GB" w:eastAsia="en-GB"/>
         </w:rPr>
       </w:pPr>
-      <w:hyperlink w:anchor="_Toc488301657" w:history="1">
+      <w:hyperlink w:anchor="_Toc499198232" w:history="1">
         <w:r>
           <w:rPr>
             <w:rStyle w:val="Hyperlink"/>
@@ -576,7 +576,7 @@
             <w:noProof/>
             <w:webHidden/>
           </w:rPr>
-          <w:instrText xml:space="preserve"> PAGEREF _Toc488301657 \h </w:instrText>
+          <w:instrText xml:space="preserve"> PAGEREF _Toc499198232 \h </w:instrText>
         </w:r>
         <w:r>
           <w:rPr>
@@ -619,7 +619,7 @@
           <w:lang w:val="en-GB" w:eastAsia="en-GB"/>
         </w:rPr>
       </w:pPr>
-      <w:hyperlink w:anchor="_Toc488301658" w:history="1">
+      <w:hyperlink w:anchor="_Toc499198233" w:history="1">
         <w:r>
           <w:rPr>
             <w:rStyle w:val="Hyperlink"/>
@@ -664,7 +664,7 @@
             <w:noProof/>
             <w:webHidden/>
           </w:rPr>
-          <w:instrText xml:space="preserve"> PAGEREF _Toc488301658 \h </w:instrText>
+          <w:instrText xml:space="preserve"> PAGEREF _Toc499198233 \h </w:instrText>
         </w:r>
         <w:r>
           <w:rPr>
@@ -684,7 +684,7 @@
             <w:noProof/>
             <w:webHidden/>
           </w:rPr>
-          <w:t>5</w:t>
+          <w:t>4</w:t>
         </w:r>
         <w:r>
           <w:rPr>
@@ -707,7 +707,7 @@
           <w:lang w:val="en-GB" w:eastAsia="en-GB"/>
         </w:rPr>
       </w:pPr>
-      <w:hyperlink w:anchor="_Toc488301659" w:history="1">
+      <w:hyperlink w:anchor="_Toc499198234" w:history="1">
         <w:r>
           <w:rPr>
             <w:rStyle w:val="Hyperlink"/>
@@ -752,7 +752,7 @@
             <w:noProof/>
             <w:webHidden/>
           </w:rPr>
-          <w:instrText xml:space="preserve"> PAGEREF _Toc488301659 \h </w:instrText>
+          <w:instrText xml:space="preserve"> PAGEREF _Toc499198234 \h </w:instrText>
         </w:r>
         <w:r>
           <w:rPr>
@@ -772,7 +772,7 @@
             <w:noProof/>
             <w:webHidden/>
           </w:rPr>
-          <w:t>5</w:t>
+          <w:t>4</w:t>
         </w:r>
         <w:r>
           <w:rPr>
@@ -798,7 +798,7 @@
           <w:lang w:val="en-GB" w:eastAsia="en-GB"/>
         </w:rPr>
       </w:pPr>
-      <w:hyperlink w:anchor="_Toc488301660" w:history="1">
+      <w:hyperlink w:anchor="_Toc499198235" w:history="1">
         <w:r>
           <w:rPr>
             <w:rStyle w:val="Hyperlink"/>
@@ -842,7 +842,7 @@
             <w:noProof/>
             <w:webHidden/>
           </w:rPr>
-          <w:instrText xml:space="preserve"> PAGEREF _Toc488301660 \h </w:instrText>
+          <w:instrText xml:space="preserve"> PAGEREF _Toc499198235 \h </w:instrText>
         </w:r>
         <w:r>
           <w:rPr>
@@ -862,7 +862,7 @@
             <w:noProof/>
             <w:webHidden/>
           </w:rPr>
-          <w:t>5</w:t>
+          <w:t>4</w:t>
         </w:r>
         <w:r>
           <w:rPr>
@@ -888,7 +888,7 @@
           <w:lang w:val="en-GB" w:eastAsia="en-GB"/>
         </w:rPr>
       </w:pPr>
-      <w:hyperlink w:anchor="_Toc488301661" w:history="1">
+      <w:hyperlink w:anchor="_Toc499198236" w:history="1">
         <w:r>
           <w:rPr>
             <w:rStyle w:val="Hyperlink"/>
@@ -932,7 +932,7 @@
             <w:noProof/>
             <w:webHidden/>
           </w:rPr>
-          <w:instrText xml:space="preserve"> PAGEREF _Toc488301661 \h </w:instrText>
+          <w:instrText xml:space="preserve"> PAGEREF _Toc499198236 \h </w:instrText>
         </w:r>
         <w:r>
           <w:rPr>
@@ -952,7 +952,7 @@
             <w:noProof/>
             <w:webHidden/>
           </w:rPr>
-          <w:t>5</w:t>
+          <w:t>4</w:t>
         </w:r>
         <w:r>
           <w:rPr>
@@ -978,13 +978,103 @@
           <w:lang w:val="en-GB" w:eastAsia="en-GB"/>
         </w:rPr>
       </w:pPr>
-      <w:hyperlink w:anchor="_Toc488301662" w:history="1">
+      <w:hyperlink w:anchor="_Toc499198237" w:history="1">
         <w:r>
           <w:rPr>
             <w:rStyle w:val="Hyperlink"/>
             <w:noProof/>
           </w:rPr>
           <w:t>3.1.2</w:t>
+        </w:r>
+        <w:r>
+          <w:rPr>
+            <w:rFonts w:asciiTheme="minorHAnsi" w:eastAsiaTheme="minorEastAsia" w:hAnsiTheme="minorHAnsi" w:cstheme="minorBidi"/>
+            <w:noProof/>
+            <w:sz w:val="24"/>
+            <w:szCs w:val="24"/>
+            <w:lang w:val="en-GB" w:eastAsia="en-GB"/>
+          </w:rPr>
+          <w:tab/>
+        </w:r>
+        <w:r>
+          <w:rPr>
+            <w:rStyle w:val="Hyperlink"/>
+            <w:noProof/>
+          </w:rPr>
+          <w:t>Function/Feature Requirements</w:t>
+        </w:r>
+        <w:r>
+          <w:rPr>
+            <w:noProof/>
+            <w:webHidden/>
+          </w:rPr>
+          <w:tab/>
+        </w:r>
+        <w:r>
+          <w:rPr>
+            <w:noProof/>
+            <w:webHidden/>
+          </w:rPr>
+          <w:fldChar w:fldCharType="begin"/>
+        </w:r>
+        <w:r>
+          <w:rPr>
+            <w:noProof/>
+            <w:webHidden/>
+          </w:rPr>
+          <w:instrText xml:space="preserve"> PAGEREF _Toc499198237 \h </w:instrText>
+        </w:r>
+        <w:r>
+          <w:rPr>
+            <w:noProof/>
+            <w:webHidden/>
+          </w:rPr>
+        </w:r>
+        <w:r>
+          <w:rPr>
+            <w:noProof/>
+            <w:webHidden/>
+          </w:rPr>
+          <w:fldChar w:fldCharType="separate"/>
+        </w:r>
+        <w:r>
+          <w:rPr>
+            <w:noProof/>
+            <w:webHidden/>
+          </w:rPr>
+          <w:t>7</w:t>
+        </w:r>
+        <w:r>
+          <w:rPr>
+            <w:noProof/>
+            <w:webHidden/>
+          </w:rPr>
+          <w:fldChar w:fldCharType="end"/>
+        </w:r>
+      </w:hyperlink>
+    </w:p>
+    <w:p>
+      <w:pPr>
+        <w:pStyle w:val="TOC3"/>
+        <w:tabs>
+          <w:tab w:val="left" w:pos="1200"/>
+          <w:tab w:val="right" w:leader="dot" w:pos="9631"/>
+        </w:tabs>
+        <w:rPr>
+          <w:rFonts w:asciiTheme="minorHAnsi" w:eastAsiaTheme="minorEastAsia" w:hAnsiTheme="minorHAnsi" w:cstheme="minorBidi"/>
+          <w:noProof/>
+          <w:sz w:val="24"/>
+          <w:szCs w:val="24"/>
+          <w:lang w:val="en-GB" w:eastAsia="en-GB"/>
+        </w:rPr>
+      </w:pPr>
+      <w:hyperlink w:anchor="_Toc499198238" w:history="1">
+        <w:r>
+          <w:rPr>
+            <w:rStyle w:val="Hyperlink"/>
+            <w:noProof/>
+          </w:rPr>
+          <w:t>3.1.3</w:t>
         </w:r>
         <w:r>
           <w:rPr>
@@ -1022,7 +1112,7 @@
             <w:noProof/>
             <w:webHidden/>
           </w:rPr>
-          <w:instrText xml:space="preserve"> PAGEREF _Toc488301662 \h </w:instrText>
+          <w:instrText xml:space="preserve"> PAGEREF _Toc499198238 \h </w:instrText>
         </w:r>
         <w:r>
           <w:rPr>
@@ -1042,7 +1132,7 @@
             <w:noProof/>
             <w:webHidden/>
           </w:rPr>
-          <w:t>9</w:t>
+          <w:t>10</w:t>
         </w:r>
         <w:r>
           <w:rPr>
@@ -1055,96 +1145,6 @@
     </w:p>
     <w:p>
       <w:pPr>
-        <w:pStyle w:val="TOC3"/>
-        <w:tabs>
-          <w:tab w:val="left" w:pos="1200"/>
-          <w:tab w:val="right" w:leader="dot" w:pos="9631"/>
-        </w:tabs>
-        <w:rPr>
-          <w:rFonts w:asciiTheme="minorHAnsi" w:eastAsiaTheme="minorEastAsia" w:hAnsiTheme="minorHAnsi" w:cstheme="minorBidi"/>
-          <w:noProof/>
-          <w:sz w:val="24"/>
-          <w:szCs w:val="24"/>
-          <w:lang w:val="en-GB" w:eastAsia="en-GB"/>
-        </w:rPr>
-      </w:pPr>
-      <w:hyperlink w:anchor="_Toc488301663" w:history="1">
-        <w:r>
-          <w:rPr>
-            <w:rStyle w:val="Hyperlink"/>
-            <w:noProof/>
-          </w:rPr>
-          <w:t>3.1.3</w:t>
-        </w:r>
-        <w:r>
-          <w:rPr>
-            <w:rFonts w:asciiTheme="minorHAnsi" w:eastAsiaTheme="minorEastAsia" w:hAnsiTheme="minorHAnsi" w:cstheme="minorBidi"/>
-            <w:noProof/>
-            <w:sz w:val="24"/>
-            <w:szCs w:val="24"/>
-            <w:lang w:val="en-GB" w:eastAsia="en-GB"/>
-          </w:rPr>
-          <w:tab/>
-        </w:r>
-        <w:r>
-          <w:rPr>
-            <w:rStyle w:val="Hyperlink"/>
-            <w:noProof/>
-          </w:rPr>
-          <w:t>Function/Feature Requirements</w:t>
-        </w:r>
-        <w:r>
-          <w:rPr>
-            <w:noProof/>
-            <w:webHidden/>
-          </w:rPr>
-          <w:tab/>
-        </w:r>
-        <w:r>
-          <w:rPr>
-            <w:noProof/>
-            <w:webHidden/>
-          </w:rPr>
-          <w:fldChar w:fldCharType="begin"/>
-        </w:r>
-        <w:r>
-          <w:rPr>
-            <w:noProof/>
-            <w:webHidden/>
-          </w:rPr>
-          <w:instrText xml:space="preserve"> PAGEREF _Toc488301663 \h </w:instrText>
-        </w:r>
-        <w:r>
-          <w:rPr>
-            <w:noProof/>
-            <w:webHidden/>
-          </w:rPr>
-        </w:r>
-        <w:r>
-          <w:rPr>
-            <w:noProof/>
-            <w:webHidden/>
-          </w:rPr>
-          <w:fldChar w:fldCharType="separate"/>
-        </w:r>
-        <w:r>
-          <w:rPr>
-            <w:noProof/>
-            <w:webHidden/>
-          </w:rPr>
-          <w:t>9</w:t>
-        </w:r>
-        <w:r>
-          <w:rPr>
-            <w:noProof/>
-            <w:webHidden/>
-          </w:rPr>
-          <w:fldChar w:fldCharType="end"/>
-        </w:r>
-      </w:hyperlink>
-    </w:p>
-    <w:p>
-      <w:pPr>
         <w:pStyle w:val="TOC1"/>
         <w:rPr>
           <w:rFonts w:asciiTheme="minorHAnsi" w:eastAsiaTheme="minorEastAsia" w:hAnsiTheme="minorHAnsi" w:cstheme="minorBidi"/>
@@ -1155,7 +1155,7 @@
           <w:lang w:val="en-GB" w:eastAsia="en-GB"/>
         </w:rPr>
       </w:pPr>
-      <w:hyperlink w:anchor="_Toc488301664" w:history="1">
+      <w:hyperlink w:anchor="_Toc499198239" w:history="1">
         <w:r>
           <w:rPr>
             <w:rStyle w:val="Hyperlink"/>
@@ -1200,7 +1200,7 @@
             <w:noProof/>
             <w:webHidden/>
           </w:rPr>
-          <w:instrText xml:space="preserve"> PAGEREF _Toc488301664 \h </w:instrText>
+          <w:instrText xml:space="preserve"> PAGEREF _Toc499198239 \h </w:instrText>
         </w:r>
         <w:r>
           <w:rPr>
@@ -1220,7 +1220,7 @@
             <w:noProof/>
             <w:webHidden/>
           </w:rPr>
-          <w:t>13</w:t>
+          <w:t>11</w:t>
         </w:r>
         <w:r>
           <w:rPr>
@@ -1243,7 +1243,7 @@
           <w:lang w:val="en-GB" w:eastAsia="en-GB"/>
         </w:rPr>
       </w:pPr>
-      <w:hyperlink w:anchor="_Toc488301665" w:history="1">
+      <w:hyperlink w:anchor="_Toc499198240" w:history="1">
         <w:r>
           <w:rPr>
             <w:rStyle w:val="Hyperlink"/>
@@ -1288,7 +1288,7 @@
             <w:noProof/>
             <w:webHidden/>
           </w:rPr>
-          <w:instrText xml:space="preserve"> PAGEREF _Toc488301665 \h </w:instrText>
+          <w:instrText xml:space="preserve"> PAGEREF _Toc499198240 \h </w:instrText>
         </w:r>
         <w:r>
           <w:rPr>
@@ -1308,7 +1308,7 @@
             <w:noProof/>
             <w:webHidden/>
           </w:rPr>
-          <w:t>13</w:t>
+          <w:t>12</w:t>
         </w:r>
         <w:r>
           <w:rPr>
@@ -1331,7 +1331,7 @@
           <w:lang w:val="en-GB" w:eastAsia="en-GB"/>
         </w:rPr>
       </w:pPr>
-      <w:hyperlink w:anchor="_Toc488301666" w:history="1">
+      <w:hyperlink w:anchor="_Toc499198241" w:history="1">
         <w:r>
           <w:rPr>
             <w:rStyle w:val="Hyperlink"/>
@@ -1376,7 +1376,7 @@
             <w:noProof/>
             <w:webHidden/>
           </w:rPr>
-          <w:instrText xml:space="preserve"> PAGEREF _Toc488301666 \h </w:instrText>
+          <w:instrText xml:space="preserve"> PAGEREF _Toc499198241 \h </w:instrText>
         </w:r>
         <w:r>
           <w:rPr>
@@ -1396,7 +1396,7 @@
             <w:noProof/>
             <w:webHidden/>
           </w:rPr>
-          <w:t>14</w:t>
+          <w:t>13</w:t>
         </w:r>
         <w:r>
           <w:rPr>
@@ -1428,7 +1428,7 @@
       <w:pPr>
         <w:pStyle w:val="Heading1"/>
       </w:pPr>
-      <w:bookmarkStart w:id="3" w:name="_Toc488301653"/>
+      <w:bookmarkStart w:id="3" w:name="_Toc499198228"/>
       <w:r>
         <w:lastRenderedPageBreak/>
         <w:t>Document</w:t>
@@ -1448,7 +1448,7 @@
       </w:pPr>
       <w:bookmarkStart w:id="4" w:name="_Toc220980188"/>
       <w:bookmarkStart w:id="5" w:name="_Toc228603452"/>
-      <w:bookmarkStart w:id="6" w:name="_Toc488301654"/>
+      <w:bookmarkStart w:id="6" w:name="_Toc499198229"/>
       <w:r>
         <w:t>Purpose</w:t>
       </w:r>
@@ -1473,7 +1473,7 @@
       <w:pPr>
         <w:pStyle w:val="Heading2"/>
       </w:pPr>
-      <w:bookmarkStart w:id="9" w:name="_Toc488301655"/>
+      <w:bookmarkStart w:id="9" w:name="_Toc499198230"/>
       <w:r>
         <w:t>Scope</w:t>
       </w:r>
@@ -1495,15 +1495,7 @@
         <w:t>ts for work completed for platform release 2017.5.0</w:t>
       </w:r>
       <w:r>
-        <w:t xml:space="preserve"> for components as marked in below diagram with </w:t>
-      </w:r>
-      <w:proofErr w:type="spellStart"/>
-      <w:r>
-        <w:t>CommLib</w:t>
-      </w:r>
-      <w:proofErr w:type="spellEnd"/>
-      <w:r>
-        <w:t>.</w:t>
+        <w:t xml:space="preserve"> for components as marked in below diagram with CommLib.</w:t>
       </w:r>
     </w:p>
     <w:p>
@@ -1568,21 +1560,8 @@
         </w:r>
       </w:fldSimple>
       <w:r>
-        <w:t xml:space="preserve">: Bundling of documents for </w:t>
+        <w:t>: Bundling of documents for BlueLib and CommLib</w:t>
       </w:r>
-      <w:proofErr w:type="spellStart"/>
-      <w:r>
-        <w:t>BlueLib</w:t>
-      </w:r>
-      <w:proofErr w:type="spellEnd"/>
-      <w:r>
-        <w:t xml:space="preserve"> and </w:t>
-      </w:r>
-      <w:proofErr w:type="spellStart"/>
-      <w:r>
-        <w:t>CommLib</w:t>
-      </w:r>
-      <w:proofErr w:type="spellEnd"/>
     </w:p>
     <w:p>
       <w:pPr>
@@ -1590,7 +1569,7 @@
       </w:pPr>
       <w:bookmarkStart w:id="10" w:name="_Toc220980190"/>
       <w:bookmarkStart w:id="11" w:name="_Toc228603454"/>
-      <w:bookmarkStart w:id="12" w:name="_Toc488301656"/>
+      <w:bookmarkStart w:id="12" w:name="_Toc499198231"/>
       <w:r>
         <w:t>References</w:t>
       </w:r>
@@ -1733,88 +1712,9 @@
             <w:pPr>
               <w:pStyle w:val="NoSpacing"/>
             </w:pPr>
-            <w:proofErr w:type="spellStart"/>
             <w:r>
               <w:t>DiComm</w:t>
             </w:r>
-            <w:proofErr w:type="spellEnd"/>
-          </w:p>
-        </w:tc>
-      </w:tr>
-      <w:tr>
-        <w:trPr>
-          <w:cantSplit/>
-          <w:trHeight w:val="269"/>
-        </w:trPr>
-        <w:tc>
-          <w:tcPr>
-            <w:tcW w:w="2204" w:type="dxa"/>
-          </w:tcPr>
-          <w:p>
-            <w:pPr>
-              <w:pStyle w:val="NoSpacing"/>
-            </w:pPr>
-          </w:p>
-        </w:tc>
-        <w:tc>
-          <w:tcPr>
-            <w:tcW w:w="2312" w:type="dxa"/>
-          </w:tcPr>
-          <w:p>
-            <w:pPr>
-              <w:pStyle w:val="NoSpacing"/>
-            </w:pPr>
-          </w:p>
-        </w:tc>
-        <w:tc>
-          <w:tcPr>
-            <w:tcW w:w="5341" w:type="dxa"/>
-          </w:tcPr>
-          <w:p>
-            <w:pPr>
-              <w:pStyle w:val="NoSpacing"/>
-            </w:pPr>
-          </w:p>
-        </w:tc>
-      </w:tr>
-      <w:tr>
-        <w:trPr>
-          <w:cantSplit/>
-        </w:trPr>
-        <w:tc>
-          <w:tcPr>
-            <w:tcW w:w="2204" w:type="dxa"/>
-          </w:tcPr>
-          <w:p>
-            <w:pPr>
-              <w:pStyle w:val="NoSpacing"/>
-            </w:pPr>
-          </w:p>
-        </w:tc>
-        <w:tc>
-          <w:tcPr>
-            <w:tcW w:w="2312" w:type="dxa"/>
-          </w:tcPr>
-          <w:p>
-            <w:pPr>
-              <w:pStyle w:val="NoSpacing"/>
-              <w:rPr>
-                <w:szCs w:val="22"/>
-              </w:rPr>
-            </w:pPr>
-          </w:p>
-        </w:tc>
-        <w:tc>
-          <w:tcPr>
-            <w:tcW w:w="5341" w:type="dxa"/>
-          </w:tcPr>
-          <w:p>
-            <w:pPr>
-              <w:pStyle w:val="NoSpacing"/>
-              <w:rPr>
-                <w:szCs w:val="22"/>
-              </w:rPr>
-            </w:pPr>
           </w:p>
         </w:tc>
       </w:tr>
@@ -1824,7 +1724,7 @@
       <w:pPr>
         <w:pStyle w:val="Heading2"/>
       </w:pPr>
-      <w:bookmarkStart w:id="15" w:name="_Toc488301657"/>
+      <w:bookmarkStart w:id="15" w:name="_Toc499198232"/>
       <w:r>
         <w:t>Terminology</w:t>
       </w:r>
@@ -1965,47 +1865,8 @@
               <w:rPr>
                 <w:color w:val="000000" w:themeColor="text1"/>
               </w:rPr>
-              <w:t xml:space="preserve">A device which includes a DI </w:t>
-            </w:r>
-            <w:proofErr w:type="spellStart"/>
-            <w:r>
-              <w:rPr>
-                <w:color w:val="000000" w:themeColor="text1"/>
-              </w:rPr>
-              <w:t>Comm</w:t>
-            </w:r>
-            <w:proofErr w:type="spellEnd"/>
-            <w:r>
-              <w:rPr>
-                <w:color w:val="000000" w:themeColor="text1"/>
-              </w:rPr>
-              <w:t xml:space="preserve"> connectivity node and allows communication over a supported channel.</w:t>
-            </w:r>
-          </w:p>
-        </w:tc>
-      </w:tr>
-      <w:tr>
-        <w:trPr>
-          <w:cantSplit/>
-        </w:trPr>
-        <w:tc>
-          <w:tcPr>
-            <w:tcW w:w="2206" w:type="dxa"/>
-          </w:tcPr>
-          <w:p>
-            <w:pPr>
-              <w:pStyle w:val="NoSpacing"/>
-            </w:pPr>
-          </w:p>
-        </w:tc>
-        <w:tc>
-          <w:tcPr>
-            <w:tcW w:w="7649" w:type="dxa"/>
-          </w:tcPr>
-          <w:p>
-            <w:pPr>
-              <w:pStyle w:val="NoSpacing"/>
-            </w:pPr>
+              <w:t>A device which includes a DI Comm connectivity node and allows communication over a supported channel.</w:t>
+            </w:r>
           </w:p>
         </w:tc>
       </w:tr>
@@ -2023,7 +1884,7 @@
       <w:pPr>
         <w:pStyle w:val="Heading1"/>
       </w:pPr>
-      <w:bookmarkStart w:id="16" w:name="_Toc488301658"/>
+      <w:bookmarkStart w:id="16" w:name="_Toc499198233"/>
       <w:r>
         <w:lastRenderedPageBreak/>
         <w:t>Overview</w:t>
@@ -2035,15 +1896,7 @@
     </w:p>
     <w:p>
       <w:r>
-        <w:t xml:space="preserve">The components in scope together provide a technical component for connecting with connectivity nodes which implement the DI </w:t>
-      </w:r>
-      <w:proofErr w:type="spellStart"/>
-      <w:r>
-        <w:t>Comm</w:t>
-      </w:r>
-      <w:proofErr w:type="spellEnd"/>
-      <w:r>
-        <w:t xml:space="preserve"> protocol (see [DICOMM]). </w:t>
+        <w:t xml:space="preserve">The components in scope together provide a technical component for connecting with connectivity nodes which implement the DI Comm protocol (see [DICOMM]). </w:t>
       </w:r>
     </w:p>
     <w:p>
@@ -2188,7 +2041,7 @@
       <w:bookmarkStart w:id="147" w:name="_Toc460592749"/>
       <w:bookmarkStart w:id="148" w:name="_Toc460592755"/>
       <w:bookmarkStart w:id="149" w:name="_Toc391455778"/>
-      <w:bookmarkStart w:id="150" w:name="_Toc488301659"/>
+      <w:bookmarkStart w:id="150" w:name="_Toc499198234"/>
       <w:bookmarkEnd w:id="17"/>
       <w:bookmarkEnd w:id="18"/>
       <w:bookmarkEnd w:id="19"/>
@@ -2336,12 +2189,11 @@
         <w:spacing w:before="0" w:after="240"/>
         <w:ind w:left="0" w:firstLine="0"/>
       </w:pPr>
-      <w:bookmarkStart w:id="151" w:name="_Toc488301664"/>
-      <w:proofErr w:type="spellStart"/>
+      <w:bookmarkStart w:id="151" w:name="_Toc499198235"/>
       <w:r>
         <w:t>CommLib</w:t>
       </w:r>
-      <w:proofErr w:type="spellEnd"/>
+      <w:bookmarkEnd w:id="151"/>
     </w:p>
     <w:p>
       <w:pPr>
@@ -2349,9 +2201,11 @@
         <w:spacing w:before="0" w:after="240"/>
         <w:ind w:left="0" w:firstLine="0"/>
       </w:pPr>
+      <w:bookmarkStart w:id="152" w:name="_Toc499198236"/>
       <w:r>
         <w:t>Interface Requirements</w:t>
       </w:r>
+      <w:bookmarkEnd w:id="152"/>
     </w:p>
     <w:p>
       <w:pPr>
@@ -2462,14 +2316,12 @@
                 <w:rFonts w:eastAsia="Times New Roman"/>
               </w:rPr>
             </w:pPr>
-            <w:proofErr w:type="spellStart"/>
             <w:r>
               <w:rPr>
                 <w:rFonts w:eastAsia="Times New Roman"/>
               </w:rPr>
               <w:t>CppId</w:t>
             </w:r>
-            <w:proofErr w:type="spellEnd"/>
           </w:p>
           <w:p>
             <w:pPr>
@@ -2482,14 +2334,12 @@
                 <w:rFonts w:eastAsia="Times New Roman"/>
               </w:rPr>
             </w:pPr>
-            <w:proofErr w:type="spellStart"/>
             <w:r>
               <w:rPr>
                 <w:rFonts w:eastAsia="Times New Roman"/>
               </w:rPr>
               <w:t>ModelId</w:t>
             </w:r>
-            <w:proofErr w:type="spellEnd"/>
           </w:p>
           <w:p>
             <w:pPr>
@@ -2516,14 +2366,12 @@
                 <w:rFonts w:eastAsia="Times New Roman"/>
               </w:rPr>
             </w:pPr>
-            <w:proofErr w:type="spellStart"/>
             <w:r>
               <w:rPr>
                 <w:rFonts w:eastAsia="Times New Roman"/>
               </w:rPr>
               <w:t>ModelId</w:t>
             </w:r>
-            <w:proofErr w:type="spellEnd"/>
           </w:p>
           <w:p>
             <w:pPr>
@@ -2594,33 +2442,11 @@
             <w:tcW w:w="4820" w:type="dxa"/>
           </w:tcPr>
           <w:p>
-            <w:proofErr w:type="spellStart"/>
             <w:r>
               <w:rPr>
                 <w:b/>
               </w:rPr>
-              <w:t>Passthrough</w:t>
-            </w:r>
-            <w:proofErr w:type="spellEnd"/>
-            <w:r>
-              <w:rPr>
-                <w:b/>
-              </w:rPr>
-              <w:t xml:space="preserve"> of pairing parameters from </w:t>
-            </w:r>
-            <w:proofErr w:type="spellStart"/>
-            <w:r>
-              <w:rPr>
-                <w:b/>
-              </w:rPr>
-              <w:t>CommLib</w:t>
-            </w:r>
-            <w:proofErr w:type="spellEnd"/>
-            <w:r>
-              <w:rPr>
-                <w:b/>
-              </w:rPr>
-              <w:t xml:space="preserve"> to peripheral</w:t>
+              <w:t>Passthrough of pairing parameters from CommLib to peripheral</w:t>
             </w:r>
           </w:p>
         </w:tc>
@@ -2678,35 +2504,7 @@
                 <w:rFonts w:eastAsia="Times New Roman"/>
               </w:rPr>
               <w:br/>
-              <w:t xml:space="preserve">A pairing call must be available on </w:t>
-            </w:r>
-            <w:proofErr w:type="spellStart"/>
-            <w:r>
-              <w:rPr>
-                <w:rFonts w:eastAsia="Times New Roman"/>
-              </w:rPr>
-              <w:t>CommLib</w:t>
-            </w:r>
-            <w:proofErr w:type="spellEnd"/>
-            <w:r>
-              <w:rPr>
-                <w:rFonts w:eastAsia="Times New Roman"/>
-              </w:rPr>
-              <w:t xml:space="preserve"> containing the same parameters as specified on the </w:t>
-            </w:r>
-            <w:proofErr w:type="spellStart"/>
-            <w:r>
-              <w:rPr>
-                <w:rFonts w:eastAsia="Times New Roman"/>
-              </w:rPr>
-              <w:t>dicomm</w:t>
-            </w:r>
-            <w:proofErr w:type="spellEnd"/>
-            <w:r>
-              <w:rPr>
-                <w:rFonts w:eastAsia="Times New Roman"/>
-              </w:rPr>
-              <w:t xml:space="preserve"> pairing port.</w:t>
+              <w:t>A pairing call must be available on CommLib containing the same parameters as specified on the dicomm pairing port.</w:t>
             </w:r>
           </w:p>
           <w:p/>
@@ -2750,16 +2548,8 @@
                 <w:rFonts w:eastAsia="Times New Roman"/>
               </w:rPr>
               <w:br/>
-              <w:t xml:space="preserve">A pairing call for user pairing is available on </w:t>
-            </w:r>
-            <w:proofErr w:type="spellStart"/>
-            <w:r>
-              <w:rPr>
-                <w:rFonts w:eastAsia="Times New Roman"/>
-              </w:rPr>
-              <w:t>CommLib</w:t>
-            </w:r>
-            <w:proofErr w:type="spellEnd"/>
+              <w:t>A pairing call for user pairing is available on CommLib</w:t>
+            </w:r>
           </w:p>
           <w:p/>
         </w:tc>
@@ -2794,21 +2584,7 @@
               <w:rPr>
                 <w:b/>
               </w:rPr>
-              <w:t xml:space="preserve">Firmware Port provide a </w:t>
-            </w:r>
-            <w:proofErr w:type="spellStart"/>
-            <w:r>
-              <w:rPr>
-                <w:b/>
-              </w:rPr>
-              <w:t>canUpgrade</w:t>
-            </w:r>
-            <w:proofErr w:type="spellEnd"/>
-            <w:r>
-              <w:rPr>
-                <w:b/>
-              </w:rPr>
-              <w:t xml:space="preserve"> property</w:t>
+              <w:t>Firmware Port provide a canUpgrade property</w:t>
             </w:r>
           </w:p>
         </w:tc>
@@ -2873,35 +2649,7 @@
                 <w:rFonts w:eastAsia="Times New Roman"/>
               </w:rPr>
               <w:lastRenderedPageBreak/>
-              <w:t>The Firmware Port shall expose a '</w:t>
-            </w:r>
-            <w:proofErr w:type="spellStart"/>
-            <w:r>
-              <w:rPr>
-                <w:rFonts w:eastAsia="Times New Roman"/>
-              </w:rPr>
-              <w:t>canUpgrade</w:t>
-            </w:r>
-            <w:proofErr w:type="spellEnd"/>
-            <w:r>
-              <w:rPr>
-                <w:rFonts w:eastAsia="Times New Roman"/>
-              </w:rPr>
-              <w:t xml:space="preserve">' property, indicating if the device can do Firmware upgrade or not. This must reflect the state of the same property in </w:t>
-            </w:r>
-            <w:proofErr w:type="gramStart"/>
-            <w:r>
-              <w:rPr>
-                <w:rFonts w:eastAsia="Times New Roman"/>
-              </w:rPr>
-              <w:t>the  connectivity</w:t>
-            </w:r>
-            <w:proofErr w:type="gramEnd"/>
-            <w:r>
-              <w:rPr>
-                <w:rFonts w:eastAsia="Times New Roman"/>
-              </w:rPr>
-              <w:t xml:space="preserve"> node's firmware port.</w:t>
+              <w:t>The Firmware Port shall expose a 'canUpgrade' property, indicating if the device can do Firmware upgrade or not. This must reflect the state of the same property in the  connectivity node's firmware port.</w:t>
             </w:r>
           </w:p>
           <w:p>
@@ -2996,21 +2744,7 @@
               <w:rPr>
                 <w:rFonts w:eastAsia="Times New Roman"/>
               </w:rPr>
-              <w:t xml:space="preserve">The value of this property is the same as the value of the </w:t>
-            </w:r>
-            <w:proofErr w:type="spellStart"/>
-            <w:r>
-              <w:rPr>
-                <w:rFonts w:eastAsia="Times New Roman"/>
-              </w:rPr>
-              <w:t>canUpgrade</w:t>
-            </w:r>
-            <w:proofErr w:type="spellEnd"/>
-            <w:r>
-              <w:rPr>
-                <w:rFonts w:eastAsia="Times New Roman"/>
-              </w:rPr>
-              <w:t xml:space="preserve"> property on the connectivity node's REST or BLE interface.</w:t>
+              <w:t>The value of this property is the same as the value of the canUpgrade property on the connectivity node's REST or BLE interface.</w:t>
             </w:r>
           </w:p>
           <w:p>
@@ -3064,35 +2798,7 @@
               <w:rPr>
                 <w:b/>
               </w:rPr>
-              <w:t xml:space="preserve">The component must pin an encountered TLS certificate for a persistently stored </w:t>
-            </w:r>
-            <w:proofErr w:type="spellStart"/>
-            <w:r>
-              <w:rPr>
-                <w:b/>
-              </w:rPr>
-              <w:t>DiComm</w:t>
-            </w:r>
-            <w:proofErr w:type="spellEnd"/>
-            <w:r>
-              <w:rPr>
-                <w:b/>
-              </w:rPr>
-              <w:t xml:space="preserve"> appliance when a first </w:t>
-            </w:r>
-            <w:proofErr w:type="spellStart"/>
-            <w:r>
-              <w:rPr>
-                <w:b/>
-              </w:rPr>
-              <w:t>DiComm</w:t>
-            </w:r>
-            <w:proofErr w:type="spellEnd"/>
-            <w:r>
-              <w:rPr>
-                <w:b/>
-              </w:rPr>
-              <w:t xml:space="preserve"> response is received.</w:t>
+              <w:t>The component must pin an encountered TLS certificate for a persistently stored DiComm appliance when a first DiComm response is received.</w:t>
             </w:r>
           </w:p>
         </w:tc>
@@ -3218,21 +2924,7 @@
               <w:rPr>
                 <w:b/>
               </w:rPr>
-              <w:t xml:space="preserve">Pins shall have infinite lifetime for managed </w:t>
-            </w:r>
-            <w:proofErr w:type="spellStart"/>
-            <w:r>
-              <w:rPr>
-                <w:b/>
-              </w:rPr>
-              <w:t>DiComm</w:t>
-            </w:r>
-            <w:proofErr w:type="spellEnd"/>
-            <w:r>
-              <w:rPr>
-                <w:b/>
-              </w:rPr>
-              <w:t xml:space="preserve"> appliances</w:t>
+              <w:t>Pins shall have infinite lifetime for managed DiComm appliances</w:t>
             </w:r>
           </w:p>
         </w:tc>
@@ -3293,58 +2985,22 @@
                 <w:sz w:val="22"/>
                 <w:szCs w:val="22"/>
               </w:rPr>
-              <w:t xml:space="preserve">Pins for managed </w:t>
-            </w:r>
-            <w:proofErr w:type="spellStart"/>
+              <w:t>Pins for managed DiComm appliances must not expire.</w:t>
+            </w:r>
+          </w:p>
+          <w:p>
+            <w:pPr>
+              <w:rPr>
+                <w:rFonts w:ascii="Calibri" w:hAnsi="Calibri"/>
+              </w:rPr>
+            </w:pPr>
             <w:r>
               <w:rPr>
                 <w:rFonts w:ascii="Calibri" w:hAnsi="Calibri"/>
                 <w:sz w:val="22"/>
                 <w:szCs w:val="22"/>
               </w:rPr>
-              <w:t>DiComm</w:t>
-            </w:r>
-            <w:proofErr w:type="spellEnd"/>
-            <w:r>
-              <w:rPr>
-                <w:rFonts w:ascii="Calibri" w:hAnsi="Calibri"/>
-                <w:sz w:val="22"/>
-                <w:szCs w:val="22"/>
-              </w:rPr>
-              <w:t xml:space="preserve"> appliances must not expire.</w:t>
-            </w:r>
-          </w:p>
-          <w:p>
-            <w:pPr>
-              <w:rPr>
-                <w:rFonts w:ascii="Calibri" w:hAnsi="Calibri"/>
-              </w:rPr>
-            </w:pPr>
-            <w:r>
-              <w:rPr>
-                <w:rFonts w:ascii="Calibri" w:hAnsi="Calibri"/>
-                <w:sz w:val="22"/>
-                <w:szCs w:val="22"/>
-              </w:rPr>
-              <w:t xml:space="preserve">Pins must be persisted for connected managed </w:t>
-            </w:r>
-            <w:proofErr w:type="spellStart"/>
-            <w:r>
-              <w:rPr>
-                <w:rFonts w:ascii="Calibri" w:hAnsi="Calibri"/>
-                <w:sz w:val="22"/>
-                <w:szCs w:val="22"/>
-              </w:rPr>
-              <w:t>DiComm</w:t>
-            </w:r>
-            <w:proofErr w:type="spellEnd"/>
-            <w:r>
-              <w:rPr>
-                <w:rFonts w:ascii="Calibri" w:hAnsi="Calibri"/>
-                <w:sz w:val="22"/>
-                <w:szCs w:val="22"/>
-              </w:rPr>
-              <w:t xml:space="preserve"> appliances.</w:t>
+              <w:t>Pins must be persisted for connected managed DiComm appliances.</w:t>
             </w:r>
           </w:p>
           <w:p/>
@@ -3412,21 +3068,7 @@
               <w:rPr>
                 <w:b/>
               </w:rPr>
-              <w:t xml:space="preserve">The component shall refuse to connect to a managed connected appliance via </w:t>
-            </w:r>
-            <w:proofErr w:type="spellStart"/>
-            <w:r>
-              <w:rPr>
-                <w:b/>
-              </w:rPr>
-              <w:t>DiComm</w:t>
-            </w:r>
-            <w:proofErr w:type="spellEnd"/>
-            <w:r>
-              <w:rPr>
-                <w:b/>
-              </w:rPr>
-              <w:t xml:space="preserve"> over the LAN if the certificate does not match the pin.</w:t>
+              <w:t>The component shall refuse to connect to a managed connected appliance via DiComm over the LAN if the certificate does not match the pin.</w:t>
             </w:r>
           </w:p>
         </w:tc>
@@ -3710,21 +3352,7 @@
               <w:rPr>
                 <w:b/>
               </w:rPr>
-              <w:t xml:space="preserve">The component must still allow DI </w:t>
-            </w:r>
-            <w:proofErr w:type="spellStart"/>
-            <w:r>
-              <w:rPr>
-                <w:b/>
-              </w:rPr>
-              <w:t>Comm</w:t>
-            </w:r>
-            <w:proofErr w:type="spellEnd"/>
-            <w:r>
-              <w:rPr>
-                <w:b/>
-              </w:rPr>
-              <w:t xml:space="preserve"> communications over LAN HTTPS with App Transport Security enabled on iOS. The component is allowed to require exceptions to App Transport Security for local networking.</w:t>
+              <w:t>The component must still allow DI Comm communications over LAN HTTPS with App Transport Security enabled on iOS. The component is allowed to require exceptions to App Transport Security for local networking.</w:t>
             </w:r>
           </w:p>
         </w:tc>
@@ -3949,62 +3577,20 @@
               <w:rPr>
                 <w:rFonts w:eastAsia="Times New Roman"/>
               </w:rPr>
-              <w:t xml:space="preserve">The component must accept connections with connectivity nodes which have self-signed certificates, except where </w:t>
-            </w:r>
-            <w:proofErr w:type="gramStart"/>
-            <w:r>
-              <w:rPr>
-                <w:rFonts w:eastAsia="Times New Roman"/>
-              </w:rPr>
-              <w:t>other</w:t>
-            </w:r>
-            <w:proofErr w:type="gramEnd"/>
-            <w:r>
-              <w:rPr>
-                <w:rFonts w:eastAsia="Times New Roman"/>
-              </w:rPr>
-              <w:t xml:space="preserve"> requirements state otherwise.</w:t>
-            </w:r>
-          </w:p>
-          <w:p>
-            <w:pPr>
-              <w:rPr>
-                <w:rFonts w:eastAsia="Times New Roman"/>
-              </w:rPr>
-            </w:pPr>
-            <w:r>
-              <w:rPr>
-                <w:rFonts w:eastAsia="Times New Roman"/>
-              </w:rPr>
-              <w:t>The component must communicate with the connectivity node in accordance with [DICOMM] (</w:t>
-            </w:r>
-            <w:proofErr w:type="spellStart"/>
-            <w:r>
-              <w:rPr>
-                <w:rFonts w:eastAsia="Times New Roman"/>
-              </w:rPr>
-              <w:t>SwIS</w:t>
-            </w:r>
-            <w:proofErr w:type="spellEnd"/>
-            <w:r>
-              <w:rPr>
-                <w:rFonts w:eastAsia="Times New Roman"/>
-              </w:rPr>
-              <w:t xml:space="preserve"> </w:t>
-            </w:r>
-            <w:proofErr w:type="spellStart"/>
-            <w:r>
-              <w:rPr>
-                <w:rFonts w:eastAsia="Times New Roman"/>
-              </w:rPr>
-              <w:t>DIComm</w:t>
-            </w:r>
-            <w:proofErr w:type="spellEnd"/>
-            <w:r>
-              <w:rPr>
-                <w:rFonts w:eastAsia="Times New Roman"/>
-              </w:rPr>
-              <w:t xml:space="preserve"> Protocol) as intended for HTTPS and HTTP.</w:t>
+              <w:t>The component must accept connections with connectivity nodes which have self-signed certificates, except where other requirements state otherwise.</w:t>
+            </w:r>
+          </w:p>
+          <w:p>
+            <w:pPr>
+              <w:rPr>
+                <w:rFonts w:eastAsia="Times New Roman"/>
+              </w:rPr>
+            </w:pPr>
+            <w:r>
+              <w:rPr>
+                <w:rFonts w:eastAsia="Times New Roman"/>
+              </w:rPr>
+              <w:t>The component must communicate with the connectivity node in accordance with [DICOMM] (SwIS DIComm Protocol) as intended for HTTPS and HTTP.</w:t>
             </w:r>
           </w:p>
           <w:p/>
@@ -4073,30 +3659,8 @@
               <w:rPr>
                 <w:b/>
               </w:rPr>
-              <w:t xml:space="preserve">The component must support LAN </w:t>
-            </w:r>
-            <w:proofErr w:type="spellStart"/>
-            <w:r>
-              <w:rPr>
-                <w:b/>
-              </w:rPr>
-              <w:t>DIComm</w:t>
-            </w:r>
-            <w:proofErr w:type="spellEnd"/>
-            <w:r>
-              <w:rPr>
-                <w:b/>
-              </w:rPr>
-              <w:t xml:space="preserve"> </w:t>
-            </w:r>
-            <w:proofErr w:type="spellStart"/>
-            <w:r>
-              <w:rPr>
-                <w:b/>
-              </w:rPr>
-              <w:t>ChangeIndications</w:t>
-            </w:r>
-            <w:proofErr w:type="spellEnd"/>
+              <w:t>The component must support LAN DIComm ChangeIndications</w:t>
+            </w:r>
           </w:p>
         </w:tc>
         <w:tc>
@@ -4153,63 +3717,7 @@
                 <w:rFonts w:eastAsia="Times New Roman"/>
               </w:rPr>
               <w:br/>
-              <w:t xml:space="preserve">When connecting with a connectivity node through LAN, the component must listen for, receive and decrypt </w:t>
-            </w:r>
-            <w:proofErr w:type="spellStart"/>
-            <w:r>
-              <w:rPr>
-                <w:rFonts w:eastAsia="Times New Roman"/>
-              </w:rPr>
-              <w:t>DIComm</w:t>
-            </w:r>
-            <w:proofErr w:type="spellEnd"/>
-            <w:r>
-              <w:rPr>
-                <w:rFonts w:eastAsia="Times New Roman"/>
-              </w:rPr>
-              <w:t xml:space="preserve"> </w:t>
-            </w:r>
-            <w:proofErr w:type="spellStart"/>
-            <w:r>
-              <w:rPr>
-                <w:rFonts w:eastAsia="Times New Roman"/>
-              </w:rPr>
-              <w:t>ChangeIndication</w:t>
-            </w:r>
-            <w:proofErr w:type="spellEnd"/>
-            <w:r>
-              <w:rPr>
-                <w:rFonts w:eastAsia="Times New Roman"/>
-              </w:rPr>
-              <w:t xml:space="preserve"> UDP packets from the connectivity node in accordance with [DICOMM] (</w:t>
-            </w:r>
-            <w:proofErr w:type="spellStart"/>
-            <w:r>
-              <w:rPr>
-                <w:rFonts w:eastAsia="Times New Roman"/>
-              </w:rPr>
-              <w:t>SwIS</w:t>
-            </w:r>
-            <w:proofErr w:type="spellEnd"/>
-            <w:r>
-              <w:rPr>
-                <w:rFonts w:eastAsia="Times New Roman"/>
-              </w:rPr>
-              <w:t xml:space="preserve"> </w:t>
-            </w:r>
-            <w:proofErr w:type="spellStart"/>
-            <w:r>
-              <w:rPr>
-                <w:rFonts w:eastAsia="Times New Roman"/>
-              </w:rPr>
-              <w:t>DIComm</w:t>
-            </w:r>
-            <w:proofErr w:type="spellEnd"/>
-            <w:r>
-              <w:rPr>
-                <w:rFonts w:eastAsia="Times New Roman"/>
-              </w:rPr>
-              <w:t xml:space="preserve"> Protocol).</w:t>
+              <w:t>When connecting with a connectivity node through LAN, the component must listen for, receive and decrypt DIComm ChangeIndication UDP packets from the connectivity node in accordance with [DICOMM] (SwIS DIComm Protocol).</w:t>
             </w:r>
           </w:p>
           <w:p/>
@@ -4370,9 +3878,11 @@
         <w:spacing w:before="0" w:after="240"/>
         <w:ind w:left="0" w:firstLine="0"/>
       </w:pPr>
+      <w:bookmarkStart w:id="153" w:name="_Toc499198237"/>
       <w:r>
         <w:t>Function/Feature Requirements</w:t>
       </w:r>
+      <w:bookmarkEnd w:id="153"/>
     </w:p>
     <w:tbl>
       <w:tblPr>
@@ -4615,30 +4125,8 @@
               <w:rPr>
                 <w:b/>
               </w:rPr>
-              <w:t xml:space="preserve">Filter </w:t>
-            </w:r>
-            <w:proofErr w:type="spellStart"/>
-            <w:r>
-              <w:rPr>
-                <w:b/>
-              </w:rPr>
-              <w:t>NetworkNodes</w:t>
-            </w:r>
-            <w:proofErr w:type="spellEnd"/>
-            <w:r>
-              <w:rPr>
-                <w:b/>
-              </w:rPr>
-              <w:t xml:space="preserve"> based on a filter of </w:t>
-            </w:r>
-            <w:proofErr w:type="spellStart"/>
-            <w:r>
-              <w:rPr>
-                <w:b/>
-              </w:rPr>
-              <w:t>ModelId's</w:t>
-            </w:r>
-            <w:proofErr w:type="spellEnd"/>
+              <w:t>Filter NetworkNodes based on a filter of ModelId's</w:t>
+            </w:r>
           </w:p>
         </w:tc>
         <w:tc>
@@ -4697,21 +4185,7 @@
               <w:rPr>
                 <w:rFonts w:eastAsia="Times New Roman"/>
               </w:rPr>
-              <w:t xml:space="preserve">For the purpose of discovering connected products, the mobile components must provide the ability to filter on specified </w:t>
-            </w:r>
-            <w:proofErr w:type="spellStart"/>
-            <w:r>
-              <w:rPr>
-                <w:rFonts w:eastAsia="Times New Roman"/>
-              </w:rPr>
-              <w:t>ModelIds</w:t>
-            </w:r>
-            <w:proofErr w:type="spellEnd"/>
-            <w:r>
-              <w:rPr>
-                <w:rFonts w:eastAsia="Times New Roman"/>
-              </w:rPr>
-              <w:t>.</w:t>
+              <w:t>For the purpose of discovering connected products, the mobile components must provide the ability to filter on specified ModelIds.</w:t>
             </w:r>
           </w:p>
           <w:p>
@@ -4898,35 +4372,7 @@
               <w:rPr>
                 <w:rFonts w:eastAsia="Times New Roman"/>
               </w:rPr>
-              <w:t xml:space="preserve">In case of the timeout running </w:t>
-            </w:r>
-            <w:proofErr w:type="gramStart"/>
-            <w:r>
-              <w:rPr>
-                <w:rFonts w:eastAsia="Times New Roman"/>
-              </w:rPr>
-              <w:t>out,  the</w:t>
-            </w:r>
-            <w:proofErr w:type="gramEnd"/>
-            <w:r>
-              <w:rPr>
-                <w:rFonts w:eastAsia="Times New Roman"/>
-              </w:rPr>
-              <w:t xml:space="preserve"> mobile connectivity components must send  a 'deployment failed with timeout' error to its clients. Otherwise, the mobile connectivity components must </w:t>
-            </w:r>
-            <w:proofErr w:type="gramStart"/>
-            <w:r>
-              <w:rPr>
-                <w:rFonts w:eastAsia="Times New Roman"/>
-              </w:rPr>
-              <w:t>send  a</w:t>
-            </w:r>
-            <w:proofErr w:type="gramEnd"/>
-            <w:r>
-              <w:rPr>
-                <w:rFonts w:eastAsia="Times New Roman"/>
-              </w:rPr>
-              <w:t xml:space="preserve"> 'deployment successful' message to its clients.</w:t>
+              <w:t>In case of the timeout running out,  the mobile connectivity components must send  a 'deployment failed with timeout' error to its clients. Otherwise, the mobile connectivity components must send  a 'deployment successful' message to its clients.</w:t>
             </w:r>
           </w:p>
           <w:p>
@@ -5031,21 +4477,7 @@
               <w:rPr>
                 <w:rFonts w:eastAsia="Times New Roman"/>
               </w:rPr>
-              <w:t xml:space="preserve">If a timeout is set longer than a successful deployment </w:t>
-            </w:r>
-            <w:proofErr w:type="gramStart"/>
-            <w:r>
-              <w:rPr>
-                <w:rFonts w:eastAsia="Times New Roman"/>
-              </w:rPr>
-              <w:t>then  a</w:t>
-            </w:r>
-            <w:proofErr w:type="gramEnd"/>
-            <w:r>
-              <w:rPr>
-                <w:rFonts w:eastAsia="Times New Roman"/>
-              </w:rPr>
-              <w:t xml:space="preserve"> 'deployment successful' message must be sent.</w:t>
+              <w:t>If a timeout is set longer than a successful deployment then  a 'deployment successful' message must be sent.</w:t>
             </w:r>
           </w:p>
           <w:p>
@@ -5172,55 +4604,27 @@
               <w:rPr>
                 <w:rFonts w:eastAsia="Times New Roman"/>
               </w:rPr>
-              <w:t xml:space="preserve">In case of the timeout running </w:t>
-            </w:r>
-            <w:proofErr w:type="gramStart"/>
-            <w:r>
-              <w:rPr>
-                <w:rFonts w:eastAsia="Times New Roman"/>
-              </w:rPr>
-              <w:t>out,  the</w:t>
-            </w:r>
-            <w:proofErr w:type="gramEnd"/>
-            <w:r>
-              <w:rPr>
-                <w:rFonts w:eastAsia="Times New Roman"/>
-              </w:rPr>
-              <w:t xml:space="preserve"> mobile connectivity components must send  a 'push failed with timeout' error to its clients. </w:t>
-            </w:r>
-          </w:p>
-          <w:p>
-            <w:pPr>
-              <w:rPr>
-                <w:rFonts w:eastAsia="Times New Roman"/>
-              </w:rPr>
-            </w:pPr>
-          </w:p>
-          <w:p>
-            <w:pPr>
-              <w:rPr>
-                <w:rFonts w:eastAsia="Times New Roman"/>
-              </w:rPr>
-            </w:pPr>
-            <w:r>
-              <w:rPr>
-                <w:rFonts w:eastAsia="Times New Roman"/>
-              </w:rPr>
-              <w:t xml:space="preserve">Note: Push timeout here means the maximum time is allowed for the peripheral to go from one firmware upload related state to the next. See the state diagram in JohSun-20160115-04V01 Software Interface Specification </w:t>
-            </w:r>
-            <w:proofErr w:type="spellStart"/>
-            <w:r>
-              <w:rPr>
-                <w:rFonts w:eastAsia="Times New Roman"/>
-              </w:rPr>
-              <w:t>DiComm</w:t>
-            </w:r>
-            <w:proofErr w:type="spellEnd"/>
-            <w:r>
-              <w:rPr>
-                <w:rFonts w:eastAsia="Times New Roman"/>
-              </w:rPr>
-              <w:t>.</w:t>
+              <w:t>In case of the timeout running out,  the mobile connectivity components must send  a 'push failed with timeout' error to its clients. </w:t>
+            </w:r>
+          </w:p>
+          <w:p>
+            <w:pPr>
+              <w:rPr>
+                <w:rFonts w:eastAsia="Times New Roman"/>
+              </w:rPr>
+            </w:pPr>
+          </w:p>
+          <w:p>
+            <w:pPr>
+              <w:rPr>
+                <w:rFonts w:eastAsia="Times New Roman"/>
+              </w:rPr>
+            </w:pPr>
+            <w:r>
+              <w:rPr>
+                <w:rFonts w:eastAsia="Times New Roman"/>
+              </w:rPr>
+              <w:t>Note: Push timeout here means the maximum time is allowed for the peripheral to go from one firmware upload related state to the next. See the state diagram in JohSun-20160115-04V01 Software Interface Specification DiComm.</w:t>
             </w:r>
           </w:p>
           <w:p/>
@@ -5404,55 +4808,27 @@
               <w:rPr>
                 <w:rFonts w:eastAsia="Times New Roman"/>
               </w:rPr>
-              <w:t xml:space="preserve">In case of the timeout running </w:t>
-            </w:r>
-            <w:proofErr w:type="gramStart"/>
-            <w:r>
-              <w:rPr>
-                <w:rFonts w:eastAsia="Times New Roman"/>
-              </w:rPr>
-              <w:t>out,  the</w:t>
-            </w:r>
-            <w:proofErr w:type="gramEnd"/>
-            <w:r>
-              <w:rPr>
-                <w:rFonts w:eastAsia="Times New Roman"/>
-              </w:rPr>
-              <w:t xml:space="preserve"> mobile connectivity components must send  a 'cancel failed with timeout' error to its clients. </w:t>
-            </w:r>
-          </w:p>
-          <w:p>
-            <w:pPr>
-              <w:rPr>
-                <w:rFonts w:eastAsia="Times New Roman"/>
-              </w:rPr>
-            </w:pPr>
-          </w:p>
-          <w:p>
-            <w:pPr>
-              <w:rPr>
-                <w:rFonts w:eastAsia="Times New Roman"/>
-              </w:rPr>
-            </w:pPr>
-            <w:r>
-              <w:rPr>
-                <w:rFonts w:eastAsia="Times New Roman"/>
-              </w:rPr>
-              <w:t xml:space="preserve">Note: Cancel timeout here means the maximum time is allowed for the peripheral to go from one firmware upload related state to the 'cancel' state. See the state diagram in JohSun-20160115-04V01 Software Interface Specification </w:t>
-            </w:r>
-            <w:proofErr w:type="spellStart"/>
-            <w:r>
-              <w:rPr>
-                <w:rFonts w:eastAsia="Times New Roman"/>
-              </w:rPr>
-              <w:t>DiComm</w:t>
-            </w:r>
-            <w:proofErr w:type="spellEnd"/>
-            <w:r>
-              <w:rPr>
-                <w:rFonts w:eastAsia="Times New Roman"/>
-              </w:rPr>
-              <w:t>.</w:t>
+              <w:t>In case of the timeout running out,  the mobile connectivity components must send  a 'cancel failed with timeout' error to its clients. </w:t>
+            </w:r>
+          </w:p>
+          <w:p>
+            <w:pPr>
+              <w:rPr>
+                <w:rFonts w:eastAsia="Times New Roman"/>
+              </w:rPr>
+            </w:pPr>
+          </w:p>
+          <w:p>
+            <w:pPr>
+              <w:rPr>
+                <w:rFonts w:eastAsia="Times New Roman"/>
+              </w:rPr>
+            </w:pPr>
+            <w:r>
+              <w:rPr>
+                <w:rFonts w:eastAsia="Times New Roman"/>
+              </w:rPr>
+              <w:t>Note: Cancel timeout here means the maximum time is allowed for the peripheral to go from one firmware upload related state to the 'cancel' state. See the state diagram in JohSun-20160115-04V01 Software Interface Specification DiComm.</w:t>
             </w:r>
           </w:p>
           <w:p/>
@@ -5532,9 +4908,11 @@
         <w:spacing w:before="0" w:after="240"/>
         <w:ind w:left="0" w:firstLine="0"/>
       </w:pPr>
+      <w:bookmarkStart w:id="154" w:name="_Toc499198238"/>
       <w:r>
         <w:t>General Requirements</w:t>
       </w:r>
+      <w:bookmarkEnd w:id="154"/>
     </w:p>
     <w:tbl>
       <w:tblPr>
@@ -6225,10 +5603,11 @@
       <w:pPr>
         <w:pStyle w:val="Heading1"/>
       </w:pPr>
+      <w:bookmarkStart w:id="155" w:name="_Toc499198239"/>
       <w:r>
         <w:t>Revision History</w:t>
       </w:r>
-      <w:bookmarkEnd w:id="151"/>
+      <w:bookmarkEnd w:id="155"/>
     </w:p>
     <w:tbl>
       <w:tblPr>
@@ -6903,16 +6282,114 @@
               <w:t>Platform release 2017.5.0</w:t>
             </w:r>
             <w:r>
-              <w:t xml:space="preserve">, </w:t>
-            </w:r>
-            <w:proofErr w:type="spellStart"/>
-            <w:r>
-              <w:t>Windchill</w:t>
-            </w:r>
-            <w:proofErr w:type="spellEnd"/>
-            <w:r>
-              <w:t xml:space="preserve"> introduction</w:t>
-            </w:r>
+              <w:t>, Windchill introduction</w:t>
+            </w:r>
+          </w:p>
+        </w:tc>
+      </w:tr>
+      <w:tr>
+        <w:trPr>
+          <w:trHeight w:val="273"/>
+        </w:trPr>
+        <w:tc>
+          <w:tcPr>
+            <w:tcW w:w="993" w:type="dxa"/>
+            <w:tcMar>
+              <w:top w:w="80" w:type="dxa"/>
+              <w:left w:w="80" w:type="dxa"/>
+              <w:bottom w:w="80" w:type="dxa"/>
+              <w:right w:w="80" w:type="dxa"/>
+            </w:tcMar>
+          </w:tcPr>
+          <w:p>
+            <w:pPr>
+              <w:pStyle w:val="NoSpacing"/>
+            </w:pPr>
+            <w:r>
+              <w:lastRenderedPageBreak/>
+              <w:t>2.2</w:t>
+            </w:r>
+          </w:p>
+        </w:tc>
+        <w:tc>
+          <w:tcPr>
+            <w:tcW w:w="1559" w:type="dxa"/>
+            <w:tcMar>
+              <w:top w:w="80" w:type="dxa"/>
+              <w:left w:w="80" w:type="dxa"/>
+              <w:bottom w:w="80" w:type="dxa"/>
+              <w:right w:w="80" w:type="dxa"/>
+            </w:tcMar>
+          </w:tcPr>
+          <w:p>
+            <w:pPr>
+              <w:pStyle w:val="NoSpacing"/>
+            </w:pPr>
+            <w:r>
+              <w:t>2017-Nov-23</w:t>
+            </w:r>
+          </w:p>
+        </w:tc>
+        <w:tc>
+          <w:tcPr>
+            <w:tcW w:w="1843" w:type="dxa"/>
+            <w:tcMar>
+              <w:top w:w="80" w:type="dxa"/>
+              <w:left w:w="80" w:type="dxa"/>
+              <w:bottom w:w="80" w:type="dxa"/>
+              <w:right w:w="80" w:type="dxa"/>
+            </w:tcMar>
+          </w:tcPr>
+          <w:p>
+            <w:pPr>
+              <w:pStyle w:val="NoSpacing"/>
+            </w:pPr>
+            <w:r>
+              <w:t>Matthijs Piek</w:t>
+            </w:r>
+          </w:p>
+        </w:tc>
+        <w:tc>
+          <w:tcPr>
+            <w:tcW w:w="2693" w:type="dxa"/>
+            <w:tcMar>
+              <w:top w:w="80" w:type="dxa"/>
+              <w:left w:w="80" w:type="dxa"/>
+              <w:bottom w:w="80" w:type="dxa"/>
+              <w:right w:w="80" w:type="dxa"/>
+            </w:tcMar>
+          </w:tcPr>
+          <w:p>
+            <w:pPr>
+              <w:pStyle w:val="NoSpacing"/>
+            </w:pPr>
+            <w:r>
+              <w:t xml:space="preserve">Refreshed ToC, </w:t>
+            </w:r>
+            <w:r>
+              <w:t>removed empty rows</w:t>
+            </w:r>
+          </w:p>
+        </w:tc>
+        <w:tc>
+          <w:tcPr>
+            <w:tcW w:w="2835" w:type="dxa"/>
+            <w:tcMar>
+              <w:top w:w="80" w:type="dxa"/>
+              <w:left w:w="80" w:type="dxa"/>
+              <w:bottom w:w="80" w:type="dxa"/>
+              <w:right w:w="80" w:type="dxa"/>
+            </w:tcMar>
+          </w:tcPr>
+          <w:p>
+            <w:pPr>
+              <w:pStyle w:val="NoSpacing"/>
+            </w:pPr>
+            <w:r>
+              <w:t>Review by Bas Flaton and Gerard Arts</w:t>
+            </w:r>
+            <w:bookmarkStart w:id="156" w:name="_GoBack"/>
+            <w:bookmarkEnd w:id="156"/>
           </w:p>
         </w:tc>
       </w:tr>
@@ -6920,7 +6397,6 @@
     <w:p/>
     <w:p>
       <w:r>
-        <w:lastRenderedPageBreak/>
         <w:t>* Approval of 1.0 document will be given after approval date for Verification Reports and Test Protocol. This was possible because individual requirements have been approved earlier.</w:t>
       </w:r>
     </w:p>
@@ -6928,11 +6404,11 @@
       <w:pPr>
         <w:pStyle w:val="Heading1"/>
       </w:pPr>
-      <w:bookmarkStart w:id="152" w:name="_Toc488301665"/>
+      <w:bookmarkStart w:id="157" w:name="_Toc499198240"/>
       <w:r>
         <w:t>Approval</w:t>
       </w:r>
-      <w:bookmarkEnd w:id="152"/>
+      <w:bookmarkEnd w:id="157"/>
     </w:p>
     <w:tbl>
       <w:tblPr>
@@ -7189,16 +6665,8 @@
               <w:rPr>
                 <w:color w:val="C0504D" w:themeColor="accent2"/>
               </w:rPr>
-              <w:t xml:space="preserve">See </w:t>
-            </w:r>
-            <w:proofErr w:type="spellStart"/>
-            <w:r>
-              <w:rPr>
-                <w:color w:val="C0504D" w:themeColor="accent2"/>
-              </w:rPr>
-              <w:t>Windchill</w:t>
-            </w:r>
-            <w:proofErr w:type="spellEnd"/>
+              <w:t>See Windchill</w:t>
+            </w:r>
           </w:p>
         </w:tc>
         <w:tc>
@@ -7223,16 +6691,8 @@
               <w:rPr>
                 <w:color w:val="C0504D" w:themeColor="accent2"/>
               </w:rPr>
-              <w:t xml:space="preserve">See </w:t>
-            </w:r>
-            <w:proofErr w:type="spellStart"/>
-            <w:r>
-              <w:rPr>
-                <w:color w:val="C0504D" w:themeColor="accent2"/>
-              </w:rPr>
-              <w:t>Windchill</w:t>
-            </w:r>
-            <w:proofErr w:type="spellEnd"/>
+              <w:t>See Windchill</w:t>
+            </w:r>
           </w:p>
         </w:tc>
       </w:tr>
@@ -7269,16 +6729,8 @@
               <w:rPr>
                 <w:i/>
               </w:rPr>
-              <w:t xml:space="preserve">See </w:t>
-            </w:r>
-            <w:proofErr w:type="spellStart"/>
-            <w:r>
-              <w:rPr>
-                <w:i/>
-              </w:rPr>
-              <w:t>Windchill</w:t>
-            </w:r>
-            <w:proofErr w:type="spellEnd"/>
+              <w:t>See Windchill</w:t>
+            </w:r>
           </w:p>
         </w:tc>
         <w:tc>
@@ -7309,16 +6761,8 @@
               <w:rPr>
                 <w:i/>
               </w:rPr>
-              <w:t xml:space="preserve">See </w:t>
-            </w:r>
-            <w:proofErr w:type="spellStart"/>
-            <w:r>
-              <w:rPr>
-                <w:i/>
-              </w:rPr>
-              <w:t>Windchill</w:t>
-            </w:r>
-            <w:proofErr w:type="spellEnd"/>
+              <w:t>See Windchill</w:t>
+            </w:r>
           </w:p>
         </w:tc>
         <w:tc>
@@ -7349,16 +6793,8 @@
               <w:rPr>
                 <w:i/>
               </w:rPr>
-              <w:t xml:space="preserve">See </w:t>
-            </w:r>
-            <w:proofErr w:type="spellStart"/>
-            <w:r>
-              <w:rPr>
-                <w:i/>
-              </w:rPr>
-              <w:t>Windchill</w:t>
-            </w:r>
-            <w:proofErr w:type="spellEnd"/>
+              <w:t>See Windchill</w:t>
+            </w:r>
           </w:p>
         </w:tc>
         <w:tc>
@@ -7383,16 +6819,8 @@
               <w:rPr>
                 <w:i/>
               </w:rPr>
-              <w:t xml:space="preserve">See </w:t>
-            </w:r>
-            <w:proofErr w:type="spellStart"/>
-            <w:r>
-              <w:rPr>
-                <w:i/>
-              </w:rPr>
-              <w:t>Windchill</w:t>
-            </w:r>
-            <w:proofErr w:type="spellEnd"/>
+              <w:t>See Windchill</w:t>
+            </w:r>
           </w:p>
         </w:tc>
       </w:tr>
@@ -7412,7 +6840,7 @@
       <w:pPr>
         <w:pStyle w:val="Heading1"/>
       </w:pPr>
-      <w:bookmarkStart w:id="153" w:name="_Toc488301666"/>
+      <w:bookmarkStart w:id="158" w:name="_Toc499198241"/>
       <w:r>
         <w:lastRenderedPageBreak/>
         <w:t>&lt;</w:t>
@@ -7423,7 +6851,7 @@
       <w:r>
         <w:t>&gt;</w:t>
       </w:r>
-      <w:bookmarkEnd w:id="153"/>
+      <w:bookmarkEnd w:id="158"/>
     </w:p>
     <w:p>
       <w:r>
@@ -7582,7 +7010,7 @@
         <w:rFonts w:ascii="Times New Roman" w:hAnsi="Times New Roman"/>
         <w:noProof/>
       </w:rPr>
-      <w:t>13</w:t>
+      <w:t>11</w:t>
     </w:r>
     <w:r>
       <w:rPr>
@@ -7882,35 +7310,11 @@
           <w:pPr>
             <w:pStyle w:val="Header"/>
           </w:pPr>
-          <w:r>
-            <w:fldChar w:fldCharType="begin"/>
-          </w:r>
-          <w:r>
-            <w:instrText xml:space="preserve"> TITLE  \* MERGEFORMAT </w:instrText>
-          </w:r>
-          <w:r>
-            <w:fldChar w:fldCharType="separate"/>
-          </w:r>
-          <w:r>
-            <w:t xml:space="preserve">Requirements </w:t>
-          </w:r>
-          <w:proofErr w:type="spellStart"/>
-          <w:r>
-            <w:t>Commlib</w:t>
-          </w:r>
-          <w:proofErr w:type="spellEnd"/>
-          <w:r>
-            <w:t xml:space="preserve"> Platform </w:t>
-          </w:r>
-          <w:r>
-            <w:t>2017.5</w:t>
-          </w:r>
-          <w:r>
-            <w:t>.0</w:t>
-          </w:r>
-          <w:r>
-            <w:fldChar w:fldCharType="end"/>
-          </w:r>
+          <w:fldSimple w:instr=" TITLE  \* MERGEFORMAT ">
+            <w:r>
+              <w:t>Requirements Commlib Platform 2017.5.0</w:t>
+            </w:r>
+          </w:fldSimple>
         </w:p>
       </w:tc>
     </w:tr>
@@ -8185,34 +7589,11 @@
           <w:pPr>
             <w:pStyle w:val="Header"/>
           </w:pPr>
-          <w:r>
-            <w:fldChar w:fldCharType="begin"/>
-          </w:r>
-          <w:r>
-            <w:instrText xml:space="preserve"> TITLE  \* MERGEFORMAT </w:instrText>
-          </w:r>
-          <w:r>
-            <w:fldChar w:fldCharType="separate"/>
-          </w:r>
-          <w:r>
-            <w:t xml:space="preserve">Requirements </w:t>
-          </w:r>
-          <w:proofErr w:type="spellStart"/>
-          <w:r>
-            <w:t>Commlib</w:t>
-          </w:r>
-          <w:proofErr w:type="spellEnd"/>
-          <w:r>
-            <w:t xml:space="preserve"> Platform </w:t>
-          </w:r>
-          <w:r>
-            <w:t>2017.5.0</w:t>
-          </w:r>
-          <w:bookmarkStart w:id="154" w:name="_GoBack"/>
-          <w:bookmarkEnd w:id="154"/>
-          <w:r>
-            <w:fldChar w:fldCharType="end"/>
-          </w:r>
+          <w:fldSimple w:instr=" TITLE  \* MERGEFORMAT ">
+            <w:r>
+              <w:t>Requirements Commlib Platform 2017.5.0</w:t>
+            </w:r>
+          </w:fldSimple>
         </w:p>
       </w:tc>
     </w:tr>
@@ -15001,6 +14382,15 @@
 </file>
 
 <file path=customXml/item1.xml><?xml version="1.0" encoding="utf-8"?>
+<?mso-contentType ?>
+<FormTemplates xmlns="http://schemas.microsoft.com/sharepoint/v3/contenttype/forms">
+  <Display>DocumentLibraryForm</Display>
+  <Edit>DocumentLibraryForm</Edit>
+  <New>DocumentLibraryForm</New>
+</FormTemplates>
+</file>
+
+<file path=customXml/item2.xml><?xml version="1.0" encoding="utf-8"?>
 <ct:contentTypeSchema xmlns:ct="http://schemas.microsoft.com/office/2006/metadata/contentType" xmlns:ma="http://schemas.microsoft.com/office/2006/metadata/properties/metaAttributes" ct:_="" ma:_="" ma:contentTypeName="Document" ma:contentTypeID="0x0101006DF22D4ED0D65744A5324CFBF61E7267" ma:contentTypeVersion="0" ma:contentTypeDescription="Create a new document." ma:contentTypeScope="" ma:versionID="1c7d39199afebea215da257a1a8442a7">
   <xsd:schema xmlns:xsd="http://www.w3.org/2001/XMLSchema" xmlns:xs="http://www.w3.org/2001/XMLSchema" xmlns:p="http://schemas.microsoft.com/office/2006/metadata/properties" targetNamespace="http://schemas.microsoft.com/office/2006/metadata/properties" ma:root="true" ma:fieldsID="1b05d82d297216baf5b26c55225140df">
     <xsd:element name="properties">
@@ -15114,19 +14504,10 @@
 </ct:contentTypeSchema>
 </file>
 
-<file path=customXml/item2.xml><?xml version="1.0" encoding="utf-8"?>
+<file path=customXml/item3.xml><?xml version="1.0" encoding="utf-8"?>
 <p:properties xmlns:p="http://schemas.microsoft.com/office/2006/metadata/properties" xmlns:xsi="http://www.w3.org/2001/XMLSchema-instance">
   <documentManagement/>
 </p:properties>
-</file>
-
-<file path=customXml/item3.xml><?xml version="1.0" encoding="utf-8"?>
-<?mso-contentType ?>
-<FormTemplates xmlns="http://schemas.microsoft.com/sharepoint/v3/contenttype/forms">
-  <Display>DocumentLibraryForm</Display>
-  <Edit>DocumentLibraryForm</Edit>
-  <New>DocumentLibraryForm</New>
-</FormTemplates>
 </file>
 
 <file path=customXml/item4.xml><?xml version="1.0" encoding="utf-8"?>
@@ -15134,6 +14515,14 @@
 </file>
 
 <file path=customXml/itemProps1.xml><?xml version="1.0" encoding="utf-8"?>
+<ds:datastoreItem xmlns:ds="http://schemas.openxmlformats.org/officeDocument/2006/customXml" ds:itemID="{C8D50362-B91F-448D-91A7-208A13EF28A2}">
+  <ds:schemaRefs>
+    <ds:schemaRef ds:uri="http://schemas.microsoft.com/sharepoint/v3/contenttype/forms"/>
+  </ds:schemaRefs>
+</ds:datastoreItem>
+</file>
+
+<file path=customXml/itemProps2.xml><?xml version="1.0" encoding="utf-8"?>
 <ds:datastoreItem xmlns:ds="http://schemas.openxmlformats.org/officeDocument/2006/customXml" ds:itemID="{E8B8EF99-5F09-4265-97F4-80D225A828DD}">
   <ds:schemaRefs>
     <ds:schemaRef ds:uri="http://schemas.microsoft.com/office/2006/metadata/contentType"/>
@@ -15149,7 +14538,7 @@
 </ds:datastoreItem>
 </file>
 
-<file path=customXml/itemProps2.xml><?xml version="1.0" encoding="utf-8"?>
+<file path=customXml/itemProps3.xml><?xml version="1.0" encoding="utf-8"?>
 <ds:datastoreItem xmlns:ds="http://schemas.openxmlformats.org/officeDocument/2006/customXml" ds:itemID="{7438131F-7539-474A-BC86-ECBF587956E8}">
   <ds:schemaRefs>
     <ds:schemaRef ds:uri="http://schemas.microsoft.com/office/2006/metadata/properties"/>
@@ -15157,16 +14546,8 @@
 </ds:datastoreItem>
 </file>
 
-<file path=customXml/itemProps3.xml><?xml version="1.0" encoding="utf-8"?>
-<ds:datastoreItem xmlns:ds="http://schemas.openxmlformats.org/officeDocument/2006/customXml" ds:itemID="{C8D50362-B91F-448D-91A7-208A13EF28A2}">
-  <ds:schemaRefs>
-    <ds:schemaRef ds:uri="http://schemas.microsoft.com/sharepoint/v3/contenttype/forms"/>
-  </ds:schemaRefs>
-</ds:datastoreItem>
-</file>
-
 <file path=customXml/itemProps4.xml><?xml version="1.0" encoding="utf-8"?>
-<ds:datastoreItem xmlns:ds="http://schemas.openxmlformats.org/officeDocument/2006/customXml" ds:itemID="{B4C31939-F93E-4440-AC82-9975BC94D220}">
+<ds:datastoreItem xmlns:ds="http://schemas.openxmlformats.org/officeDocument/2006/customXml" ds:itemID="{48A50953-EC76-9C44-A8B2-8A3F7E59BA7D}">
   <ds:schemaRefs>
     <ds:schemaRef ds:uri="http://schemas.openxmlformats.org/officeDocument/2006/bibliography"/>
   </ds:schemaRefs>

</xml_diff>